<commit_message>
report and mockups updated
</commit_message>
<xml_diff>
--- a/Report/RoomFinder-Report-v1.1.docx
+++ b/Report/RoomFinder-Report-v1.1.docx
@@ -714,7 +714,7 @@
             </w:rPr>
             <w:fldChar w:fldCharType="separate"/>
           </w:r>
-          <w:hyperlink w:anchor="_Toc171864571" w:history="1">
+          <w:hyperlink w:anchor="_Toc171945085" w:history="1">
             <w:r>
               <w:rPr>
                 <w:rStyle w:val="Collegamentoipertestuale"/>
@@ -745,7 +745,7 @@
                 <w:sz w:val="24"/>
                 <w:szCs w:val="24"/>
               </w:rPr>
-              <w:instrText xml:space="preserve"> PAGEREF _Toc171864571 \h </w:instrText>
+              <w:instrText xml:space="preserve"> PAGEREF _Toc171945085 \h </w:instrText>
             </w:r>
             <w:r>
               <w:rPr>
@@ -792,7 +792,7 @@
               <w:lang w:val="it-IT" w:eastAsia="it-IT"/>
             </w:rPr>
           </w:pPr>
-          <w:hyperlink w:anchor="_Toc171864572" w:history="1">
+          <w:hyperlink w:anchor="_Toc171945086" w:history="1">
             <w:r>
               <w:rPr>
                 <w:rStyle w:val="Collegamentoipertestuale"/>
@@ -831,7 +831,7 @@
                 <w:sz w:val="24"/>
                 <w:szCs w:val="24"/>
               </w:rPr>
-              <w:instrText xml:space="preserve"> PAGEREF _Toc171864572 \h </w:instrText>
+              <w:instrText xml:space="preserve"> PAGEREF _Toc171945086 \h </w:instrText>
             </w:r>
             <w:r>
               <w:rPr>
@@ -886,7 +886,7 @@
               <w:lang w:val="it-IT" w:eastAsia="it-IT"/>
             </w:rPr>
           </w:pPr>
-          <w:hyperlink w:anchor="_Toc171864573" w:history="1">
+          <w:hyperlink w:anchor="_Toc171945087" w:history="1">
             <w:r>
               <w:rPr>
                 <w:rStyle w:val="Collegamentoipertestuale"/>
@@ -925,7 +925,7 @@
                 <w:sz w:val="24"/>
                 <w:szCs w:val="24"/>
               </w:rPr>
-              <w:instrText xml:space="preserve"> PAGEREF _Toc171864573 \h </w:instrText>
+              <w:instrText xml:space="preserve"> PAGEREF _Toc171945087 \h </w:instrText>
             </w:r>
             <w:r>
               <w:rPr>
@@ -980,7 +980,7 @@
               <w:lang w:val="it-IT" w:eastAsia="it-IT"/>
             </w:rPr>
           </w:pPr>
-          <w:hyperlink w:anchor="_Toc171864574" w:history="1">
+          <w:hyperlink w:anchor="_Toc171945088" w:history="1">
             <w:r>
               <w:rPr>
                 <w:rStyle w:val="Collegamentoipertestuale"/>
@@ -1011,7 +1011,7 @@
                 <w:sz w:val="24"/>
                 <w:szCs w:val="24"/>
               </w:rPr>
-              <w:instrText xml:space="preserve"> PAGEREF _Toc171864574 \h </w:instrText>
+              <w:instrText xml:space="preserve"> PAGEREF _Toc171945088 \h </w:instrText>
             </w:r>
             <w:r>
               <w:rPr>
@@ -1058,7 +1058,7 @@
               <w:lang w:val="it-IT" w:eastAsia="it-IT"/>
             </w:rPr>
           </w:pPr>
-          <w:hyperlink w:anchor="_Toc171864575" w:history="1">
+          <w:hyperlink w:anchor="_Toc171945089" w:history="1">
             <w:r>
               <w:rPr>
                 <w:rStyle w:val="Collegamentoipertestuale"/>
@@ -1097,7 +1097,7 @@
                 <w:sz w:val="24"/>
                 <w:szCs w:val="24"/>
               </w:rPr>
-              <w:instrText xml:space="preserve"> PAGEREF _Toc171864575 \h </w:instrText>
+              <w:instrText xml:space="preserve"> PAGEREF _Toc171945089 \h </w:instrText>
             </w:r>
             <w:r>
               <w:rPr>
@@ -1154,7 +1154,7 @@
               <w:lang w:val="it-IT" w:eastAsia="it-IT"/>
             </w:rPr>
           </w:pPr>
-          <w:hyperlink w:anchor="_Toc171864576" w:history="1">
+          <w:hyperlink w:anchor="_Toc171945090" w:history="1">
             <w:r>
               <w:rPr>
                 <w:rStyle w:val="Collegamentoipertestuale"/>
@@ -1189,7 +1189,7 @@
                 <w:sz w:val="24"/>
                 <w:szCs w:val="24"/>
               </w:rPr>
-              <w:instrText xml:space="preserve"> PAGEREF _Toc171864576 \h </w:instrText>
+              <w:instrText xml:space="preserve"> PAGEREF _Toc171945090 \h </w:instrText>
             </w:r>
             <w:r>
               <w:rPr>
@@ -1242,7 +1242,7 @@
               <w:lang w:val="it-IT" w:eastAsia="it-IT"/>
             </w:rPr>
           </w:pPr>
-          <w:hyperlink w:anchor="_Toc171864577" w:history="1">
+          <w:hyperlink w:anchor="_Toc171945091" w:history="1">
             <w:r>
               <w:rPr>
                 <w:rStyle w:val="Collegamentoipertestuale"/>
@@ -1277,7 +1277,7 @@
                 <w:sz w:val="24"/>
                 <w:szCs w:val="24"/>
               </w:rPr>
-              <w:instrText xml:space="preserve"> PAGEREF _Toc171864577 \h </w:instrText>
+              <w:instrText xml:space="preserve"> PAGEREF _Toc171945091 \h </w:instrText>
             </w:r>
             <w:r>
               <w:rPr>
@@ -1330,7 +1330,7 @@
               <w:lang w:val="it-IT" w:eastAsia="it-IT"/>
             </w:rPr>
           </w:pPr>
-          <w:hyperlink w:anchor="_Toc171864578" w:history="1">
+          <w:hyperlink w:anchor="_Toc171945092" w:history="1">
             <w:r>
               <w:rPr>
                 <w:rStyle w:val="Collegamentoipertestuale"/>
@@ -1365,7 +1365,7 @@
                 <w:sz w:val="24"/>
                 <w:szCs w:val="24"/>
               </w:rPr>
-              <w:instrText xml:space="preserve"> PAGEREF _Toc171864578 \h </w:instrText>
+              <w:instrText xml:space="preserve"> PAGEREF _Toc171945092 \h </w:instrText>
             </w:r>
             <w:r>
               <w:rPr>
@@ -1416,7 +1416,7 @@
               <w:lang w:val="it-IT" w:eastAsia="it-IT"/>
             </w:rPr>
           </w:pPr>
-          <w:hyperlink w:anchor="_Toc171864579" w:history="1">
+          <w:hyperlink w:anchor="_Toc171945093" w:history="1">
             <w:r>
               <w:rPr>
                 <w:rStyle w:val="Collegamentoipertestuale"/>
@@ -1447,7 +1447,7 @@
                 <w:sz w:val="24"/>
                 <w:szCs w:val="24"/>
               </w:rPr>
-              <w:instrText xml:space="preserve"> PAGEREF _Toc171864579 \h </w:instrText>
+              <w:instrText xml:space="preserve"> PAGEREF _Toc171945093 \h </w:instrText>
             </w:r>
             <w:r>
               <w:rPr>
@@ -1494,7 +1494,7 @@
               <w:lang w:val="it-IT" w:eastAsia="it-IT"/>
             </w:rPr>
           </w:pPr>
-          <w:hyperlink w:anchor="_Toc171864580" w:history="1">
+          <w:hyperlink w:anchor="_Toc171945094" w:history="1">
             <w:r>
               <w:rPr>
                 <w:rStyle w:val="Collegamentoipertestuale"/>
@@ -1503,7 +1503,7 @@
                 <w:sz w:val="24"/>
                 <w:szCs w:val="24"/>
               </w:rPr>
-              <w:t>3.2 Classification according to Raj and Toleti</w:t>
+              <w:t>3.1 Framework</w:t>
             </w:r>
             <w:r>
               <w:rPr>
@@ -1533,7 +1533,7 @@
                 <w:sz w:val="24"/>
                 <w:szCs w:val="24"/>
               </w:rPr>
-              <w:instrText xml:space="preserve"> PAGEREF _Toc171864580 \h </w:instrText>
+              <w:instrText xml:space="preserve"> PAGEREF _Toc171945094 \h </w:instrText>
             </w:r>
             <w:r>
               <w:rPr>
@@ -1588,7 +1588,101 @@
               <w:lang w:val="it-IT" w:eastAsia="it-IT"/>
             </w:rPr>
           </w:pPr>
-          <w:hyperlink w:anchor="_Toc171864581" w:history="1">
+          <w:hyperlink w:anchor="_Toc171945095" w:history="1">
+            <w:r>
+              <w:rPr>
+                <w:rStyle w:val="Collegamentoipertestuale"/>
+                <w:b w:val="0"/>
+                <w:bCs w:val="0"/>
+                <w:sz w:val="24"/>
+                <w:szCs w:val="24"/>
+              </w:rPr>
+              <w:t>3.2 Classification according to Raj and Toleti</w:t>
+            </w:r>
+            <w:r>
+              <w:rPr>
+                <w:b w:val="0"/>
+                <w:bCs w:val="0"/>
+                <w:webHidden/>
+                <w:sz w:val="24"/>
+                <w:szCs w:val="24"/>
+              </w:rPr>
+              <w:tab/>
+            </w:r>
+            <w:r>
+              <w:rPr>
+                <w:b w:val="0"/>
+                <w:bCs w:val="0"/>
+                <w:webHidden/>
+                <w:sz w:val="24"/>
+                <w:szCs w:val="24"/>
+              </w:rPr>
+              <w:fldChar w:fldCharType="begin"/>
+            </w:r>
+            <w:r>
+              <w:rPr>
+                <w:b w:val="0"/>
+                <w:bCs w:val="0"/>
+                <w:webHidden/>
+                <w:sz w:val="24"/>
+                <w:szCs w:val="24"/>
+              </w:rPr>
+              <w:instrText xml:space="preserve"> PAGEREF _Toc171945095 \h </w:instrText>
+            </w:r>
+            <w:r>
+              <w:rPr>
+                <w:b w:val="0"/>
+                <w:bCs w:val="0"/>
+                <w:webHidden/>
+                <w:sz w:val="24"/>
+                <w:szCs w:val="24"/>
+              </w:rPr>
+            </w:r>
+            <w:r>
+              <w:rPr>
+                <w:b w:val="0"/>
+                <w:bCs w:val="0"/>
+                <w:webHidden/>
+                <w:sz w:val="24"/>
+                <w:szCs w:val="24"/>
+              </w:rPr>
+              <w:fldChar w:fldCharType="separate"/>
+            </w:r>
+            <w:r>
+              <w:rPr>
+                <w:b w:val="0"/>
+                <w:bCs w:val="0"/>
+                <w:webHidden/>
+                <w:sz w:val="24"/>
+                <w:szCs w:val="24"/>
+              </w:rPr>
+              <w:t>20</w:t>
+            </w:r>
+            <w:r>
+              <w:rPr>
+                <w:b w:val="0"/>
+                <w:bCs w:val="0"/>
+                <w:webHidden/>
+                <w:sz w:val="24"/>
+                <w:szCs w:val="24"/>
+              </w:rPr>
+              <w:fldChar w:fldCharType="end"/>
+            </w:r>
+          </w:hyperlink>
+        </w:p>
+        <w:p>
+          <w:pPr>
+            <w:pStyle w:val="Sommario2"/>
+            <w:rPr>
+              <w:rFonts w:asciiTheme="minorHAnsi" w:eastAsiaTheme="minorEastAsia" w:hAnsiTheme="minorHAnsi"/>
+              <w:b w:val="0"/>
+              <w:bCs w:val="0"/>
+              <w:sz w:val="28"/>
+              <w:szCs w:val="28"/>
+              <w:lang w:val="it-IT" w:eastAsia="it-IT"/>
+            </w:rPr>
+          </w:pPr>
+          <w:hyperlink w:anchor="_Toc171945096" w:history="1">
             <w:r>
               <w:rPr>
                 <w:rStyle w:val="Collegamentoipertestuale"/>
@@ -1627,7 +1721,7 @@
                 <w:sz w:val="24"/>
                 <w:szCs w:val="24"/>
               </w:rPr>
-              <w:instrText xml:space="preserve"> PAGEREF _Toc171864581 \h </w:instrText>
+              <w:instrText xml:space="preserve"> PAGEREF _Toc171945096 \h </w:instrText>
             </w:r>
             <w:r>
               <w:rPr>
@@ -1682,7 +1776,7 @@
               <w:lang w:val="it-IT" w:eastAsia="it-IT"/>
             </w:rPr>
           </w:pPr>
-          <w:hyperlink w:anchor="_Toc171864582" w:history="1">
+          <w:hyperlink w:anchor="_Toc171945097" w:history="1">
             <w:r>
               <w:rPr>
                 <w:rStyle w:val="Collegamentoipertestuale"/>
@@ -1713,7 +1807,7 @@
                 <w:sz w:val="24"/>
                 <w:szCs w:val="24"/>
               </w:rPr>
-              <w:instrText xml:space="preserve"> PAGEREF _Toc171864582 \h </w:instrText>
+              <w:instrText xml:space="preserve"> PAGEREF _Toc171945097 \h </w:instrText>
             </w:r>
             <w:r>
               <w:rPr>
@@ -1760,7 +1854,7 @@
               <w:lang w:val="it-IT" w:eastAsia="it-IT"/>
             </w:rPr>
           </w:pPr>
-          <w:hyperlink w:anchor="_Toc171864583" w:history="1">
+          <w:hyperlink w:anchor="_Toc171945098" w:history="1">
             <w:r>
               <w:rPr>
                 <w:rStyle w:val="Collegamentoipertestuale"/>
@@ -1791,7 +1885,7 @@
                 <w:sz w:val="24"/>
                 <w:szCs w:val="24"/>
               </w:rPr>
-              <w:instrText xml:space="preserve"> PAGEREF _Toc171864583 \h </w:instrText>
+              <w:instrText xml:space="preserve"> PAGEREF _Toc171945098 \h </w:instrText>
             </w:r>
             <w:r>
               <w:rPr>
@@ -1838,7 +1932,7 @@
               <w:lang w:val="it-IT" w:eastAsia="it-IT"/>
             </w:rPr>
           </w:pPr>
-          <w:hyperlink w:anchor="_Toc171864584" w:history="1">
+          <w:hyperlink w:anchor="_Toc171945099" w:history="1">
             <w:r>
               <w:rPr>
                 <w:rStyle w:val="Collegamentoipertestuale"/>
@@ -1877,7 +1971,7 @@
                 <w:sz w:val="24"/>
                 <w:szCs w:val="24"/>
               </w:rPr>
-              <w:instrText xml:space="preserve"> PAGEREF _Toc171864584 \h </w:instrText>
+              <w:instrText xml:space="preserve"> PAGEREF _Toc171945099 \h </w:instrText>
             </w:r>
             <w:r>
               <w:rPr>
@@ -1932,7 +2026,7 @@
               <w:lang w:val="it-IT" w:eastAsia="it-IT"/>
             </w:rPr>
           </w:pPr>
-          <w:hyperlink w:anchor="_Toc171864585" w:history="1">
+          <w:hyperlink w:anchor="_Toc171945100" w:history="1">
             <w:r>
               <w:rPr>
                 <w:rStyle w:val="Collegamentoipertestuale"/>
@@ -1941,7 +2035,7 @@
                 <w:sz w:val="24"/>
                 <w:szCs w:val="24"/>
               </w:rPr>
-              <w:t>5.2 Testing</w:t>
+              <w:t>5.2 Libraries</w:t>
             </w:r>
             <w:r>
               <w:rPr>
@@ -1971,7 +2065,7 @@
                 <w:sz w:val="24"/>
                 <w:szCs w:val="24"/>
               </w:rPr>
-              <w:instrText xml:space="preserve"> PAGEREF _Toc171864585 \h </w:instrText>
+              <w:instrText xml:space="preserve"> PAGEREF _Toc171945100 \h </w:instrText>
             </w:r>
             <w:r>
               <w:rPr>
@@ -2026,7 +2120,7 @@
               <w:lang w:val="it-IT" w:eastAsia="it-IT"/>
             </w:rPr>
           </w:pPr>
-          <w:hyperlink w:anchor="_Toc171864586" w:history="1">
+          <w:hyperlink w:anchor="_Toc171945101" w:history="1">
             <w:r>
               <w:rPr>
                 <w:rStyle w:val="Collegamentoipertestuale"/>
@@ -2035,7 +2129,7 @@
                 <w:sz w:val="24"/>
                 <w:szCs w:val="24"/>
               </w:rPr>
-              <w:t>5.3 Future implementations</w:t>
+              <w:t>5.3 Testing</w:t>
             </w:r>
             <w:r>
               <w:rPr>
@@ -2065,7 +2159,101 @@
                 <w:sz w:val="24"/>
                 <w:szCs w:val="24"/>
               </w:rPr>
-              <w:instrText xml:space="preserve"> PAGEREF _Toc171864586 \h </w:instrText>
+              <w:instrText xml:space="preserve"> PAGEREF _Toc171945101 \h </w:instrText>
+            </w:r>
+            <w:r>
+              <w:rPr>
+                <w:b w:val="0"/>
+                <w:bCs w:val="0"/>
+                <w:webHidden/>
+                <w:sz w:val="24"/>
+                <w:szCs w:val="24"/>
+              </w:rPr>
+            </w:r>
+            <w:r>
+              <w:rPr>
+                <w:b w:val="0"/>
+                <w:bCs w:val="0"/>
+                <w:webHidden/>
+                <w:sz w:val="24"/>
+                <w:szCs w:val="24"/>
+              </w:rPr>
+              <w:fldChar w:fldCharType="separate"/>
+            </w:r>
+            <w:r>
+              <w:rPr>
+                <w:b w:val="0"/>
+                <w:bCs w:val="0"/>
+                <w:webHidden/>
+                <w:sz w:val="24"/>
+                <w:szCs w:val="24"/>
+              </w:rPr>
+              <w:t>22</w:t>
+            </w:r>
+            <w:r>
+              <w:rPr>
+                <w:b w:val="0"/>
+                <w:bCs w:val="0"/>
+                <w:webHidden/>
+                <w:sz w:val="24"/>
+                <w:szCs w:val="24"/>
+              </w:rPr>
+              <w:fldChar w:fldCharType="end"/>
+            </w:r>
+          </w:hyperlink>
+        </w:p>
+        <w:p>
+          <w:pPr>
+            <w:pStyle w:val="Sommario2"/>
+            <w:rPr>
+              <w:rFonts w:asciiTheme="minorHAnsi" w:eastAsiaTheme="minorEastAsia" w:hAnsiTheme="minorHAnsi"/>
+              <w:b w:val="0"/>
+              <w:bCs w:val="0"/>
+              <w:sz w:val="28"/>
+              <w:szCs w:val="28"/>
+              <w:lang w:val="it-IT" w:eastAsia="it-IT"/>
+            </w:rPr>
+          </w:pPr>
+          <w:hyperlink w:anchor="_Toc171945102" w:history="1">
+            <w:r>
+              <w:rPr>
+                <w:rStyle w:val="Collegamentoipertestuale"/>
+                <w:b w:val="0"/>
+                <w:bCs w:val="0"/>
+                <w:sz w:val="24"/>
+                <w:szCs w:val="24"/>
+              </w:rPr>
+              <w:t>5.4 Future implementations</w:t>
+            </w:r>
+            <w:r>
+              <w:rPr>
+                <w:b w:val="0"/>
+                <w:bCs w:val="0"/>
+                <w:webHidden/>
+                <w:sz w:val="24"/>
+                <w:szCs w:val="24"/>
+              </w:rPr>
+              <w:tab/>
+            </w:r>
+            <w:r>
+              <w:rPr>
+                <w:b w:val="0"/>
+                <w:bCs w:val="0"/>
+                <w:webHidden/>
+                <w:sz w:val="24"/>
+                <w:szCs w:val="24"/>
+              </w:rPr>
+              <w:fldChar w:fldCharType="begin"/>
+            </w:r>
+            <w:r>
+              <w:rPr>
+                <w:b w:val="0"/>
+                <w:bCs w:val="0"/>
+                <w:webHidden/>
+                <w:sz w:val="24"/>
+                <w:szCs w:val="24"/>
+              </w:rPr>
+              <w:instrText xml:space="preserve"> PAGEREF _Toc171945102 \h </w:instrText>
             </w:r>
             <w:r>
               <w:rPr>
@@ -2120,7 +2308,7 @@
               <w:lang w:val="it-IT" w:eastAsia="it-IT"/>
             </w:rPr>
           </w:pPr>
-          <w:hyperlink w:anchor="_Toc171864587" w:history="1">
+          <w:hyperlink w:anchor="_Toc171945103" w:history="1">
             <w:r>
               <w:rPr>
                 <w:rStyle w:val="Collegamentoipertestuale"/>
@@ -2151,7 +2339,7 @@
                 <w:sz w:val="24"/>
                 <w:szCs w:val="24"/>
               </w:rPr>
-              <w:instrText xml:space="preserve"> PAGEREF _Toc171864587 \h </w:instrText>
+              <w:instrText xml:space="preserve"> PAGEREF _Toc171945103 \h </w:instrText>
             </w:r>
             <w:r>
               <w:rPr>
@@ -2350,22 +2538,6 @@
     </w:p>
     <w:p>
       <w:pPr>
-        <w:spacing w:after="0"/>
-        <w:rPr>
-          <w:rFonts w:ascii="Aptos" w:hAnsi="Aptos"/>
-        </w:rPr>
-      </w:pPr>
-    </w:p>
-    <w:p>
-      <w:pPr>
-        <w:spacing w:after="0"/>
-        <w:rPr>
-          <w:rFonts w:ascii="Aptos" w:hAnsi="Aptos"/>
-        </w:rPr>
-      </w:pPr>
-    </w:p>
-    <w:p>
-      <w:pPr>
         <w:jc w:val="center"/>
         <w:rPr>
           <w:b/>
@@ -2745,7 +2917,7 @@
           <w:color w:val="000000" w:themeColor="text1"/>
         </w:rPr>
       </w:pPr>
-      <w:bookmarkStart w:id="0" w:name="_Toc171864571"/>
+      <w:bookmarkStart w:id="0" w:name="_Toc171945085"/>
       <w:r>
         <w:rPr>
           <w:rFonts w:ascii="Aptos" w:hAnsi="Aptos"/>
@@ -2858,7 +3030,7 @@
           <w:szCs w:val="36"/>
         </w:rPr>
       </w:pPr>
-      <w:bookmarkStart w:id="1" w:name="_Toc171864572"/>
+      <w:bookmarkStart w:id="1" w:name="_Toc171945086"/>
       <w:r>
         <w:rPr>
           <w:rFonts w:ascii="Aptos" w:hAnsi="Aptos"/>
@@ -3096,7 +3268,7 @@
           <w:szCs w:val="28"/>
         </w:rPr>
       </w:pPr>
-      <w:bookmarkStart w:id="2" w:name="_Toc171864573"/>
+      <w:bookmarkStart w:id="2" w:name="_Toc171945087"/>
       <w:r>
         <w:rPr>
           <w:rFonts w:ascii="Aptos" w:hAnsi="Aptos"/>
@@ -3440,7 +3612,7 @@
           <w:color w:val="000000" w:themeColor="text1"/>
         </w:rPr>
       </w:pPr>
-      <w:bookmarkStart w:id="3" w:name="_Toc171864574"/>
+      <w:bookmarkStart w:id="3" w:name="_Toc171945088"/>
       <w:r>
         <w:rPr>
           <w:rFonts w:ascii="Aptos" w:hAnsi="Aptos"/>
@@ -3590,7 +3762,7 @@
           <w:szCs w:val="36"/>
         </w:rPr>
       </w:pPr>
-      <w:bookmarkStart w:id="4" w:name="_Toc171864575"/>
+      <w:bookmarkStart w:id="4" w:name="_Toc171945089"/>
       <w:r>
         <w:rPr>
           <w:rFonts w:ascii="Aptos" w:hAnsi="Aptos"/>
@@ -3848,7 +4020,7 @@
           <w:szCs w:val="32"/>
         </w:rPr>
       </w:pPr>
-      <w:bookmarkStart w:id="5" w:name="_Toc171864576"/>
+      <w:bookmarkStart w:id="5" w:name="_Toc171945090"/>
       <w:r>
         <w:rPr>
           <w:b/>
@@ -6806,7 +6978,7 @@
           <w:szCs w:val="32"/>
         </w:rPr>
       </w:pPr>
-      <w:bookmarkStart w:id="6" w:name="_Toc171864577"/>
+      <w:bookmarkStart w:id="6" w:name="_Toc171945091"/>
       <w:r>
         <w:rPr>
           <w:b/>
@@ -8900,7 +9072,7 @@
           <w:szCs w:val="32"/>
         </w:rPr>
       </w:pPr>
-      <w:bookmarkStart w:id="7" w:name="_Toc171864578"/>
+      <w:bookmarkStart w:id="7" w:name="_Toc171945092"/>
       <w:r>
         <w:rPr>
           <w:b/>
@@ -9674,6 +9846,9 @@
       <w:r>
         <w:t>These persistent components enhance usability by providing a clear, intuitive path through the creation/modification journey.</w:t>
       </w:r>
+      <w:r>
+        <w:t xml:space="preserve"> Every page is also characterized by a help button, identified by the symbol “?”, to obtain more information about the page itself. </w:t>
+      </w:r>
     </w:p>
     <w:p>
       <w:pPr>
@@ -9711,16 +9886,16 @@
           <w14:ligatures w14:val="none"/>
         </w:rPr>
         <w:drawing>
-          <wp:anchor distT="0" distB="0" distL="114300" distR="114300" simplePos="0" relativeHeight="251681792" behindDoc="0" locked="0" layoutInCell="1" allowOverlap="1" wp14:anchorId="121A0C4A" wp14:editId="4BE24DC6">
+          <wp:anchor distT="0" distB="0" distL="114300" distR="114300" simplePos="0" relativeHeight="251681792" behindDoc="0" locked="0" layoutInCell="1" allowOverlap="1" wp14:anchorId="121A0C4A" wp14:editId="632C5A59">
             <wp:simplePos x="0" y="0"/>
             <wp:positionH relativeFrom="column">
               <wp:posOffset>1905</wp:posOffset>
             </wp:positionH>
             <wp:positionV relativeFrom="paragraph">
-              <wp:posOffset>24765</wp:posOffset>
+              <wp:posOffset>22225</wp:posOffset>
             </wp:positionV>
-            <wp:extent cx="1680845" cy="3642360"/>
-            <wp:effectExtent l="19050" t="19050" r="14605" b="15240"/>
+            <wp:extent cx="1680210" cy="3642360"/>
+            <wp:effectExtent l="19050" t="19050" r="15240" b="15240"/>
             <wp:wrapSquare wrapText="bothSides"/>
             <wp:docPr id="2009667657" name="Immagine 1"/>
             <wp:cNvGraphicFramePr>
@@ -9734,13 +9909,7 @@
                     <pic:cNvPicPr/>
                   </pic:nvPicPr>
                   <pic:blipFill>
-                    <a:blip r:embed="rId24" cstate="print">
-                      <a:extLst>
-                        <a:ext uri="{28A0092B-C50C-407E-A947-70E740481C1C}">
-                          <a14:useLocalDpi xmlns:a14="http://schemas.microsoft.com/office/drawing/2010/main" val="0"/>
-                        </a:ext>
-                      </a:extLst>
-                    </a:blip>
+                    <a:blip r:embed="rId24"/>
                     <a:stretch>
                       <a:fillRect/>
                     </a:stretch>
@@ -9748,7 +9917,7 @@
                   <pic:spPr>
                     <a:xfrm>
                       <a:off x="0" y="0"/>
-                      <a:ext cx="1680845" cy="3642360"/>
+                      <a:ext cx="1680210" cy="3642360"/>
                     </a:xfrm>
                     <a:prstGeom prst="rect">
                       <a:avLst/>
@@ -10116,12 +10285,6 @@
     </w:p>
     <w:p>
       <w:pPr>
-        <w:spacing w:after="0"/>
-        <w:jc w:val="both"/>
-      </w:pPr>
-    </w:p>
-    <w:p>
-      <w:pPr>
         <w:spacing w:after="100"/>
         <w:jc w:val="both"/>
         <w:rPr>
@@ -10139,16 +10302,16 @@
         </w:rPr>
         <w:lastRenderedPageBreak/>
         <w:drawing>
-          <wp:anchor distT="0" distB="0" distL="114300" distR="114300" simplePos="0" relativeHeight="251683840" behindDoc="0" locked="0" layoutInCell="1" allowOverlap="1" wp14:anchorId="2D0BE487" wp14:editId="650A544E">
+          <wp:anchor distT="0" distB="0" distL="114300" distR="114300" simplePos="0" relativeHeight="251683840" behindDoc="0" locked="0" layoutInCell="1" allowOverlap="1" wp14:anchorId="2D0BE487" wp14:editId="16C482B1">
             <wp:simplePos x="0" y="0"/>
             <wp:positionH relativeFrom="column">
               <wp:posOffset>1905</wp:posOffset>
             </wp:positionH>
             <wp:positionV relativeFrom="paragraph">
-              <wp:posOffset>24765</wp:posOffset>
+              <wp:posOffset>22225</wp:posOffset>
             </wp:positionV>
-            <wp:extent cx="1680210" cy="3642360"/>
-            <wp:effectExtent l="19050" t="19050" r="15240" b="15240"/>
+            <wp:extent cx="1680210" cy="3641090"/>
+            <wp:effectExtent l="19050" t="19050" r="15240" b="16510"/>
             <wp:wrapSquare wrapText="bothSides"/>
             <wp:docPr id="202008068" name="Immagine 1"/>
             <wp:cNvGraphicFramePr>
@@ -10162,13 +10325,7 @@
                     <pic:cNvPicPr/>
                   </pic:nvPicPr>
                   <pic:blipFill>
-                    <a:blip r:embed="rId25" cstate="print">
-                      <a:extLst>
-                        <a:ext uri="{28A0092B-C50C-407E-A947-70E740481C1C}">
-                          <a14:useLocalDpi xmlns:a14="http://schemas.microsoft.com/office/drawing/2010/main" val="0"/>
-                        </a:ext>
-                      </a:extLst>
-                    </a:blip>
+                    <a:blip r:embed="rId25"/>
                     <a:stretch>
                       <a:fillRect/>
                     </a:stretch>
@@ -10176,7 +10333,7 @@
                   <pic:spPr>
                     <a:xfrm>
                       <a:off x="0" y="0"/>
-                      <a:ext cx="1680210" cy="3642360"/>
+                      <a:ext cx="1680210" cy="3641090"/>
                     </a:xfrm>
                     <a:prstGeom prst="rect">
                       <a:avLst/>
@@ -10370,11 +10527,69 @@
       <w:r>
         <w:rPr>
           <w:noProof/>
+          <w:kern w:val="0"/>
+          <w14:ligatures w14:val="none"/>
+        </w:rPr>
+        <w:drawing>
+          <wp:anchor distT="0" distB="0" distL="114300" distR="114300" simplePos="0" relativeHeight="251685888" behindDoc="0" locked="0" layoutInCell="1" allowOverlap="1" wp14:anchorId="46226ED8" wp14:editId="5A14A2E4">
+            <wp:simplePos x="0" y="0"/>
+            <wp:positionH relativeFrom="column">
+              <wp:posOffset>1905</wp:posOffset>
+            </wp:positionH>
+            <wp:positionV relativeFrom="paragraph">
+              <wp:posOffset>21590</wp:posOffset>
+            </wp:positionV>
+            <wp:extent cx="1680210" cy="3641090"/>
+            <wp:effectExtent l="19050" t="19050" r="15240" b="16510"/>
+            <wp:wrapSquare wrapText="bothSides"/>
+            <wp:docPr id="178093613" name="Immagine 1"/>
+            <wp:cNvGraphicFramePr>
+              <a:graphicFrameLocks xmlns:a="http://schemas.openxmlformats.org/drawingml/2006/main" noChangeAspect="1"/>
+            </wp:cNvGraphicFramePr>
+            <a:graphic xmlns:a="http://schemas.openxmlformats.org/drawingml/2006/main">
+              <a:graphicData uri="http://schemas.openxmlformats.org/drawingml/2006/picture">
+                <pic:pic xmlns:pic="http://schemas.openxmlformats.org/drawingml/2006/picture">
+                  <pic:nvPicPr>
+                    <pic:cNvPr id="178093613" name="Immagine 1"/>
+                    <pic:cNvPicPr/>
+                  </pic:nvPicPr>
+                  <pic:blipFill>
+                    <a:blip r:embed="rId26"/>
+                    <a:stretch>
+                      <a:fillRect/>
+                    </a:stretch>
+                  </pic:blipFill>
+                  <pic:spPr>
+                    <a:xfrm>
+                      <a:off x="0" y="0"/>
+                      <a:ext cx="1680210" cy="3641090"/>
+                    </a:xfrm>
+                    <a:prstGeom prst="rect">
+                      <a:avLst/>
+                    </a:prstGeom>
+                    <a:ln>
+                      <a:solidFill>
+                        <a:schemeClr val="tx1"/>
+                      </a:solidFill>
+                    </a:ln>
+                  </pic:spPr>
+                </pic:pic>
+              </a:graphicData>
+            </a:graphic>
+            <wp14:sizeRelV relativeFrom="margin">
+              <wp14:pctHeight>0</wp14:pctHeight>
+            </wp14:sizeRelV>
+          </wp:anchor>
+        </w:drawing>
+      </w:r>
+      <w:r>
+        <w:rPr>
+          <w:noProof/>
         </w:rPr>
         <mc:AlternateContent>
           <mc:Choice Requires="wps">
             <w:drawing>
-              <wp:anchor distT="45720" distB="45720" distL="114300" distR="114300" simplePos="0" relativeHeight="251700224" behindDoc="0" locked="0" layoutInCell="1" allowOverlap="1" wp14:anchorId="30E1EF18" wp14:editId="735BD473">
+              <wp:anchor distT="45720" distB="45720" distL="114300" distR="114300" simplePos="0" relativeHeight="251700224" behindDoc="0" locked="0" layoutInCell="1" allowOverlap="1" wp14:anchorId="30E1EF18" wp14:editId="34C42EC5">
                 <wp:simplePos x="0" y="0"/>
                 <wp:positionH relativeFrom="margin">
                   <wp:posOffset>1711325</wp:posOffset>
@@ -10775,70 +10990,6 @@
       </w:r>
       <w:r>
         <w:rPr>
-          <w:noProof/>
-          <w:kern w:val="0"/>
-          <w14:ligatures w14:val="none"/>
-        </w:rPr>
-        <w:drawing>
-          <wp:anchor distT="0" distB="0" distL="114300" distR="114300" simplePos="0" relativeHeight="251685888" behindDoc="0" locked="0" layoutInCell="1" allowOverlap="1" wp14:anchorId="46226ED8" wp14:editId="7D006073">
-            <wp:simplePos x="0" y="0"/>
-            <wp:positionH relativeFrom="column">
-              <wp:posOffset>1905</wp:posOffset>
-            </wp:positionH>
-            <wp:positionV relativeFrom="paragraph">
-              <wp:posOffset>21590</wp:posOffset>
-            </wp:positionV>
-            <wp:extent cx="1680210" cy="3642360"/>
-            <wp:effectExtent l="19050" t="19050" r="15240" b="15240"/>
-            <wp:wrapSquare wrapText="bothSides"/>
-            <wp:docPr id="178093613" name="Immagine 1"/>
-            <wp:cNvGraphicFramePr>
-              <a:graphicFrameLocks xmlns:a="http://schemas.openxmlformats.org/drawingml/2006/main" noChangeAspect="1"/>
-            </wp:cNvGraphicFramePr>
-            <a:graphic xmlns:a="http://schemas.openxmlformats.org/drawingml/2006/main">
-              <a:graphicData uri="http://schemas.openxmlformats.org/drawingml/2006/picture">
-                <pic:pic xmlns:pic="http://schemas.openxmlformats.org/drawingml/2006/picture">
-                  <pic:nvPicPr>
-                    <pic:cNvPr id="178093613" name="Immagine 1"/>
-                    <pic:cNvPicPr/>
-                  </pic:nvPicPr>
-                  <pic:blipFill>
-                    <a:blip r:embed="rId26" cstate="print">
-                      <a:extLst>
-                        <a:ext uri="{28A0092B-C50C-407E-A947-70E740481C1C}">
-                          <a14:useLocalDpi xmlns:a14="http://schemas.microsoft.com/office/drawing/2010/main" val="0"/>
-                        </a:ext>
-                      </a:extLst>
-                    </a:blip>
-                    <a:stretch>
-                      <a:fillRect/>
-                    </a:stretch>
-                  </pic:blipFill>
-                  <pic:spPr>
-                    <a:xfrm>
-                      <a:off x="0" y="0"/>
-                      <a:ext cx="1680210" cy="3642360"/>
-                    </a:xfrm>
-                    <a:prstGeom prst="rect">
-                      <a:avLst/>
-                    </a:prstGeom>
-                    <a:ln>
-                      <a:solidFill>
-                        <a:schemeClr val="tx1"/>
-                      </a:solidFill>
-                    </a:ln>
-                  </pic:spPr>
-                </pic:pic>
-              </a:graphicData>
-            </a:graphic>
-            <wp14:sizeRelV relativeFrom="margin">
-              <wp14:pctHeight>0</wp14:pctHeight>
-            </wp14:sizeRelV>
-          </wp:anchor>
-        </w:drawing>
-      </w:r>
-      <w:r>
-        <w:rPr>
           <w:b/>
           <w:bCs/>
           <w:sz w:val="28"/>
@@ -11025,7 +11176,7 @@
         </w:rPr>
         <w:lastRenderedPageBreak/>
         <w:drawing>
-          <wp:anchor distT="0" distB="0" distL="114300" distR="114300" simplePos="0" relativeHeight="251687936" behindDoc="0" locked="0" layoutInCell="1" allowOverlap="1" wp14:anchorId="782ED422" wp14:editId="5086E859">
+          <wp:anchor distT="0" distB="0" distL="114300" distR="114300" simplePos="0" relativeHeight="251687936" behindDoc="0" locked="0" layoutInCell="1" allowOverlap="1" wp14:anchorId="782ED422" wp14:editId="3A2FB691">
             <wp:simplePos x="0" y="0"/>
             <wp:positionH relativeFrom="column">
               <wp:posOffset>635</wp:posOffset>
@@ -11155,7 +11306,7 @@
         <mc:AlternateContent>
           <mc:Choice Requires="wps">
             <w:drawing>
-              <wp:anchor distT="45720" distB="45720" distL="114300" distR="114300" simplePos="0" relativeHeight="251702272" behindDoc="0" locked="0" layoutInCell="1" allowOverlap="1" wp14:anchorId="6CCF175D" wp14:editId="37130AD5">
+              <wp:anchor distT="45720" distB="45720" distL="114300" distR="114300" simplePos="0" relativeHeight="251702272" behindDoc="0" locked="0" layoutInCell="1" allowOverlap="1" wp14:anchorId="6CCF175D" wp14:editId="010A0F97">
                 <wp:simplePos x="0" y="0"/>
                 <wp:positionH relativeFrom="margin">
                   <wp:posOffset>1744708</wp:posOffset>
@@ -11690,6 +11841,18 @@
     </w:p>
     <w:p>
       <w:pPr>
+        <w:spacing w:after="0"/>
+        <w:jc w:val="both"/>
+      </w:pPr>
+    </w:p>
+    <w:p>
+      <w:pPr>
+        <w:spacing w:after="0"/>
+        <w:jc w:val="both"/>
+      </w:pPr>
+    </w:p>
+    <w:p>
+      <w:pPr>
         <w:spacing w:after="100"/>
         <w:jc w:val="both"/>
         <w:rPr>
@@ -11707,16 +11870,16 @@
         </w:rPr>
         <w:lastRenderedPageBreak/>
         <w:drawing>
-          <wp:anchor distT="0" distB="0" distL="114300" distR="114300" simplePos="0" relativeHeight="251689984" behindDoc="0" locked="0" layoutInCell="1" allowOverlap="1" wp14:anchorId="1C026C5B" wp14:editId="2DFDC606">
+          <wp:anchor distT="0" distB="0" distL="114300" distR="114300" simplePos="0" relativeHeight="251689984" behindDoc="0" locked="0" layoutInCell="1" allowOverlap="1" wp14:anchorId="1C026C5B" wp14:editId="20B29BD8">
             <wp:simplePos x="0" y="0"/>
             <wp:positionH relativeFrom="column">
-              <wp:posOffset>635</wp:posOffset>
+              <wp:posOffset>1905</wp:posOffset>
             </wp:positionH>
             <wp:positionV relativeFrom="paragraph">
-              <wp:posOffset>22225</wp:posOffset>
+              <wp:posOffset>-8460740</wp:posOffset>
             </wp:positionV>
-            <wp:extent cx="1680210" cy="3642360"/>
-            <wp:effectExtent l="19050" t="19050" r="15240" b="15240"/>
+            <wp:extent cx="1680210" cy="3641090"/>
+            <wp:effectExtent l="19050" t="19050" r="15240" b="16510"/>
             <wp:wrapSquare wrapText="bothSides"/>
             <wp:docPr id="357514276" name="Immagine 1"/>
             <wp:cNvGraphicFramePr>
@@ -11730,13 +11893,7 @@
                     <pic:cNvPicPr/>
                   </pic:nvPicPr>
                   <pic:blipFill>
-                    <a:blip r:embed="rId28" cstate="print">
-                      <a:extLst>
-                        <a:ext uri="{28A0092B-C50C-407E-A947-70E740481C1C}">
-                          <a14:useLocalDpi xmlns:a14="http://schemas.microsoft.com/office/drawing/2010/main" val="0"/>
-                        </a:ext>
-                      </a:extLst>
-                    </a:blip>
+                    <a:blip r:embed="rId28"/>
                     <a:stretch>
                       <a:fillRect/>
                     </a:stretch>
@@ -11744,7 +11901,7 @@
                   <pic:spPr>
                     <a:xfrm>
                       <a:off x="0" y="0"/>
-                      <a:ext cx="1680210" cy="3642360"/>
+                      <a:ext cx="1680210" cy="3641090"/>
                     </a:xfrm>
                     <a:prstGeom prst="rect">
                       <a:avLst/>
@@ -12123,16 +12280,16 @@
           <w14:ligatures w14:val="none"/>
         </w:rPr>
         <w:drawing>
-          <wp:anchor distT="0" distB="0" distL="114300" distR="114300" simplePos="0" relativeHeight="251692032" behindDoc="0" locked="0" layoutInCell="1" allowOverlap="1" wp14:anchorId="2591ED07" wp14:editId="338EFCA4">
+          <wp:anchor distT="0" distB="0" distL="114300" distR="114300" simplePos="0" relativeHeight="251692032" behindDoc="0" locked="0" layoutInCell="1" allowOverlap="1" wp14:anchorId="2591ED07" wp14:editId="6375C18A">
             <wp:simplePos x="0" y="0"/>
             <wp:positionH relativeFrom="column">
-              <wp:posOffset>0</wp:posOffset>
+              <wp:posOffset>1905</wp:posOffset>
             </wp:positionH>
             <wp:positionV relativeFrom="paragraph">
-              <wp:posOffset>25400</wp:posOffset>
+              <wp:posOffset>27305</wp:posOffset>
             </wp:positionV>
-            <wp:extent cx="1680210" cy="3642360"/>
-            <wp:effectExtent l="19050" t="19050" r="15240" b="15240"/>
+            <wp:extent cx="1680210" cy="3641090"/>
+            <wp:effectExtent l="19050" t="19050" r="15240" b="16510"/>
             <wp:wrapSquare wrapText="bothSides"/>
             <wp:docPr id="647228112" name="Immagine 1"/>
             <wp:cNvGraphicFramePr>
@@ -12146,13 +12303,7 @@
                     <pic:cNvPicPr/>
                   </pic:nvPicPr>
                   <pic:blipFill>
-                    <a:blip r:embed="rId29" cstate="print">
-                      <a:extLst>
-                        <a:ext uri="{28A0092B-C50C-407E-A947-70E740481C1C}">
-                          <a14:useLocalDpi xmlns:a14="http://schemas.microsoft.com/office/drawing/2010/main" val="0"/>
-                        </a:ext>
-                      </a:extLst>
-                    </a:blip>
+                    <a:blip r:embed="rId29"/>
                     <a:stretch>
                       <a:fillRect/>
                     </a:stretch>
@@ -12160,7 +12311,7 @@
                   <pic:spPr>
                     <a:xfrm>
                       <a:off x="0" y="0"/>
-                      <a:ext cx="1680210" cy="3642360"/>
+                      <a:ext cx="1680210" cy="3641090"/>
                     </a:xfrm>
                     <a:prstGeom prst="rect">
                       <a:avLst/>
@@ -12333,6 +12484,12 @@
     </w:p>
     <w:p>
       <w:pPr>
+        <w:spacing w:after="0"/>
+        <w:jc w:val="both"/>
+      </w:pPr>
+    </w:p>
+    <w:p>
+      <w:pPr>
         <w:spacing w:after="100"/>
         <w:jc w:val="both"/>
         <w:rPr>
@@ -12350,16 +12507,16 @@
         </w:rPr>
         <w:lastRenderedPageBreak/>
         <w:drawing>
-          <wp:anchor distT="0" distB="0" distL="114300" distR="114300" simplePos="0" relativeHeight="251694080" behindDoc="0" locked="0" layoutInCell="1" allowOverlap="1" wp14:anchorId="6C281F38" wp14:editId="5AD49ACA">
+          <wp:anchor distT="0" distB="0" distL="114300" distR="114300" simplePos="0" relativeHeight="251694080" behindDoc="0" locked="0" layoutInCell="1" allowOverlap="1" wp14:anchorId="6C281F38" wp14:editId="22ECA375">
             <wp:simplePos x="0" y="0"/>
             <wp:positionH relativeFrom="column">
-              <wp:posOffset>0</wp:posOffset>
+              <wp:posOffset>1905</wp:posOffset>
             </wp:positionH>
             <wp:positionV relativeFrom="paragraph">
-              <wp:posOffset>25400</wp:posOffset>
+              <wp:posOffset>-8715375</wp:posOffset>
             </wp:positionV>
-            <wp:extent cx="1680210" cy="3642360"/>
-            <wp:effectExtent l="19050" t="19050" r="15240" b="15240"/>
+            <wp:extent cx="1680210" cy="3641090"/>
+            <wp:effectExtent l="19050" t="19050" r="15240" b="16510"/>
             <wp:wrapSquare wrapText="bothSides"/>
             <wp:docPr id="1991045207" name="Immagine 1"/>
             <wp:cNvGraphicFramePr>
@@ -12373,13 +12530,7 @@
                     <pic:cNvPicPr/>
                   </pic:nvPicPr>
                   <pic:blipFill>
-                    <a:blip r:embed="rId30" cstate="print">
-                      <a:extLst>
-                        <a:ext uri="{28A0092B-C50C-407E-A947-70E740481C1C}">
-                          <a14:useLocalDpi xmlns:a14="http://schemas.microsoft.com/office/drawing/2010/main" val="0"/>
-                        </a:ext>
-                      </a:extLst>
-                    </a:blip>
+                    <a:blip r:embed="rId30"/>
                     <a:stretch>
                       <a:fillRect/>
                     </a:stretch>
@@ -12387,7 +12538,7 @@
                   <pic:spPr>
                     <a:xfrm>
                       <a:off x="0" y="0"/>
-                      <a:ext cx="1680210" cy="3642360"/>
+                      <a:ext cx="1680210" cy="3641090"/>
                     </a:xfrm>
                     <a:prstGeom prst="rect">
                       <a:avLst/>
@@ -12568,6 +12719,64 @@
       </w:pPr>
       <w:r>
         <w:rPr>
+          <w:noProof/>
+          <w:kern w:val="0"/>
+          <w14:ligatures w14:val="none"/>
+        </w:rPr>
+        <w:drawing>
+          <wp:anchor distT="0" distB="0" distL="114300" distR="114300" simplePos="0" relativeHeight="251696128" behindDoc="0" locked="0" layoutInCell="1" allowOverlap="1" wp14:anchorId="7ACFE738" wp14:editId="40C60DBB">
+            <wp:simplePos x="0" y="0"/>
+            <wp:positionH relativeFrom="column">
+              <wp:posOffset>1905</wp:posOffset>
+            </wp:positionH>
+            <wp:positionV relativeFrom="paragraph">
+              <wp:posOffset>27305</wp:posOffset>
+            </wp:positionV>
+            <wp:extent cx="1680210" cy="3641090"/>
+            <wp:effectExtent l="19050" t="19050" r="15240" b="16510"/>
+            <wp:wrapSquare wrapText="bothSides"/>
+            <wp:docPr id="1113393402" name="Immagine 1"/>
+            <wp:cNvGraphicFramePr>
+              <a:graphicFrameLocks xmlns:a="http://schemas.openxmlformats.org/drawingml/2006/main" noChangeAspect="1"/>
+            </wp:cNvGraphicFramePr>
+            <a:graphic xmlns:a="http://schemas.openxmlformats.org/drawingml/2006/main">
+              <a:graphicData uri="http://schemas.openxmlformats.org/drawingml/2006/picture">
+                <pic:pic xmlns:pic="http://schemas.openxmlformats.org/drawingml/2006/picture">
+                  <pic:nvPicPr>
+                    <pic:cNvPr id="1113393402" name="Immagine 1"/>
+                    <pic:cNvPicPr/>
+                  </pic:nvPicPr>
+                  <pic:blipFill>
+                    <a:blip r:embed="rId31"/>
+                    <a:stretch>
+                      <a:fillRect/>
+                    </a:stretch>
+                  </pic:blipFill>
+                  <pic:spPr>
+                    <a:xfrm>
+                      <a:off x="0" y="0"/>
+                      <a:ext cx="1680210" cy="3641090"/>
+                    </a:xfrm>
+                    <a:prstGeom prst="rect">
+                      <a:avLst/>
+                    </a:prstGeom>
+                    <a:ln>
+                      <a:solidFill>
+                        <a:schemeClr val="tx1"/>
+                      </a:solidFill>
+                    </a:ln>
+                  </pic:spPr>
+                </pic:pic>
+              </a:graphicData>
+            </a:graphic>
+            <wp14:sizeRelV relativeFrom="margin">
+              <wp14:pctHeight>0</wp14:pctHeight>
+            </wp14:sizeRelV>
+          </wp:anchor>
+        </w:drawing>
+      </w:r>
+      <w:r>
+        <w:rPr>
           <w:rFonts w:ascii="Times New Roman" w:hAnsi="Times New Roman" w:cs="Times New Roman"/>
           <w:noProof/>
           <w:kern w:val="0"/>
@@ -12579,7 +12788,7 @@
         <mc:AlternateContent>
           <mc:Choice Requires="wps">
             <w:drawing>
-              <wp:anchor distT="45720" distB="45720" distL="114300" distR="114300" simplePos="0" relativeHeight="251708416" behindDoc="0" locked="0" layoutInCell="1" allowOverlap="1" wp14:anchorId="26EC065E" wp14:editId="4CC5C396">
+              <wp:anchor distT="45720" distB="45720" distL="114300" distR="114300" simplePos="0" relativeHeight="251708416" behindDoc="0" locked="0" layoutInCell="1" allowOverlap="1" wp14:anchorId="26EC065E" wp14:editId="5D8329F8">
                 <wp:simplePos x="0" y="0"/>
                 <wp:positionH relativeFrom="margin">
                   <wp:posOffset>1708150</wp:posOffset>
@@ -13024,70 +13233,6 @@
       </w:r>
       <w:r>
         <w:rPr>
-          <w:noProof/>
-          <w:kern w:val="0"/>
-          <w14:ligatures w14:val="none"/>
-        </w:rPr>
-        <w:drawing>
-          <wp:anchor distT="0" distB="0" distL="114300" distR="114300" simplePos="0" relativeHeight="251696128" behindDoc="0" locked="0" layoutInCell="1" allowOverlap="1" wp14:anchorId="7ACFE738" wp14:editId="31F70313">
-            <wp:simplePos x="0" y="0"/>
-            <wp:positionH relativeFrom="column">
-              <wp:posOffset>0</wp:posOffset>
-            </wp:positionH>
-            <wp:positionV relativeFrom="paragraph">
-              <wp:posOffset>27305</wp:posOffset>
-            </wp:positionV>
-            <wp:extent cx="1680210" cy="3642360"/>
-            <wp:effectExtent l="19050" t="19050" r="15240" b="15240"/>
-            <wp:wrapSquare wrapText="bothSides"/>
-            <wp:docPr id="1113393402" name="Immagine 1"/>
-            <wp:cNvGraphicFramePr>
-              <a:graphicFrameLocks xmlns:a="http://schemas.openxmlformats.org/drawingml/2006/main" noChangeAspect="1"/>
-            </wp:cNvGraphicFramePr>
-            <a:graphic xmlns:a="http://schemas.openxmlformats.org/drawingml/2006/main">
-              <a:graphicData uri="http://schemas.openxmlformats.org/drawingml/2006/picture">
-                <pic:pic xmlns:pic="http://schemas.openxmlformats.org/drawingml/2006/picture">
-                  <pic:nvPicPr>
-                    <pic:cNvPr id="1113393402" name="Immagine 1"/>
-                    <pic:cNvPicPr/>
-                  </pic:nvPicPr>
-                  <pic:blipFill>
-                    <a:blip r:embed="rId31" cstate="print">
-                      <a:extLst>
-                        <a:ext uri="{28A0092B-C50C-407E-A947-70E740481C1C}">
-                          <a14:useLocalDpi xmlns:a14="http://schemas.microsoft.com/office/drawing/2010/main" val="0"/>
-                        </a:ext>
-                      </a:extLst>
-                    </a:blip>
-                    <a:stretch>
-                      <a:fillRect/>
-                    </a:stretch>
-                  </pic:blipFill>
-                  <pic:spPr>
-                    <a:xfrm>
-                      <a:off x="0" y="0"/>
-                      <a:ext cx="1680210" cy="3642360"/>
-                    </a:xfrm>
-                    <a:prstGeom prst="rect">
-                      <a:avLst/>
-                    </a:prstGeom>
-                    <a:ln>
-                      <a:solidFill>
-                        <a:schemeClr val="tx1"/>
-                      </a:solidFill>
-                    </a:ln>
-                  </pic:spPr>
-                </pic:pic>
-              </a:graphicData>
-            </a:graphic>
-            <wp14:sizeRelV relativeFrom="margin">
-              <wp14:pctHeight>0</wp14:pctHeight>
-            </wp14:sizeRelV>
-          </wp:anchor>
-        </w:drawing>
-      </w:r>
-      <w:r>
-        <w:rPr>
           <w:b/>
           <w:bCs/>
           <w:sz w:val="28"/>
@@ -13599,7 +13744,7 @@
           <w:color w:val="000000" w:themeColor="text1"/>
         </w:rPr>
       </w:pPr>
-      <w:bookmarkStart w:id="8" w:name="_Toc171864579"/>
+      <w:bookmarkStart w:id="8" w:name="_Toc171945093"/>
       <w:r>
         <w:rPr>
           <w:rFonts w:ascii="Aptos" w:hAnsi="Aptos"/>
@@ -13679,10 +13824,68 @@
     </w:p>
     <w:p>
       <w:pPr>
-        <w:spacing w:after="0"/>
-        <w:jc w:val="both"/>
-      </w:pPr>
-      <w:r>
+        <w:pStyle w:val="Titolo2"/>
+        <w:spacing w:before="0" w:after="0"/>
+        <w:rPr>
+          <w:rFonts w:asciiTheme="minorHAnsi" w:hAnsiTheme="minorHAnsi"/>
+          <w:b/>
+          <w:bCs/>
+          <w:color w:val="auto"/>
+          <w:sz w:val="36"/>
+          <w:szCs w:val="36"/>
+        </w:rPr>
+      </w:pPr>
+      <w:bookmarkStart w:id="9" w:name="_Toc171945094"/>
+      <w:r>
+        <w:rPr>
+          <w:rFonts w:asciiTheme="minorHAnsi" w:hAnsiTheme="minorHAnsi"/>
+          <w:b/>
+          <w:bCs/>
+          <w:color w:val="auto"/>
+          <w:sz w:val="36"/>
+          <w:szCs w:val="36"/>
+        </w:rPr>
+        <w:t xml:space="preserve">3.1 </w:t>
+      </w:r>
+      <w:r>
+        <w:rPr>
+          <w:rFonts w:asciiTheme="minorHAnsi" w:hAnsiTheme="minorHAnsi"/>
+          <w:b/>
+          <w:bCs/>
+          <w:color w:val="auto"/>
+          <w:sz w:val="36"/>
+          <w:szCs w:val="36"/>
+        </w:rPr>
+        <w:t>Framework</w:t>
+      </w:r>
+      <w:bookmarkEnd w:id="9"/>
+    </w:p>
+    <w:p>
+      <w:pPr>
+        <w:spacing w:after="0"/>
+        <w:jc w:val="both"/>
+      </w:pPr>
+    </w:p>
+    <w:p>
+      <w:pPr>
+        <w:spacing w:after="0"/>
+        <w:jc w:val="both"/>
+      </w:pPr>
+      <w:r>
+        <w:t>Flutter is an open-source UI software development toolkit created by Google. It is primarily used for building natively compiled applications for mobile, web, and desktop from a single codebase. Released in May 2017, Flutter has rapidly gained popularity among developers due to its efficient development process and high-performance rendering capabilities. The framework utilizes the Dart programming language and includes a rich set of pre-designed widgets, making it easy to create visually attractive applications with a seamless user experience.</w:t>
+      </w:r>
+    </w:p>
+    <w:p>
+      <w:pPr>
+        <w:spacing w:after="0"/>
+        <w:jc w:val="both"/>
+      </w:pPr>
+    </w:p>
+    <w:p>
+      <w:pPr>
+        <w:pStyle w:val="Titolo2"/>
+        <w:spacing w:before="0" w:after="0"/>
+        <w:jc w:val="both"/>
         <w:rPr>
           <w:rFonts w:ascii="Aptos" w:hAnsi="Aptos"/>
           <w:b/>
@@ -13691,8 +13894,8 @@
           <w:sz w:val="36"/>
           <w:szCs w:val="36"/>
         </w:rPr>
-        <w:t>3</w:t>
-      </w:r>
+      </w:pPr>
+      <w:bookmarkStart w:id="10" w:name="_Toc171945095"/>
       <w:r>
         <w:rPr>
           <w:rFonts w:ascii="Aptos" w:hAnsi="Aptos"/>
@@ -13702,7 +13905,7 @@
           <w:sz w:val="36"/>
           <w:szCs w:val="36"/>
         </w:rPr>
-        <w:t>.</w:t>
+        <w:t>3</w:t>
       </w:r>
       <w:r>
         <w:rPr>
@@ -13713,7 +13916,7 @@
           <w:sz w:val="36"/>
           <w:szCs w:val="36"/>
         </w:rPr>
-        <w:t>1</w:t>
+        <w:t>.</w:t>
       </w:r>
       <w:r>
         <w:rPr>
@@ -13724,7 +13927,7 @@
           <w:sz w:val="36"/>
           <w:szCs w:val="36"/>
         </w:rPr>
-        <w:t xml:space="preserve"> </w:t>
+        <w:t>2</w:t>
       </w:r>
       <w:r>
         <w:rPr>
@@ -13735,35 +13938,9 @@
           <w:sz w:val="36"/>
           <w:szCs w:val="36"/>
         </w:rPr>
-        <w:t>Framework</w:t>
-      </w:r>
-    </w:p>
-    <w:p>
-      <w:pPr>
-        <w:spacing w:after="0"/>
-        <w:jc w:val="both"/>
-      </w:pPr>
-    </w:p>
-    <w:p>
-      <w:pPr>
-        <w:spacing w:after="0"/>
-        <w:jc w:val="both"/>
-      </w:pPr>
-      <w:r>
-        <w:t>Flutter is an open-source UI software development toolkit created by Google. It is primarily used for building natively compiled applications for mobile, web, and desktop from a single codebase. Released in May 2017, Flutter has rapidly gained popularity among developers due to its efficient development process and high-performance rendering capabilities. The framework utilizes the Dart programming language and includes a rich set of pre-designed widgets, making it easy to create visually attractive applications with a seamless user experience.</w:t>
-      </w:r>
-    </w:p>
-    <w:p>
-      <w:pPr>
-        <w:spacing w:after="0"/>
-        <w:jc w:val="both"/>
-      </w:pPr>
-    </w:p>
-    <w:p>
-      <w:pPr>
-        <w:pStyle w:val="Titolo2"/>
-        <w:spacing w:before="0" w:after="0"/>
-        <w:jc w:val="both"/>
+        <w:t xml:space="preserve"> </w:t>
+      </w:r>
+      <w:r>
         <w:rPr>
           <w:rFonts w:ascii="Aptos" w:hAnsi="Aptos"/>
           <w:b/>
@@ -13772,8 +13949,68 @@
           <w:sz w:val="36"/>
           <w:szCs w:val="36"/>
         </w:rPr>
-      </w:pPr>
-      <w:bookmarkStart w:id="9" w:name="_Toc171864580"/>
+        <w:t>Classification according to Raj and Toleti</w:t>
+      </w:r>
+      <w:bookmarkEnd w:id="10"/>
+    </w:p>
+    <w:p>
+      <w:pPr>
+        <w:spacing w:after="0"/>
+      </w:pPr>
+    </w:p>
+    <w:p>
+      <w:pPr>
+        <w:spacing w:after="0"/>
+        <w:jc w:val="both"/>
+      </w:pPr>
+      <w:r>
+        <w:t xml:space="preserve">According to Raj and Toleti cross-platform frameworks classification, Flutter follows a </w:t>
+      </w:r>
+      <w:r>
+        <w:rPr>
+          <w:b/>
+          <w:bCs/>
+        </w:rPr>
+        <w:t>cross-compiled approach</w:t>
+      </w:r>
+      <w:r>
+        <w:t>.</w:t>
+      </w:r>
+      <w:r>
+        <w:t xml:space="preserve"> </w:t>
+      </w:r>
+      <w:r>
+        <w:t xml:space="preserve">This ensures that Flutter apps can achieve high performance </w:t>
+      </w:r>
+      <w:proofErr w:type="gramStart"/>
+      <w:r>
+        <w:t>similar to</w:t>
+      </w:r>
+      <w:proofErr w:type="gramEnd"/>
+      <w:r>
+        <w:t xml:space="preserve"> native applications while maintaining a single codebase. The cross-compilation approach used by Flutter leverages the Dart language's Ahead-Of-Time (AOT) compilation to produce fast and predictable native code, which is a key characteristic of cross-compiled frameworks according to Raj and Toleti.</w:t>
+      </w:r>
+    </w:p>
+    <w:p>
+      <w:pPr>
+        <w:spacing w:after="0"/>
+      </w:pPr>
+    </w:p>
+    <w:p>
+      <w:pPr>
+        <w:pStyle w:val="Titolo2"/>
+        <w:spacing w:before="0" w:after="0"/>
+        <w:jc w:val="both"/>
+        <w:rPr>
+          <w:rFonts w:ascii="Aptos" w:hAnsi="Aptos"/>
+          <w:b/>
+          <w:bCs/>
+          <w:color w:val="000000" w:themeColor="text1"/>
+          <w:sz w:val="28"/>
+          <w:szCs w:val="28"/>
+        </w:rPr>
+      </w:pPr>
+      <w:bookmarkStart w:id="11" w:name="_Toc171945096"/>
       <w:r>
         <w:rPr>
           <w:rFonts w:ascii="Aptos" w:hAnsi="Aptos"/>
@@ -13805,7 +14042,7 @@
           <w:sz w:val="36"/>
           <w:szCs w:val="36"/>
         </w:rPr>
-        <w:t>2</w:t>
+        <w:t>3</w:t>
       </w:r>
       <w:r>
         <w:rPr>
@@ -13827,46 +14064,531 @@
           <w:sz w:val="36"/>
           <w:szCs w:val="36"/>
         </w:rPr>
-        <w:t>Classification according to Raj and Toleti</w:t>
-      </w:r>
-      <w:bookmarkEnd w:id="9"/>
-    </w:p>
-    <w:p>
-      <w:pPr>
-        <w:spacing w:after="0"/>
-      </w:pPr>
-    </w:p>
-    <w:p>
-      <w:pPr>
-        <w:spacing w:after="0"/>
-        <w:jc w:val="both"/>
-      </w:pPr>
-      <w:r>
-        <w:t xml:space="preserve">According to Raj and Toleti cross-platform frameworks classification, Flutter follows a </w:t>
-      </w:r>
-      <w:r>
-        <w:rPr>
-          <w:b/>
-          <w:bCs/>
-        </w:rPr>
-        <w:t>cross-compiled approach</w:t>
-      </w:r>
-      <w:r>
-        <w:t>.</w:t>
-      </w:r>
-      <w:r>
+        <w:t>Advantages</w:t>
+      </w:r>
+      <w:bookmarkEnd w:id="11"/>
+    </w:p>
+    <w:p>
+      <w:pPr>
+        <w:spacing w:after="0"/>
+      </w:pPr>
+    </w:p>
+    <w:p>
+      <w:pPr>
+        <w:spacing w:after="0"/>
+        <w:jc w:val="both"/>
+      </w:pPr>
+      <w:r>
+        <w:t xml:space="preserve">One of the major advantages of Flutter is its ability to enable </w:t>
+      </w:r>
+      <w:r>
+        <w:rPr>
+          <w:b/>
+          <w:bCs/>
+        </w:rPr>
+        <w:t>cross-platform development</w:t>
+      </w:r>
+      <w:r>
+        <w:t xml:space="preserve">, allowing developers to write code once and deploy it across multiple platforms, such as Android, iOS, web, and desktop. This significantly reduces development time and costs. Additionally, Flutter's </w:t>
+      </w:r>
+      <w:r>
+        <w:rPr>
+          <w:b/>
+          <w:bCs/>
+        </w:rPr>
+        <w:t>hot-reload</w:t>
+      </w:r>
+      <w:r>
+        <w:t xml:space="preserve"> feature facilitates a faster development cycle by allowing developers to instantly see the results of their changes without restarting the application. The framework also provides </w:t>
+      </w:r>
+      <w:r>
+        <w:rPr>
+          <w:b/>
+          <w:bCs/>
+        </w:rPr>
+        <w:t>a rich set of customizable widgets</w:t>
+      </w:r>
+      <w:r>
+        <w:t xml:space="preserve">, ensuring a consistent look and feel across different devices and screen sizes. Furthermore, Flutter's </w:t>
+      </w:r>
+      <w:r>
+        <w:rPr>
+          <w:b/>
+          <w:bCs/>
+        </w:rPr>
+        <w:t>strong community support</w:t>
+      </w:r>
+      <w:r>
+        <w:t xml:space="preserve"> and </w:t>
+      </w:r>
+      <w:r>
+        <w:rPr>
+          <w:b/>
+          <w:bCs/>
+        </w:rPr>
+        <w:t>comprehensive documentation</w:t>
+      </w:r>
+      <w:r>
+        <w:t xml:space="preserve"> make it an accessible and powerful tool for both novice and experienced developers.</w:t>
+      </w:r>
+    </w:p>
+    <w:p>
+      <w:pPr>
+        <w:spacing w:after="0"/>
+        <w:jc w:val="both"/>
+      </w:pPr>
+    </w:p>
+    <w:p>
+      <w:pPr>
+        <w:spacing w:after="0"/>
+      </w:pPr>
+    </w:p>
+    <w:p>
+      <w:pPr>
+        <w:spacing w:after="0"/>
+      </w:pPr>
+    </w:p>
+    <w:p>
+      <w:pPr>
+        <w:spacing w:after="0"/>
+        <w:jc w:val="both"/>
+      </w:pPr>
+    </w:p>
+    <w:p>
+      <w:pPr>
+        <w:spacing w:after="0"/>
+        <w:jc w:val="both"/>
+      </w:pPr>
+    </w:p>
+    <w:p>
+      <w:pPr>
+        <w:spacing w:after="0"/>
+        <w:jc w:val="both"/>
+      </w:pPr>
+    </w:p>
+    <w:p>
+      <w:pPr>
+        <w:spacing w:after="0"/>
+        <w:jc w:val="both"/>
+      </w:pPr>
+    </w:p>
+    <w:p>
+      <w:pPr>
+        <w:spacing w:after="0"/>
+        <w:jc w:val="both"/>
+      </w:pPr>
+    </w:p>
+    <w:p>
+      <w:pPr>
+        <w:spacing w:after="0"/>
+        <w:jc w:val="both"/>
+      </w:pPr>
+    </w:p>
+    <w:p>
+      <w:pPr>
+        <w:spacing w:after="0"/>
+        <w:jc w:val="both"/>
+      </w:pPr>
+    </w:p>
+    <w:p>
+      <w:pPr>
+        <w:spacing w:after="0"/>
+        <w:jc w:val="both"/>
+      </w:pPr>
+    </w:p>
+    <w:p>
+      <w:pPr>
+        <w:pStyle w:val="Titolo1"/>
+        <w:spacing w:after="0"/>
+        <w:jc w:val="both"/>
+        <w:rPr>
+          <w:rFonts w:ascii="Aptos" w:hAnsi="Aptos"/>
+          <w:b/>
+          <w:bCs/>
+          <w:color w:val="000000" w:themeColor="text1"/>
+        </w:rPr>
+      </w:pPr>
+      <w:bookmarkStart w:id="12" w:name="_Toc171945097"/>
+      <w:r>
+        <w:rPr>
+          <w:rFonts w:ascii="Aptos" w:hAnsi="Aptos"/>
+          <w:b/>
+          <w:bCs/>
+          <w:color w:val="000000" w:themeColor="text1"/>
+        </w:rPr>
+        <w:lastRenderedPageBreak/>
+        <w:t>4</w:t>
+      </w:r>
+      <w:r>
+        <w:rPr>
+          <w:rFonts w:ascii="Aptos" w:hAnsi="Aptos"/>
+          <w:b/>
+          <w:bCs/>
+          <w:color w:val="000000" w:themeColor="text1"/>
+        </w:rPr>
         <w:t xml:space="preserve"> </w:t>
       </w:r>
       <w:r>
-        <w:t xml:space="preserve">This ensures that Flutter apps can achieve high performance </w:t>
-      </w:r>
-      <w:proofErr w:type="gramStart"/>
-      <w:r>
-        <w:t>similar to</w:t>
-      </w:r>
-      <w:proofErr w:type="gramEnd"/>
-      <w:r>
-        <w:t xml:space="preserve"> native applications while maintaining a single codebase. The cross-compilation approach used by Flutter leverages the Dart language's Ahead-Of-Time (AOT) compilation to produce fast and predictable native code, which is a key characteristic of cross-compiled frameworks according to Raj and Toleti.</w:t>
+        <w:rPr>
+          <w:rFonts w:ascii="Aptos" w:hAnsi="Aptos"/>
+          <w:b/>
+          <w:bCs/>
+          <w:color w:val="000000" w:themeColor="text1"/>
+        </w:rPr>
+        <w:t>Project Architecture</w:t>
+      </w:r>
+      <w:bookmarkEnd w:id="12"/>
+    </w:p>
+    <w:p>
+      <w:pPr>
+        <w:spacing w:after="0"/>
+        <w:jc w:val="both"/>
+      </w:pPr>
+    </w:p>
+    <w:p>
+      <w:pPr>
+        <w:spacing w:after="0"/>
+        <w:jc w:val="both"/>
+      </w:pPr>
+      <w:r>
+        <w:t>…</w:t>
+      </w:r>
+    </w:p>
+    <w:p>
+      <w:pPr>
+        <w:spacing w:after="0"/>
+        <w:jc w:val="both"/>
+      </w:pPr>
+    </w:p>
+    <w:p>
+      <w:pPr>
+        <w:spacing w:after="0"/>
+        <w:jc w:val="both"/>
+      </w:pPr>
+    </w:p>
+    <w:p>
+      <w:pPr>
+        <w:spacing w:after="0"/>
+        <w:jc w:val="both"/>
+      </w:pPr>
+    </w:p>
+    <w:p>
+      <w:pPr>
+        <w:spacing w:after="0"/>
+        <w:jc w:val="both"/>
+      </w:pPr>
+    </w:p>
+    <w:p>
+      <w:pPr>
+        <w:spacing w:after="0"/>
+        <w:jc w:val="both"/>
+      </w:pPr>
+    </w:p>
+    <w:p>
+      <w:pPr>
+        <w:spacing w:after="0"/>
+        <w:jc w:val="both"/>
+      </w:pPr>
+    </w:p>
+    <w:p>
+      <w:pPr>
+        <w:spacing w:after="0"/>
+        <w:jc w:val="both"/>
+      </w:pPr>
+    </w:p>
+    <w:p>
+      <w:pPr>
+        <w:spacing w:after="0"/>
+        <w:jc w:val="both"/>
+      </w:pPr>
+    </w:p>
+    <w:p>
+      <w:pPr>
+        <w:spacing w:after="0"/>
+        <w:jc w:val="both"/>
+      </w:pPr>
+    </w:p>
+    <w:p>
+      <w:pPr>
+        <w:spacing w:after="0"/>
+        <w:jc w:val="both"/>
+      </w:pPr>
+    </w:p>
+    <w:p>
+      <w:pPr>
+        <w:spacing w:after="0"/>
+        <w:jc w:val="both"/>
+      </w:pPr>
+    </w:p>
+    <w:p>
+      <w:pPr>
+        <w:spacing w:after="0"/>
+        <w:jc w:val="both"/>
+      </w:pPr>
+    </w:p>
+    <w:p>
+      <w:pPr>
+        <w:spacing w:after="0"/>
+        <w:jc w:val="both"/>
+      </w:pPr>
+    </w:p>
+    <w:p>
+      <w:pPr>
+        <w:spacing w:after="0"/>
+        <w:jc w:val="both"/>
+      </w:pPr>
+    </w:p>
+    <w:p>
+      <w:pPr>
+        <w:spacing w:after="0"/>
+        <w:jc w:val="both"/>
+      </w:pPr>
+    </w:p>
+    <w:p>
+      <w:pPr>
+        <w:spacing w:after="0"/>
+        <w:jc w:val="both"/>
+      </w:pPr>
+    </w:p>
+    <w:p>
+      <w:pPr>
+        <w:spacing w:after="0"/>
+        <w:jc w:val="both"/>
+      </w:pPr>
+    </w:p>
+    <w:p>
+      <w:pPr>
+        <w:spacing w:after="0"/>
+        <w:jc w:val="both"/>
+      </w:pPr>
+    </w:p>
+    <w:p>
+      <w:pPr>
+        <w:spacing w:after="0"/>
+        <w:jc w:val="both"/>
+      </w:pPr>
+    </w:p>
+    <w:p>
+      <w:pPr>
+        <w:spacing w:after="0"/>
+        <w:jc w:val="both"/>
+      </w:pPr>
+    </w:p>
+    <w:p>
+      <w:pPr>
+        <w:spacing w:after="0"/>
+        <w:jc w:val="both"/>
+      </w:pPr>
+    </w:p>
+    <w:p>
+      <w:pPr>
+        <w:spacing w:after="0"/>
+        <w:jc w:val="both"/>
+      </w:pPr>
+    </w:p>
+    <w:p>
+      <w:pPr>
+        <w:spacing w:after="0"/>
+        <w:jc w:val="both"/>
+      </w:pPr>
+    </w:p>
+    <w:p>
+      <w:pPr>
+        <w:spacing w:after="0"/>
+        <w:jc w:val="both"/>
+      </w:pPr>
+    </w:p>
+    <w:p>
+      <w:pPr>
+        <w:spacing w:after="0"/>
+        <w:jc w:val="both"/>
+      </w:pPr>
+    </w:p>
+    <w:p>
+      <w:pPr>
+        <w:spacing w:after="0"/>
+        <w:jc w:val="both"/>
+      </w:pPr>
+    </w:p>
+    <w:p>
+      <w:pPr>
+        <w:spacing w:after="0"/>
+        <w:jc w:val="both"/>
+      </w:pPr>
+    </w:p>
+    <w:p>
+      <w:pPr>
+        <w:spacing w:after="0"/>
+        <w:jc w:val="both"/>
+      </w:pPr>
+    </w:p>
+    <w:p>
+      <w:pPr>
+        <w:spacing w:after="0"/>
+        <w:jc w:val="both"/>
+      </w:pPr>
+    </w:p>
+    <w:p>
+      <w:pPr>
+        <w:spacing w:after="0"/>
+        <w:jc w:val="both"/>
+      </w:pPr>
+    </w:p>
+    <w:p>
+      <w:pPr>
+        <w:spacing w:after="0"/>
+        <w:jc w:val="both"/>
+      </w:pPr>
+    </w:p>
+    <w:p>
+      <w:pPr>
+        <w:spacing w:after="0"/>
+        <w:jc w:val="both"/>
+      </w:pPr>
+    </w:p>
+    <w:p>
+      <w:pPr>
+        <w:spacing w:after="0"/>
+        <w:jc w:val="both"/>
+      </w:pPr>
+    </w:p>
+    <w:p>
+      <w:pPr>
+        <w:spacing w:after="0"/>
+        <w:jc w:val="both"/>
+      </w:pPr>
+    </w:p>
+    <w:p>
+      <w:pPr>
+        <w:spacing w:after="0"/>
+        <w:jc w:val="both"/>
+      </w:pPr>
+    </w:p>
+    <w:p>
+      <w:pPr>
+        <w:spacing w:after="0"/>
+        <w:jc w:val="both"/>
+      </w:pPr>
+    </w:p>
+    <w:p>
+      <w:pPr>
+        <w:spacing w:after="0"/>
+        <w:jc w:val="both"/>
+      </w:pPr>
+    </w:p>
+    <w:p>
+      <w:pPr>
+        <w:spacing w:after="0"/>
+        <w:jc w:val="both"/>
+      </w:pPr>
+    </w:p>
+    <w:p>
+      <w:pPr>
+        <w:spacing w:after="0"/>
+        <w:jc w:val="both"/>
+      </w:pPr>
+    </w:p>
+    <w:p>
+      <w:pPr>
+        <w:spacing w:after="0"/>
+        <w:jc w:val="both"/>
+      </w:pPr>
+    </w:p>
+    <w:p>
+      <w:pPr>
+        <w:spacing w:after="0"/>
+        <w:jc w:val="both"/>
+      </w:pPr>
+    </w:p>
+    <w:p>
+      <w:pPr>
+        <w:spacing w:after="0"/>
+        <w:jc w:val="both"/>
+      </w:pPr>
+    </w:p>
+    <w:p>
+      <w:pPr>
+        <w:spacing w:after="0"/>
+        <w:jc w:val="both"/>
+      </w:pPr>
+    </w:p>
+    <w:p>
+      <w:pPr>
+        <w:spacing w:after="0"/>
+        <w:jc w:val="both"/>
+      </w:pPr>
+    </w:p>
+    <w:p>
+      <w:pPr>
+        <w:spacing w:after="0"/>
+        <w:jc w:val="both"/>
+      </w:pPr>
+    </w:p>
+    <w:p>
+      <w:pPr>
+        <w:pStyle w:val="Titolo1"/>
+        <w:spacing w:after="0"/>
+        <w:jc w:val="both"/>
+        <w:rPr>
+          <w:rFonts w:ascii="Aptos" w:hAnsi="Aptos"/>
+          <w:b/>
+          <w:bCs/>
+          <w:color w:val="000000" w:themeColor="text1"/>
+        </w:rPr>
+      </w:pPr>
+      <w:bookmarkStart w:id="13" w:name="_Toc171945098"/>
+      <w:r>
+        <w:rPr>
+          <w:rFonts w:ascii="Aptos" w:hAnsi="Aptos"/>
+          <w:b/>
+          <w:bCs/>
+          <w:color w:val="000000" w:themeColor="text1"/>
+        </w:rPr>
+        <w:lastRenderedPageBreak/>
+        <w:t>5</w:t>
+      </w:r>
+      <w:r>
+        <w:rPr>
+          <w:rFonts w:ascii="Aptos" w:hAnsi="Aptos"/>
+          <w:b/>
+          <w:bCs/>
+          <w:color w:val="000000" w:themeColor="text1"/>
+        </w:rPr>
+        <w:t xml:space="preserve"> </w:t>
+      </w:r>
+      <w:proofErr w:type="spellStart"/>
+      <w:r>
+        <w:rPr>
+          <w:rFonts w:ascii="Aptos" w:hAnsi="Aptos"/>
+          <w:b/>
+          <w:bCs/>
+          <w:color w:val="000000" w:themeColor="text1"/>
+        </w:rPr>
+        <w:t>RoomFinder</w:t>
+      </w:r>
+      <w:proofErr w:type="spellEnd"/>
+      <w:r>
+        <w:rPr>
+          <w:rFonts w:ascii="Aptos" w:hAnsi="Aptos"/>
+          <w:b/>
+          <w:bCs/>
+          <w:color w:val="000000" w:themeColor="text1"/>
+        </w:rPr>
+        <w:t xml:space="preserve"> application</w:t>
+      </w:r>
+      <w:bookmarkEnd w:id="13"/>
+    </w:p>
+    <w:p>
+      <w:pPr>
+        <w:spacing w:after="0"/>
+      </w:pPr>
+    </w:p>
+    <w:p>
+      <w:pPr>
+        <w:spacing w:after="0"/>
+      </w:pPr>
+      <w:r>
+        <w:t>…</w:t>
       </w:r>
     </w:p>
     <w:p>
@@ -13879,17 +14601,6 @@
         <w:pStyle w:val="Titolo2"/>
         <w:spacing w:before="0" w:after="0"/>
         <w:jc w:val="both"/>
-        <w:rPr>
-          <w:rFonts w:ascii="Aptos" w:hAnsi="Aptos"/>
-          <w:b/>
-          <w:bCs/>
-          <w:color w:val="000000" w:themeColor="text1"/>
-          <w:sz w:val="28"/>
-          <w:szCs w:val="28"/>
-        </w:rPr>
-      </w:pPr>
-      <w:bookmarkStart w:id="10" w:name="_Toc171864581"/>
-      <w:r>
         <w:rPr>
           <w:rFonts w:ascii="Aptos" w:hAnsi="Aptos"/>
           <w:b/>
@@ -13898,8 +14609,8 @@
           <w:sz w:val="36"/>
           <w:szCs w:val="36"/>
         </w:rPr>
-        <w:t>3</w:t>
-      </w:r>
+      </w:pPr>
+      <w:bookmarkStart w:id="14" w:name="_Toc171945099"/>
       <w:r>
         <w:rPr>
           <w:rFonts w:ascii="Aptos" w:hAnsi="Aptos"/>
@@ -13909,9 +14620,33 @@
           <w:sz w:val="36"/>
           <w:szCs w:val="36"/>
         </w:rPr>
-        <w:t>.</w:t>
-      </w:r>
-      <w:r>
+        <w:t>5.1 Structure of the application</w:t>
+      </w:r>
+      <w:bookmarkEnd w:id="14"/>
+    </w:p>
+    <w:p>
+      <w:pPr>
+        <w:spacing w:after="0"/>
+      </w:pPr>
+    </w:p>
+    <w:p>
+      <w:pPr>
+        <w:spacing w:after="0"/>
+      </w:pPr>
+      <w:r>
+        <w:t>…</w:t>
+      </w:r>
+    </w:p>
+    <w:p>
+      <w:pPr>
+        <w:spacing w:after="0"/>
+      </w:pPr>
+    </w:p>
+    <w:p>
+      <w:pPr>
+        <w:pStyle w:val="Titolo2"/>
+        <w:spacing w:before="0" w:after="0"/>
+        <w:jc w:val="both"/>
         <w:rPr>
           <w:rFonts w:ascii="Aptos" w:hAnsi="Aptos"/>
           <w:b/>
@@ -13920,8 +14655,8 @@
           <w:sz w:val="36"/>
           <w:szCs w:val="36"/>
         </w:rPr>
-        <w:t>3</w:t>
-      </w:r>
+      </w:pPr>
+      <w:bookmarkStart w:id="15" w:name="_Toc171945100"/>
       <w:r>
         <w:rPr>
           <w:rFonts w:ascii="Aptos" w:hAnsi="Aptos"/>
@@ -13931,9 +14666,33 @@
           <w:sz w:val="36"/>
           <w:szCs w:val="36"/>
         </w:rPr>
-        <w:t xml:space="preserve"> </w:t>
-      </w:r>
-      <w:r>
+        <w:t>5.2 Libraries</w:t>
+      </w:r>
+      <w:bookmarkEnd w:id="15"/>
+    </w:p>
+    <w:p>
+      <w:pPr>
+        <w:spacing w:after="0"/>
+      </w:pPr>
+    </w:p>
+    <w:p>
+      <w:pPr>
+        <w:spacing w:after="0"/>
+      </w:pPr>
+      <w:r>
+        <w:t>…</w:t>
+      </w:r>
+    </w:p>
+    <w:p>
+      <w:pPr>
+        <w:spacing w:after="0"/>
+      </w:pPr>
+    </w:p>
+    <w:p>
+      <w:pPr>
+        <w:pStyle w:val="Titolo2"/>
+        <w:spacing w:before="0" w:after="0"/>
+        <w:jc w:val="both"/>
         <w:rPr>
           <w:rFonts w:ascii="Aptos" w:hAnsi="Aptos"/>
           <w:b/>
@@ -13942,543 +14701,9 @@
           <w:sz w:val="36"/>
           <w:szCs w:val="36"/>
         </w:rPr>
-        <w:t>Advantages</w:t>
-      </w:r>
-      <w:bookmarkEnd w:id="10"/>
-    </w:p>
-    <w:p>
-      <w:pPr>
-        <w:spacing w:after="0"/>
-      </w:pPr>
-    </w:p>
-    <w:p>
-      <w:pPr>
-        <w:spacing w:after="0"/>
-        <w:jc w:val="both"/>
-      </w:pPr>
-      <w:r>
-        <w:t xml:space="preserve">One of the major advantages of Flutter is its ability to enable </w:t>
-      </w:r>
-      <w:r>
-        <w:rPr>
-          <w:b/>
-          <w:bCs/>
-        </w:rPr>
-        <w:t>cross-platform development</w:t>
-      </w:r>
-      <w:r>
-        <w:t xml:space="preserve">, allowing developers to write code once and deploy it across multiple platforms, such as Android, iOS, web, and desktop. This significantly reduces development time and costs. Additionally, Flutter's </w:t>
-      </w:r>
-      <w:r>
-        <w:rPr>
-          <w:b/>
-          <w:bCs/>
-        </w:rPr>
-        <w:t>hot-reload</w:t>
-      </w:r>
-      <w:r>
-        <w:t xml:space="preserve"> feature facilitates a faster development cycle by allowing developers to instantly see the results of their changes without restarting the application. The framework also provides </w:t>
-      </w:r>
-      <w:r>
-        <w:rPr>
-          <w:b/>
-          <w:bCs/>
-        </w:rPr>
-        <w:t>a rich set of customizable widgets</w:t>
-      </w:r>
-      <w:r>
-        <w:t xml:space="preserve">, ensuring a consistent look and feel across different devices and screen sizes. Furthermore, Flutter's </w:t>
-      </w:r>
-      <w:r>
-        <w:rPr>
-          <w:b/>
-          <w:bCs/>
-        </w:rPr>
-        <w:t>strong community support</w:t>
-      </w:r>
-      <w:r>
-        <w:t xml:space="preserve"> and </w:t>
-      </w:r>
-      <w:r>
-        <w:rPr>
-          <w:b/>
-          <w:bCs/>
-        </w:rPr>
-        <w:t>comprehensive documentation</w:t>
-      </w:r>
-      <w:r>
-        <w:t xml:space="preserve"> make it an accessible and powerful tool for both novice and experienced developers.</w:t>
-      </w:r>
-    </w:p>
-    <w:p>
-      <w:pPr>
-        <w:spacing w:after="0"/>
-        <w:jc w:val="both"/>
-      </w:pPr>
-    </w:p>
-    <w:p>
-      <w:pPr>
-        <w:spacing w:after="0"/>
-      </w:pPr>
-    </w:p>
-    <w:p>
-      <w:pPr>
-        <w:spacing w:after="0"/>
-      </w:pPr>
-    </w:p>
-    <w:p>
-      <w:pPr>
-        <w:spacing w:after="0"/>
-        <w:jc w:val="both"/>
-      </w:pPr>
-    </w:p>
-    <w:p>
-      <w:pPr>
-        <w:spacing w:after="0"/>
-        <w:jc w:val="both"/>
-      </w:pPr>
-    </w:p>
-    <w:p>
-      <w:pPr>
-        <w:spacing w:after="0"/>
-        <w:jc w:val="both"/>
-      </w:pPr>
-    </w:p>
-    <w:p>
-      <w:pPr>
-        <w:spacing w:after="0"/>
-        <w:jc w:val="both"/>
-      </w:pPr>
-    </w:p>
-    <w:p>
-      <w:pPr>
-        <w:spacing w:after="0"/>
-        <w:jc w:val="both"/>
-      </w:pPr>
-    </w:p>
-    <w:p>
-      <w:pPr>
-        <w:spacing w:after="0"/>
-        <w:jc w:val="both"/>
-      </w:pPr>
-    </w:p>
-    <w:p>
-      <w:pPr>
-        <w:spacing w:after="0"/>
-        <w:jc w:val="both"/>
-      </w:pPr>
-    </w:p>
-    <w:p>
-      <w:pPr>
-        <w:spacing w:after="0"/>
-        <w:jc w:val="both"/>
-      </w:pPr>
-    </w:p>
-    <w:p>
-      <w:pPr>
-        <w:pStyle w:val="Titolo1"/>
-        <w:spacing w:after="0"/>
-        <w:jc w:val="both"/>
-        <w:rPr>
-          <w:rFonts w:ascii="Aptos" w:hAnsi="Aptos"/>
-          <w:b/>
-          <w:bCs/>
-          <w:color w:val="000000" w:themeColor="text1"/>
-        </w:rPr>
-      </w:pPr>
-      <w:bookmarkStart w:id="11" w:name="_Toc171864582"/>
-      <w:r>
-        <w:rPr>
-          <w:rFonts w:ascii="Aptos" w:hAnsi="Aptos"/>
-          <w:b/>
-          <w:bCs/>
-          <w:color w:val="000000" w:themeColor="text1"/>
-        </w:rPr>
-        <w:lastRenderedPageBreak/>
-        <w:t>4</w:t>
-      </w:r>
-      <w:r>
-        <w:rPr>
-          <w:rFonts w:ascii="Aptos" w:hAnsi="Aptos"/>
-          <w:b/>
-          <w:bCs/>
-          <w:color w:val="000000" w:themeColor="text1"/>
-        </w:rPr>
-        <w:t xml:space="preserve"> </w:t>
-      </w:r>
-      <w:r>
-        <w:rPr>
-          <w:rFonts w:ascii="Aptos" w:hAnsi="Aptos"/>
-          <w:b/>
-          <w:bCs/>
-          <w:color w:val="000000" w:themeColor="text1"/>
-        </w:rPr>
-        <w:t>Project Architecture</w:t>
-      </w:r>
-      <w:bookmarkEnd w:id="11"/>
-    </w:p>
-    <w:p>
-      <w:pPr>
-        <w:spacing w:after="0"/>
-        <w:jc w:val="both"/>
-      </w:pPr>
-    </w:p>
-    <w:p>
-      <w:pPr>
-        <w:spacing w:after="0"/>
-        <w:jc w:val="both"/>
-      </w:pPr>
-      <w:r>
-        <w:t>…</w:t>
-      </w:r>
-    </w:p>
-    <w:p>
-      <w:pPr>
-        <w:spacing w:after="0"/>
-        <w:jc w:val="both"/>
-      </w:pPr>
-    </w:p>
-    <w:p>
-      <w:pPr>
-        <w:spacing w:after="0"/>
-        <w:jc w:val="both"/>
-      </w:pPr>
-    </w:p>
-    <w:p>
-      <w:pPr>
-        <w:spacing w:after="0"/>
-        <w:jc w:val="both"/>
-      </w:pPr>
-    </w:p>
-    <w:p>
-      <w:pPr>
-        <w:spacing w:after="0"/>
-        <w:jc w:val="both"/>
-      </w:pPr>
-    </w:p>
-    <w:p>
-      <w:pPr>
-        <w:spacing w:after="0"/>
-        <w:jc w:val="both"/>
-      </w:pPr>
-    </w:p>
-    <w:p>
-      <w:pPr>
-        <w:spacing w:after="0"/>
-        <w:jc w:val="both"/>
-      </w:pPr>
-    </w:p>
-    <w:p>
-      <w:pPr>
-        <w:spacing w:after="0"/>
-        <w:jc w:val="both"/>
-      </w:pPr>
-    </w:p>
-    <w:p>
-      <w:pPr>
-        <w:spacing w:after="0"/>
-        <w:jc w:val="both"/>
-      </w:pPr>
-    </w:p>
-    <w:p>
-      <w:pPr>
-        <w:spacing w:after="0"/>
-        <w:jc w:val="both"/>
-      </w:pPr>
-    </w:p>
-    <w:p>
-      <w:pPr>
-        <w:spacing w:after="0"/>
-        <w:jc w:val="both"/>
-      </w:pPr>
-    </w:p>
-    <w:p>
-      <w:pPr>
-        <w:spacing w:after="0"/>
-        <w:jc w:val="both"/>
-      </w:pPr>
-    </w:p>
-    <w:p>
-      <w:pPr>
-        <w:spacing w:after="0"/>
-        <w:jc w:val="both"/>
-      </w:pPr>
-    </w:p>
-    <w:p>
-      <w:pPr>
-        <w:spacing w:after="0"/>
-        <w:jc w:val="both"/>
-      </w:pPr>
-    </w:p>
-    <w:p>
-      <w:pPr>
-        <w:spacing w:after="0"/>
-        <w:jc w:val="both"/>
-      </w:pPr>
-    </w:p>
-    <w:p>
-      <w:pPr>
-        <w:spacing w:after="0"/>
-        <w:jc w:val="both"/>
-      </w:pPr>
-    </w:p>
-    <w:p>
-      <w:pPr>
-        <w:spacing w:after="0"/>
-        <w:jc w:val="both"/>
-      </w:pPr>
-    </w:p>
-    <w:p>
-      <w:pPr>
-        <w:spacing w:after="0"/>
-        <w:jc w:val="both"/>
-      </w:pPr>
-    </w:p>
-    <w:p>
-      <w:pPr>
-        <w:spacing w:after="0"/>
-        <w:jc w:val="both"/>
-      </w:pPr>
-    </w:p>
-    <w:p>
-      <w:pPr>
-        <w:spacing w:after="0"/>
-        <w:jc w:val="both"/>
-      </w:pPr>
-    </w:p>
-    <w:p>
-      <w:pPr>
-        <w:spacing w:after="0"/>
-        <w:jc w:val="both"/>
-      </w:pPr>
-    </w:p>
-    <w:p>
-      <w:pPr>
-        <w:spacing w:after="0"/>
-        <w:jc w:val="both"/>
-      </w:pPr>
-    </w:p>
-    <w:p>
-      <w:pPr>
-        <w:spacing w:after="0"/>
-        <w:jc w:val="both"/>
-      </w:pPr>
-    </w:p>
-    <w:p>
-      <w:pPr>
-        <w:spacing w:after="0"/>
-        <w:jc w:val="both"/>
-      </w:pPr>
-    </w:p>
-    <w:p>
-      <w:pPr>
-        <w:spacing w:after="0"/>
-        <w:jc w:val="both"/>
-      </w:pPr>
-    </w:p>
-    <w:p>
-      <w:pPr>
-        <w:spacing w:after="0"/>
-        <w:jc w:val="both"/>
-      </w:pPr>
-    </w:p>
-    <w:p>
-      <w:pPr>
-        <w:spacing w:after="0"/>
-        <w:jc w:val="both"/>
-      </w:pPr>
-    </w:p>
-    <w:p>
-      <w:pPr>
-        <w:spacing w:after="0"/>
-        <w:jc w:val="both"/>
-      </w:pPr>
-    </w:p>
-    <w:p>
-      <w:pPr>
-        <w:spacing w:after="0"/>
-        <w:jc w:val="both"/>
-      </w:pPr>
-    </w:p>
-    <w:p>
-      <w:pPr>
-        <w:spacing w:after="0"/>
-        <w:jc w:val="both"/>
-      </w:pPr>
-    </w:p>
-    <w:p>
-      <w:pPr>
-        <w:spacing w:after="0"/>
-        <w:jc w:val="both"/>
-      </w:pPr>
-    </w:p>
-    <w:p>
-      <w:pPr>
-        <w:spacing w:after="0"/>
-        <w:jc w:val="both"/>
-      </w:pPr>
-    </w:p>
-    <w:p>
-      <w:pPr>
-        <w:spacing w:after="0"/>
-        <w:jc w:val="both"/>
-      </w:pPr>
-    </w:p>
-    <w:p>
-      <w:pPr>
-        <w:spacing w:after="0"/>
-        <w:jc w:val="both"/>
-      </w:pPr>
-    </w:p>
-    <w:p>
-      <w:pPr>
-        <w:spacing w:after="0"/>
-        <w:jc w:val="both"/>
-      </w:pPr>
-    </w:p>
-    <w:p>
-      <w:pPr>
-        <w:spacing w:after="0"/>
-        <w:jc w:val="both"/>
-      </w:pPr>
-    </w:p>
-    <w:p>
-      <w:pPr>
-        <w:spacing w:after="0"/>
-        <w:jc w:val="both"/>
-      </w:pPr>
-    </w:p>
-    <w:p>
-      <w:pPr>
-        <w:spacing w:after="0"/>
-        <w:jc w:val="both"/>
-      </w:pPr>
-    </w:p>
-    <w:p>
-      <w:pPr>
-        <w:spacing w:after="0"/>
-        <w:jc w:val="both"/>
-      </w:pPr>
-    </w:p>
-    <w:p>
-      <w:pPr>
-        <w:spacing w:after="0"/>
-        <w:jc w:val="both"/>
-      </w:pPr>
-    </w:p>
-    <w:p>
-      <w:pPr>
-        <w:spacing w:after="0"/>
-        <w:jc w:val="both"/>
-      </w:pPr>
-    </w:p>
-    <w:p>
-      <w:pPr>
-        <w:spacing w:after="0"/>
-        <w:jc w:val="both"/>
-      </w:pPr>
-    </w:p>
-    <w:p>
-      <w:pPr>
-        <w:spacing w:after="0"/>
-        <w:jc w:val="both"/>
-      </w:pPr>
-    </w:p>
-    <w:p>
-      <w:pPr>
-        <w:spacing w:after="0"/>
-        <w:jc w:val="both"/>
-      </w:pPr>
-    </w:p>
-    <w:p>
-      <w:pPr>
-        <w:spacing w:after="0"/>
-        <w:jc w:val="both"/>
-      </w:pPr>
-    </w:p>
-    <w:p>
-      <w:pPr>
-        <w:spacing w:after="0"/>
-        <w:jc w:val="both"/>
-      </w:pPr>
-    </w:p>
-    <w:p>
-      <w:pPr>
-        <w:pStyle w:val="Titolo1"/>
-        <w:spacing w:after="0"/>
-        <w:jc w:val="both"/>
-        <w:rPr>
-          <w:rFonts w:ascii="Aptos" w:hAnsi="Aptos"/>
-          <w:b/>
-          <w:bCs/>
-          <w:color w:val="000000" w:themeColor="text1"/>
-        </w:rPr>
-      </w:pPr>
-      <w:bookmarkStart w:id="12" w:name="_Toc171864583"/>
-      <w:r>
-        <w:rPr>
-          <w:rFonts w:ascii="Aptos" w:hAnsi="Aptos"/>
-          <w:b/>
-          <w:bCs/>
-          <w:color w:val="000000" w:themeColor="text1"/>
-        </w:rPr>
-        <w:lastRenderedPageBreak/>
-        <w:t>5</w:t>
-      </w:r>
-      <w:r>
-        <w:rPr>
-          <w:rFonts w:ascii="Aptos" w:hAnsi="Aptos"/>
-          <w:b/>
-          <w:bCs/>
-          <w:color w:val="000000" w:themeColor="text1"/>
-        </w:rPr>
-        <w:t xml:space="preserve"> </w:t>
-      </w:r>
-      <w:proofErr w:type="spellStart"/>
-      <w:r>
-        <w:rPr>
-          <w:rFonts w:ascii="Aptos" w:hAnsi="Aptos"/>
-          <w:b/>
-          <w:bCs/>
-          <w:color w:val="000000" w:themeColor="text1"/>
-        </w:rPr>
-        <w:t>RoomFinder</w:t>
-      </w:r>
-      <w:proofErr w:type="spellEnd"/>
-      <w:r>
-        <w:rPr>
-          <w:rFonts w:ascii="Aptos" w:hAnsi="Aptos"/>
-          <w:b/>
-          <w:bCs/>
-          <w:color w:val="000000" w:themeColor="text1"/>
-        </w:rPr>
-        <w:t xml:space="preserve"> application</w:t>
-      </w:r>
-      <w:bookmarkEnd w:id="12"/>
-    </w:p>
-    <w:p>
-      <w:pPr>
-        <w:spacing w:after="0"/>
-      </w:pPr>
-    </w:p>
-    <w:p>
-      <w:pPr>
-        <w:spacing w:after="0"/>
-      </w:pPr>
-      <w:r>
-        <w:t>…</w:t>
-      </w:r>
-    </w:p>
-    <w:p>
-      <w:pPr>
-        <w:spacing w:after="0"/>
-      </w:pPr>
-    </w:p>
-    <w:p>
-      <w:pPr>
-        <w:pStyle w:val="Titolo2"/>
-        <w:spacing w:before="0" w:after="0"/>
-        <w:jc w:val="both"/>
+      </w:pPr>
+      <w:bookmarkStart w:id="16" w:name="_Toc171945101"/>
+      <w:r>
         <w:rPr>
           <w:rFonts w:ascii="Aptos" w:hAnsi="Aptos"/>
           <w:b/>
@@ -14487,8 +14712,8 @@
           <w:sz w:val="36"/>
           <w:szCs w:val="36"/>
         </w:rPr>
-      </w:pPr>
-      <w:bookmarkStart w:id="13" w:name="_Toc171864584"/>
+        <w:t>5.</w:t>
+      </w:r>
       <w:r>
         <w:rPr>
           <w:rFonts w:ascii="Aptos" w:hAnsi="Aptos"/>
@@ -14498,7 +14723,7 @@
           <w:sz w:val="36"/>
           <w:szCs w:val="36"/>
         </w:rPr>
-        <w:t>5</w:t>
+        <w:t>3</w:t>
       </w:r>
       <w:r>
         <w:rPr>
@@ -14509,9 +14734,33 @@
           <w:sz w:val="36"/>
           <w:szCs w:val="36"/>
         </w:rPr>
-        <w:t>.</w:t>
-      </w:r>
-      <w:r>
+        <w:t xml:space="preserve"> Testing</w:t>
+      </w:r>
+      <w:bookmarkEnd w:id="16"/>
+    </w:p>
+    <w:p>
+      <w:pPr>
+        <w:spacing w:after="0"/>
+      </w:pPr>
+    </w:p>
+    <w:p>
+      <w:pPr>
+        <w:spacing w:after="0"/>
+      </w:pPr>
+      <w:r>
+        <w:t>…</w:t>
+      </w:r>
+    </w:p>
+    <w:p>
+      <w:pPr>
+        <w:spacing w:after="0"/>
+      </w:pPr>
+    </w:p>
+    <w:p>
+      <w:pPr>
+        <w:pStyle w:val="Titolo2"/>
+        <w:spacing w:before="0" w:after="0"/>
+        <w:jc w:val="both"/>
         <w:rPr>
           <w:rFonts w:ascii="Aptos" w:hAnsi="Aptos"/>
           <w:b/>
@@ -14520,8 +14769,8 @@
           <w:sz w:val="36"/>
           <w:szCs w:val="36"/>
         </w:rPr>
-        <w:t>1</w:t>
-      </w:r>
+      </w:pPr>
+      <w:bookmarkStart w:id="17" w:name="_Toc171945102"/>
       <w:r>
         <w:rPr>
           <w:rFonts w:ascii="Aptos" w:hAnsi="Aptos"/>
@@ -14531,7 +14780,7 @@
           <w:sz w:val="36"/>
           <w:szCs w:val="36"/>
         </w:rPr>
-        <w:t xml:space="preserve"> </w:t>
+        <w:t>5.</w:t>
       </w:r>
       <w:r>
         <w:rPr>
@@ -14542,33 +14791,9 @@
           <w:sz w:val="36"/>
           <w:szCs w:val="36"/>
         </w:rPr>
-        <w:t>Structure of the application</w:t>
-      </w:r>
-      <w:bookmarkEnd w:id="13"/>
-    </w:p>
-    <w:p>
-      <w:pPr>
-        <w:spacing w:after="0"/>
-      </w:pPr>
-    </w:p>
-    <w:p>
-      <w:pPr>
-        <w:spacing w:after="0"/>
-      </w:pPr>
-      <w:r>
-        <w:t>…</w:t>
-      </w:r>
-    </w:p>
-    <w:p>
-      <w:pPr>
-        <w:spacing w:after="0"/>
-      </w:pPr>
-    </w:p>
-    <w:p>
-      <w:pPr>
-        <w:pStyle w:val="Titolo2"/>
-        <w:spacing w:before="0" w:after="0"/>
-        <w:jc w:val="both"/>
+        <w:t>4</w:t>
+      </w:r>
+      <w:r>
         <w:rPr>
           <w:rFonts w:ascii="Aptos" w:hAnsi="Aptos"/>
           <w:b/>
@@ -14577,309 +14802,166 @@
           <w:sz w:val="36"/>
           <w:szCs w:val="36"/>
         </w:rPr>
-      </w:pPr>
-      <w:bookmarkStart w:id="14" w:name="_Toc171864585"/>
-      <w:r>
+        <w:t xml:space="preserve"> Future implementations</w:t>
+      </w:r>
+      <w:bookmarkEnd w:id="17"/>
+    </w:p>
+    <w:p>
+      <w:pPr>
+        <w:spacing w:after="0"/>
+      </w:pPr>
+    </w:p>
+    <w:p>
+      <w:pPr>
+        <w:spacing w:after="0"/>
+      </w:pPr>
+      <w:r>
+        <w:t>…</w:t>
+      </w:r>
+    </w:p>
+    <w:p>
+      <w:pPr>
+        <w:spacing w:after="0"/>
+      </w:pPr>
+    </w:p>
+    <w:p>
+      <w:pPr>
+        <w:spacing w:after="0"/>
+      </w:pPr>
+    </w:p>
+    <w:p>
+      <w:pPr>
+        <w:spacing w:after="0"/>
+      </w:pPr>
+    </w:p>
+    <w:p>
+      <w:pPr>
+        <w:spacing w:after="0"/>
+      </w:pPr>
+    </w:p>
+    <w:p>
+      <w:pPr>
+        <w:spacing w:after="0"/>
+      </w:pPr>
+    </w:p>
+    <w:p>
+      <w:pPr>
+        <w:spacing w:after="0"/>
+      </w:pPr>
+    </w:p>
+    <w:p>
+      <w:pPr>
+        <w:spacing w:after="0"/>
+      </w:pPr>
+    </w:p>
+    <w:p>
+      <w:pPr>
+        <w:spacing w:after="0"/>
+      </w:pPr>
+    </w:p>
+    <w:p>
+      <w:pPr>
+        <w:spacing w:after="0"/>
+      </w:pPr>
+    </w:p>
+    <w:p>
+      <w:pPr>
+        <w:spacing w:after="0"/>
+      </w:pPr>
+    </w:p>
+    <w:p>
+      <w:pPr>
+        <w:spacing w:after="0"/>
+      </w:pPr>
+    </w:p>
+    <w:p>
+      <w:pPr>
+        <w:spacing w:after="0"/>
+      </w:pPr>
+    </w:p>
+    <w:p>
+      <w:pPr>
+        <w:spacing w:after="0"/>
+      </w:pPr>
+    </w:p>
+    <w:p>
+      <w:pPr>
+        <w:spacing w:after="0"/>
+      </w:pPr>
+    </w:p>
+    <w:p>
+      <w:pPr>
+        <w:spacing w:after="0"/>
+      </w:pPr>
+    </w:p>
+    <w:p>
+      <w:pPr>
+        <w:spacing w:after="0"/>
+      </w:pPr>
+    </w:p>
+    <w:p>
+      <w:pPr>
+        <w:spacing w:after="0"/>
+      </w:pPr>
+    </w:p>
+    <w:p>
+      <w:pPr>
+        <w:spacing w:after="0"/>
+      </w:pPr>
+    </w:p>
+    <w:p>
+      <w:pPr>
+        <w:spacing w:after="0"/>
+      </w:pPr>
+    </w:p>
+    <w:p>
+      <w:pPr>
+        <w:spacing w:after="0"/>
+      </w:pPr>
+    </w:p>
+    <w:p>
+      <w:pPr>
+        <w:spacing w:after="0"/>
+      </w:pPr>
+    </w:p>
+    <w:p>
+      <w:pPr>
+        <w:spacing w:after="0"/>
+      </w:pPr>
+    </w:p>
+    <w:p>
+      <w:pPr>
+        <w:spacing w:after="0"/>
+      </w:pPr>
+    </w:p>
+    <w:p>
+      <w:pPr>
+        <w:spacing w:after="0"/>
+      </w:pPr>
+    </w:p>
+    <w:p>
+      <w:pPr>
+        <w:spacing w:after="0"/>
+      </w:pPr>
+    </w:p>
+    <w:p>
+      <w:pPr>
+        <w:spacing w:after="0"/>
+      </w:pPr>
+    </w:p>
+    <w:p>
+      <w:pPr>
+        <w:pStyle w:val="Titolo1"/>
+        <w:spacing w:after="0"/>
+        <w:jc w:val="both"/>
         <w:rPr>
           <w:rFonts w:ascii="Aptos" w:hAnsi="Aptos"/>
           <w:b/>
           <w:bCs/>
           <w:color w:val="000000" w:themeColor="text1"/>
-          <w:sz w:val="36"/>
-          <w:szCs w:val="36"/>
-        </w:rPr>
-        <w:t>5.</w:t>
-      </w:r>
-      <w:r>
-        <w:rPr>
-          <w:rFonts w:ascii="Aptos" w:hAnsi="Aptos"/>
-          <w:b/>
-          <w:bCs/>
-          <w:color w:val="000000" w:themeColor="text1"/>
-          <w:sz w:val="36"/>
-          <w:szCs w:val="36"/>
-        </w:rPr>
-        <w:t>2</w:t>
-      </w:r>
-      <w:r>
-        <w:rPr>
-          <w:rFonts w:ascii="Aptos" w:hAnsi="Aptos"/>
-          <w:b/>
-          <w:bCs/>
-          <w:color w:val="000000" w:themeColor="text1"/>
-          <w:sz w:val="36"/>
-          <w:szCs w:val="36"/>
-        </w:rPr>
-        <w:t xml:space="preserve"> </w:t>
-      </w:r>
-      <w:r>
-        <w:rPr>
-          <w:rFonts w:ascii="Aptos" w:hAnsi="Aptos"/>
-          <w:b/>
-          <w:bCs/>
-          <w:color w:val="000000" w:themeColor="text1"/>
-          <w:sz w:val="36"/>
-          <w:szCs w:val="36"/>
-        </w:rPr>
-        <w:t>Testing</w:t>
-      </w:r>
-      <w:bookmarkEnd w:id="14"/>
-    </w:p>
-    <w:p>
-      <w:pPr>
-        <w:spacing w:after="0"/>
-      </w:pPr>
-    </w:p>
-    <w:p>
-      <w:pPr>
-        <w:spacing w:after="0"/>
-      </w:pPr>
-      <w:r>
-        <w:t>…</w:t>
-      </w:r>
-    </w:p>
-    <w:p>
-      <w:pPr>
-        <w:spacing w:after="0"/>
-      </w:pPr>
-    </w:p>
-    <w:p>
-      <w:pPr>
-        <w:pStyle w:val="Titolo2"/>
-        <w:spacing w:before="0" w:after="0"/>
-        <w:jc w:val="both"/>
-        <w:rPr>
-          <w:rFonts w:ascii="Aptos" w:hAnsi="Aptos"/>
-          <w:b/>
-          <w:bCs/>
-          <w:color w:val="000000" w:themeColor="text1"/>
-          <w:sz w:val="36"/>
-          <w:szCs w:val="36"/>
-        </w:rPr>
-      </w:pPr>
-      <w:bookmarkStart w:id="15" w:name="_Toc171864586"/>
-      <w:r>
-        <w:rPr>
-          <w:rFonts w:ascii="Aptos" w:hAnsi="Aptos"/>
-          <w:b/>
-          <w:bCs/>
-          <w:color w:val="000000" w:themeColor="text1"/>
-          <w:sz w:val="36"/>
-          <w:szCs w:val="36"/>
-        </w:rPr>
-        <w:t>5.</w:t>
-      </w:r>
-      <w:r>
-        <w:rPr>
-          <w:rFonts w:ascii="Aptos" w:hAnsi="Aptos"/>
-          <w:b/>
-          <w:bCs/>
-          <w:color w:val="000000" w:themeColor="text1"/>
-          <w:sz w:val="36"/>
-          <w:szCs w:val="36"/>
-        </w:rPr>
-        <w:t>3</w:t>
-      </w:r>
-      <w:r>
-        <w:rPr>
-          <w:rFonts w:ascii="Aptos" w:hAnsi="Aptos"/>
-          <w:b/>
-          <w:bCs/>
-          <w:color w:val="000000" w:themeColor="text1"/>
-          <w:sz w:val="36"/>
-          <w:szCs w:val="36"/>
-        </w:rPr>
-        <w:t xml:space="preserve"> </w:t>
-      </w:r>
-      <w:r>
-        <w:rPr>
-          <w:rFonts w:ascii="Aptos" w:hAnsi="Aptos"/>
-          <w:b/>
-          <w:bCs/>
-          <w:color w:val="000000" w:themeColor="text1"/>
-          <w:sz w:val="36"/>
-          <w:szCs w:val="36"/>
-        </w:rPr>
-        <w:t>Future implementations</w:t>
-      </w:r>
-      <w:bookmarkEnd w:id="15"/>
-    </w:p>
-    <w:p>
-      <w:pPr>
-        <w:spacing w:after="0"/>
-      </w:pPr>
-    </w:p>
-    <w:p>
-      <w:pPr>
-        <w:spacing w:after="0"/>
-      </w:pPr>
-      <w:r>
-        <w:t>…</w:t>
-      </w:r>
-    </w:p>
-    <w:p>
-      <w:pPr>
-        <w:spacing w:after="0"/>
-      </w:pPr>
-    </w:p>
-    <w:p>
-      <w:pPr>
-        <w:spacing w:after="0"/>
-      </w:pPr>
-    </w:p>
-    <w:p>
-      <w:pPr>
-        <w:spacing w:after="0"/>
-      </w:pPr>
-    </w:p>
-    <w:p>
-      <w:pPr>
-        <w:spacing w:after="0"/>
-      </w:pPr>
-    </w:p>
-    <w:p>
-      <w:pPr>
-        <w:spacing w:after="0"/>
-      </w:pPr>
-    </w:p>
-    <w:p>
-      <w:pPr>
-        <w:spacing w:after="0"/>
-      </w:pPr>
-    </w:p>
-    <w:p>
-      <w:pPr>
-        <w:spacing w:after="0"/>
-      </w:pPr>
-    </w:p>
-    <w:p>
-      <w:pPr>
-        <w:spacing w:after="0"/>
-      </w:pPr>
-    </w:p>
-    <w:p>
-      <w:pPr>
-        <w:spacing w:after="0"/>
-      </w:pPr>
-    </w:p>
-    <w:p>
-      <w:pPr>
-        <w:spacing w:after="0"/>
-      </w:pPr>
-    </w:p>
-    <w:p>
-      <w:pPr>
-        <w:spacing w:after="0"/>
-      </w:pPr>
-    </w:p>
-    <w:p>
-      <w:pPr>
-        <w:spacing w:after="0"/>
-      </w:pPr>
-    </w:p>
-    <w:p>
-      <w:pPr>
-        <w:spacing w:after="0"/>
-      </w:pPr>
-    </w:p>
-    <w:p>
-      <w:pPr>
-        <w:spacing w:after="0"/>
-      </w:pPr>
-    </w:p>
-    <w:p>
-      <w:pPr>
-        <w:spacing w:after="0"/>
-      </w:pPr>
-    </w:p>
-    <w:p>
-      <w:pPr>
-        <w:spacing w:after="0"/>
-      </w:pPr>
-    </w:p>
-    <w:p>
-      <w:pPr>
-        <w:spacing w:after="0"/>
-      </w:pPr>
-    </w:p>
-    <w:p>
-      <w:pPr>
-        <w:spacing w:after="0"/>
-      </w:pPr>
-    </w:p>
-    <w:p>
-      <w:pPr>
-        <w:spacing w:after="0"/>
-      </w:pPr>
-    </w:p>
-    <w:p>
-      <w:pPr>
-        <w:spacing w:after="0"/>
-      </w:pPr>
-    </w:p>
-    <w:p>
-      <w:pPr>
-        <w:spacing w:after="0"/>
-      </w:pPr>
-    </w:p>
-    <w:p>
-      <w:pPr>
-        <w:spacing w:after="0"/>
-      </w:pPr>
-    </w:p>
-    <w:p>
-      <w:pPr>
-        <w:spacing w:after="0"/>
-      </w:pPr>
-    </w:p>
-    <w:p>
-      <w:pPr>
-        <w:spacing w:after="0"/>
-      </w:pPr>
-    </w:p>
-    <w:p>
-      <w:pPr>
-        <w:spacing w:after="0"/>
-      </w:pPr>
-    </w:p>
-    <w:p>
-      <w:pPr>
-        <w:spacing w:after="0"/>
-      </w:pPr>
-    </w:p>
-    <w:p>
-      <w:pPr>
-        <w:spacing w:after="0"/>
-      </w:pPr>
-    </w:p>
-    <w:p>
-      <w:pPr>
-        <w:spacing w:after="0"/>
-      </w:pPr>
-    </w:p>
-    <w:p>
-      <w:pPr>
-        <w:spacing w:after="0"/>
-      </w:pPr>
-    </w:p>
-    <w:p>
-      <w:pPr>
-        <w:spacing w:after="0"/>
-      </w:pPr>
-    </w:p>
-    <w:p>
-      <w:pPr>
-        <w:pStyle w:val="Titolo1"/>
-        <w:spacing w:after="0"/>
-        <w:jc w:val="both"/>
-        <w:rPr>
-          <w:rFonts w:ascii="Aptos" w:hAnsi="Aptos"/>
-          <w:b/>
-          <w:bCs/>
-          <w:color w:val="000000" w:themeColor="text1"/>
-        </w:rPr>
-      </w:pPr>
-      <w:bookmarkStart w:id="16" w:name="_Toc171864587"/>
+        </w:rPr>
+      </w:pPr>
+      <w:bookmarkStart w:id="18" w:name="_Toc171945103"/>
       <w:r>
         <w:rPr>
           <w:rFonts w:ascii="Aptos" w:hAnsi="Aptos"/>
@@ -14908,7 +14990,7 @@
         </w:rPr>
         <w:t>Flutter final considerations</w:t>
       </w:r>
-      <w:bookmarkEnd w:id="16"/>
+      <w:bookmarkEnd w:id="18"/>
     </w:p>
     <w:p>
       <w:pPr>
@@ -16553,7 +16635,7 @@
   <w:style w:type="paragraph" w:default="1" w:styleId="Normale">
     <w:name w:val="Normal"/>
     <w:qFormat/>
-    <w:rsid w:val="007D67FD"/>
+    <w:rsid w:val="005A62DE"/>
     <w:rPr>
       <w:lang w:val="en-GB"/>
     </w:rPr>

</xml_diff>

<commit_message>
mockup and report updated
</commit_message>
<xml_diff>
--- a/Report/RoomFinder-Report-v1.1.docx
+++ b/Report/RoomFinder-Report-v1.1.docx
@@ -685,8 +685,8 @@
               <w:rFonts w:asciiTheme="minorHAnsi" w:eastAsiaTheme="minorEastAsia" w:hAnsiTheme="minorHAnsi" w:cstheme="minorBidi"/>
               <w:b w:val="0"/>
               <w:bCs w:val="0"/>
-              <w:sz w:val="28"/>
-              <w:szCs w:val="28"/>
+              <w:sz w:val="24"/>
+              <w:szCs w:val="24"/>
               <w:lang w:val="it-IT" w:eastAsia="it-IT"/>
             </w:rPr>
           </w:pPr>
@@ -714,7 +714,7 @@
             </w:rPr>
             <w:fldChar w:fldCharType="separate"/>
           </w:r>
-          <w:hyperlink w:anchor="_Toc171945085" w:history="1">
+          <w:hyperlink w:anchor="_Toc172301163" w:history="1">
             <w:r>
               <w:rPr>
                 <w:rStyle w:val="Collegamentoipertestuale"/>
@@ -745,7 +745,7 @@
                 <w:sz w:val="24"/>
                 <w:szCs w:val="24"/>
               </w:rPr>
-              <w:instrText xml:space="preserve"> PAGEREF _Toc171945085 \h </w:instrText>
+              <w:instrText xml:space="preserve"> PAGEREF _Toc172301163 \h </w:instrText>
             </w:r>
             <w:r>
               <w:rPr>
@@ -787,12 +787,12 @@
               <w:rFonts w:asciiTheme="minorHAnsi" w:eastAsiaTheme="minorEastAsia" w:hAnsiTheme="minorHAnsi"/>
               <w:b w:val="0"/>
               <w:bCs w:val="0"/>
-              <w:sz w:val="28"/>
-              <w:szCs w:val="28"/>
+              <w:sz w:val="24"/>
+              <w:szCs w:val="24"/>
               <w:lang w:val="it-IT" w:eastAsia="it-IT"/>
             </w:rPr>
           </w:pPr>
-          <w:hyperlink w:anchor="_Toc171945086" w:history="1">
+          <w:hyperlink w:anchor="_Toc172301164" w:history="1">
             <w:r>
               <w:rPr>
                 <w:rStyle w:val="Collegamentoipertestuale"/>
@@ -831,7 +831,7 @@
                 <w:sz w:val="24"/>
                 <w:szCs w:val="24"/>
               </w:rPr>
-              <w:instrText xml:space="preserve"> PAGEREF _Toc171945086 \h </w:instrText>
+              <w:instrText xml:space="preserve"> PAGEREF _Toc172301164 \h </w:instrText>
             </w:r>
             <w:r>
               <w:rPr>
@@ -881,12 +881,12 @@
               <w:rFonts w:asciiTheme="minorHAnsi" w:eastAsiaTheme="minorEastAsia" w:hAnsiTheme="minorHAnsi"/>
               <w:b w:val="0"/>
               <w:bCs w:val="0"/>
-              <w:sz w:val="28"/>
-              <w:szCs w:val="28"/>
+              <w:sz w:val="24"/>
+              <w:szCs w:val="24"/>
               <w:lang w:val="it-IT" w:eastAsia="it-IT"/>
             </w:rPr>
           </w:pPr>
-          <w:hyperlink w:anchor="_Toc171945087" w:history="1">
+          <w:hyperlink w:anchor="_Toc172301165" w:history="1">
             <w:r>
               <w:rPr>
                 <w:rStyle w:val="Collegamentoipertestuale"/>
@@ -925,7 +925,7 @@
                 <w:sz w:val="24"/>
                 <w:szCs w:val="24"/>
               </w:rPr>
-              <w:instrText xml:space="preserve"> PAGEREF _Toc171945087 \h </w:instrText>
+              <w:instrText xml:space="preserve"> PAGEREF _Toc172301165 \h </w:instrText>
             </w:r>
             <w:r>
               <w:rPr>
@@ -975,12 +975,12 @@
               <w:rFonts w:asciiTheme="minorHAnsi" w:eastAsiaTheme="minorEastAsia" w:hAnsiTheme="minorHAnsi" w:cstheme="minorBidi"/>
               <w:b w:val="0"/>
               <w:bCs w:val="0"/>
-              <w:sz w:val="28"/>
-              <w:szCs w:val="28"/>
+              <w:sz w:val="24"/>
+              <w:szCs w:val="24"/>
               <w:lang w:val="it-IT" w:eastAsia="it-IT"/>
             </w:rPr>
           </w:pPr>
-          <w:hyperlink w:anchor="_Toc171945088" w:history="1">
+          <w:hyperlink w:anchor="_Toc172301166" w:history="1">
             <w:r>
               <w:rPr>
                 <w:rStyle w:val="Collegamentoipertestuale"/>
@@ -1011,7 +1011,7 @@
                 <w:sz w:val="24"/>
                 <w:szCs w:val="24"/>
               </w:rPr>
-              <w:instrText xml:space="preserve"> PAGEREF _Toc171945088 \h </w:instrText>
+              <w:instrText xml:space="preserve"> PAGEREF _Toc172301166 \h </w:instrText>
             </w:r>
             <w:r>
               <w:rPr>
@@ -1053,12 +1053,12 @@
               <w:rFonts w:asciiTheme="minorHAnsi" w:eastAsiaTheme="minorEastAsia" w:hAnsiTheme="minorHAnsi"/>
               <w:b w:val="0"/>
               <w:bCs w:val="0"/>
-              <w:sz w:val="28"/>
-              <w:szCs w:val="28"/>
+              <w:sz w:val="24"/>
+              <w:szCs w:val="24"/>
               <w:lang w:val="it-IT" w:eastAsia="it-IT"/>
             </w:rPr>
           </w:pPr>
-          <w:hyperlink w:anchor="_Toc171945089" w:history="1">
+          <w:hyperlink w:anchor="_Toc172301167" w:history="1">
             <w:r>
               <w:rPr>
                 <w:rStyle w:val="Collegamentoipertestuale"/>
@@ -1097,7 +1097,7 @@
                 <w:sz w:val="24"/>
                 <w:szCs w:val="24"/>
               </w:rPr>
-              <w:instrText xml:space="preserve"> PAGEREF _Toc171945089 \h </w:instrText>
+              <w:instrText xml:space="preserve"> PAGEREF _Toc172301167 \h </w:instrText>
             </w:r>
             <w:r>
               <w:rPr>
@@ -1149,12 +1149,12 @@
             <w:rPr>
               <w:rFonts w:eastAsiaTheme="minorEastAsia"/>
               <w:noProof/>
-              <w:sz w:val="28"/>
-              <w:szCs w:val="28"/>
+              <w:sz w:val="24"/>
+              <w:szCs w:val="24"/>
               <w:lang w:val="it-IT" w:eastAsia="it-IT"/>
             </w:rPr>
           </w:pPr>
-          <w:hyperlink w:anchor="_Toc171945090" w:history="1">
+          <w:hyperlink w:anchor="_Toc172301168" w:history="1">
             <w:r>
               <w:rPr>
                 <w:rStyle w:val="Collegamentoipertestuale"/>
@@ -1189,7 +1189,7 @@
                 <w:sz w:val="24"/>
                 <w:szCs w:val="24"/>
               </w:rPr>
-              <w:instrText xml:space="preserve"> PAGEREF _Toc171945090 \h </w:instrText>
+              <w:instrText xml:space="preserve"> PAGEREF _Toc172301168 \h </w:instrText>
             </w:r>
             <w:r>
               <w:rPr>
@@ -1237,12 +1237,12 @@
             <w:rPr>
               <w:rFonts w:eastAsiaTheme="minorEastAsia"/>
               <w:noProof/>
-              <w:sz w:val="28"/>
-              <w:szCs w:val="28"/>
+              <w:sz w:val="24"/>
+              <w:szCs w:val="24"/>
               <w:lang w:val="it-IT" w:eastAsia="it-IT"/>
             </w:rPr>
           </w:pPr>
-          <w:hyperlink w:anchor="_Toc171945091" w:history="1">
+          <w:hyperlink w:anchor="_Toc172301169" w:history="1">
             <w:r>
               <w:rPr>
                 <w:rStyle w:val="Collegamentoipertestuale"/>
@@ -1277,7 +1277,7 @@
                 <w:sz w:val="24"/>
                 <w:szCs w:val="24"/>
               </w:rPr>
-              <w:instrText xml:space="preserve"> PAGEREF _Toc171945091 \h </w:instrText>
+              <w:instrText xml:space="preserve"> PAGEREF _Toc172301169 \h </w:instrText>
             </w:r>
             <w:r>
               <w:rPr>
@@ -1303,7 +1303,7 @@
                 <w:sz w:val="24"/>
                 <w:szCs w:val="24"/>
               </w:rPr>
-              <w:t>10</w:t>
+              <w:t>9</w:t>
             </w:r>
             <w:r>
               <w:rPr>
@@ -1325,12 +1325,12 @@
             <w:rPr>
               <w:rFonts w:eastAsiaTheme="minorEastAsia"/>
               <w:noProof/>
-              <w:sz w:val="28"/>
-              <w:szCs w:val="28"/>
+              <w:sz w:val="24"/>
+              <w:szCs w:val="24"/>
               <w:lang w:val="it-IT" w:eastAsia="it-IT"/>
             </w:rPr>
           </w:pPr>
-          <w:hyperlink w:anchor="_Toc171945092" w:history="1">
+          <w:hyperlink w:anchor="_Toc172301170" w:history="1">
             <w:r>
               <w:rPr>
                 <w:rStyle w:val="Collegamentoipertestuale"/>
@@ -1365,7 +1365,7 @@
                 <w:sz w:val="24"/>
                 <w:szCs w:val="24"/>
               </w:rPr>
-              <w:instrText xml:space="preserve"> PAGEREF _Toc171945092 \h </w:instrText>
+              <w:instrText xml:space="preserve"> PAGEREF _Toc172301170 \h </w:instrText>
             </w:r>
             <w:r>
               <w:rPr>
@@ -1391,7 +1391,7 @@
                 <w:sz w:val="24"/>
                 <w:szCs w:val="24"/>
               </w:rPr>
-              <w:t>13</w:t>
+              <w:t>12</w:t>
             </w:r>
             <w:r>
               <w:rPr>
@@ -1411,12 +1411,12 @@
               <w:rFonts w:asciiTheme="minorHAnsi" w:eastAsiaTheme="minorEastAsia" w:hAnsiTheme="minorHAnsi" w:cstheme="minorBidi"/>
               <w:b w:val="0"/>
               <w:bCs w:val="0"/>
-              <w:sz w:val="28"/>
-              <w:szCs w:val="28"/>
+              <w:sz w:val="24"/>
+              <w:szCs w:val="24"/>
               <w:lang w:val="it-IT" w:eastAsia="it-IT"/>
             </w:rPr>
           </w:pPr>
-          <w:hyperlink w:anchor="_Toc171945093" w:history="1">
+          <w:hyperlink w:anchor="_Toc172301171" w:history="1">
             <w:r>
               <w:rPr>
                 <w:rStyle w:val="Collegamentoipertestuale"/>
@@ -1447,7 +1447,7 @@
                 <w:sz w:val="24"/>
                 <w:szCs w:val="24"/>
               </w:rPr>
-              <w:instrText xml:space="preserve"> PAGEREF _Toc171945093 \h </w:instrText>
+              <w:instrText xml:space="preserve"> PAGEREF _Toc172301171 \h </w:instrText>
             </w:r>
             <w:r>
               <w:rPr>
@@ -1470,7 +1470,7 @@
                 <w:sz w:val="24"/>
                 <w:szCs w:val="24"/>
               </w:rPr>
-              <w:t>20</w:t>
+              <w:t>19</w:t>
             </w:r>
             <w:r>
               <w:rPr>
@@ -1489,12 +1489,12 @@
               <w:rFonts w:asciiTheme="minorHAnsi" w:eastAsiaTheme="minorEastAsia" w:hAnsiTheme="minorHAnsi"/>
               <w:b w:val="0"/>
               <w:bCs w:val="0"/>
-              <w:sz w:val="28"/>
-              <w:szCs w:val="28"/>
+              <w:sz w:val="24"/>
+              <w:szCs w:val="24"/>
               <w:lang w:val="it-IT" w:eastAsia="it-IT"/>
             </w:rPr>
           </w:pPr>
-          <w:hyperlink w:anchor="_Toc171945094" w:history="1">
+          <w:hyperlink w:anchor="_Toc172301172" w:history="1">
             <w:r>
               <w:rPr>
                 <w:rStyle w:val="Collegamentoipertestuale"/>
@@ -1533,7 +1533,7 @@
                 <w:sz w:val="24"/>
                 <w:szCs w:val="24"/>
               </w:rPr>
-              <w:instrText xml:space="preserve"> PAGEREF _Toc171945094 \h </w:instrText>
+              <w:instrText xml:space="preserve"> PAGEREF _Toc172301172 \h </w:instrText>
             </w:r>
             <w:r>
               <w:rPr>
@@ -1562,7 +1562,7 @@
                 <w:sz w:val="24"/>
                 <w:szCs w:val="24"/>
               </w:rPr>
-              <w:t>20</w:t>
+              <w:t>19</w:t>
             </w:r>
             <w:r>
               <w:rPr>
@@ -1583,12 +1583,12 @@
               <w:rFonts w:asciiTheme="minorHAnsi" w:eastAsiaTheme="minorEastAsia" w:hAnsiTheme="minorHAnsi"/>
               <w:b w:val="0"/>
               <w:bCs w:val="0"/>
-              <w:sz w:val="28"/>
-              <w:szCs w:val="28"/>
+              <w:sz w:val="24"/>
+              <w:szCs w:val="24"/>
               <w:lang w:val="it-IT" w:eastAsia="it-IT"/>
             </w:rPr>
           </w:pPr>
-          <w:hyperlink w:anchor="_Toc171945095" w:history="1">
+          <w:hyperlink w:anchor="_Toc172301173" w:history="1">
             <w:r>
               <w:rPr>
                 <w:rStyle w:val="Collegamentoipertestuale"/>
@@ -1627,7 +1627,7 @@
                 <w:sz w:val="24"/>
                 <w:szCs w:val="24"/>
               </w:rPr>
-              <w:instrText xml:space="preserve"> PAGEREF _Toc171945095 \h </w:instrText>
+              <w:instrText xml:space="preserve"> PAGEREF _Toc172301173 \h </w:instrText>
             </w:r>
             <w:r>
               <w:rPr>
@@ -1656,7 +1656,7 @@
                 <w:sz w:val="24"/>
                 <w:szCs w:val="24"/>
               </w:rPr>
-              <w:t>20</w:t>
+              <w:t>19</w:t>
             </w:r>
             <w:r>
               <w:rPr>
@@ -1677,12 +1677,12 @@
               <w:rFonts w:asciiTheme="minorHAnsi" w:eastAsiaTheme="minorEastAsia" w:hAnsiTheme="minorHAnsi"/>
               <w:b w:val="0"/>
               <w:bCs w:val="0"/>
-              <w:sz w:val="28"/>
-              <w:szCs w:val="28"/>
+              <w:sz w:val="24"/>
+              <w:szCs w:val="24"/>
               <w:lang w:val="it-IT" w:eastAsia="it-IT"/>
             </w:rPr>
           </w:pPr>
-          <w:hyperlink w:anchor="_Toc171945096" w:history="1">
+          <w:hyperlink w:anchor="_Toc172301174" w:history="1">
             <w:r>
               <w:rPr>
                 <w:rStyle w:val="Collegamentoipertestuale"/>
@@ -1721,7 +1721,7 @@
                 <w:sz w:val="24"/>
                 <w:szCs w:val="24"/>
               </w:rPr>
-              <w:instrText xml:space="preserve"> PAGEREF _Toc171945096 \h </w:instrText>
+              <w:instrText xml:space="preserve"> PAGEREF _Toc172301174 \h </w:instrText>
             </w:r>
             <w:r>
               <w:rPr>
@@ -1750,7 +1750,7 @@
                 <w:sz w:val="24"/>
                 <w:szCs w:val="24"/>
               </w:rPr>
-              <w:t>20</w:t>
+              <w:t>19</w:t>
             </w:r>
             <w:r>
               <w:rPr>
@@ -1771,12 +1771,12 @@
               <w:rFonts w:asciiTheme="minorHAnsi" w:eastAsiaTheme="minorEastAsia" w:hAnsiTheme="minorHAnsi" w:cstheme="minorBidi"/>
               <w:b w:val="0"/>
               <w:bCs w:val="0"/>
-              <w:sz w:val="28"/>
-              <w:szCs w:val="28"/>
+              <w:sz w:val="24"/>
+              <w:szCs w:val="24"/>
               <w:lang w:val="it-IT" w:eastAsia="it-IT"/>
             </w:rPr>
           </w:pPr>
-          <w:hyperlink w:anchor="_Toc171945097" w:history="1">
+          <w:hyperlink w:anchor="_Toc172301175" w:history="1">
             <w:r>
               <w:rPr>
                 <w:rStyle w:val="Collegamentoipertestuale"/>
@@ -1807,7 +1807,85 @@
                 <w:sz w:val="24"/>
                 <w:szCs w:val="24"/>
               </w:rPr>
-              <w:instrText xml:space="preserve"> PAGEREF _Toc171945097 \h </w:instrText>
+              <w:instrText xml:space="preserve"> PAGEREF _Toc172301175 \h </w:instrText>
+            </w:r>
+            <w:r>
+              <w:rPr>
+                <w:webHidden/>
+                <w:sz w:val="24"/>
+                <w:szCs w:val="24"/>
+              </w:rPr>
+            </w:r>
+            <w:r>
+              <w:rPr>
+                <w:webHidden/>
+                <w:sz w:val="24"/>
+                <w:szCs w:val="24"/>
+              </w:rPr>
+              <w:fldChar w:fldCharType="separate"/>
+            </w:r>
+            <w:r>
+              <w:rPr>
+                <w:webHidden/>
+                <w:sz w:val="24"/>
+                <w:szCs w:val="24"/>
+              </w:rPr>
+              <w:t>20</w:t>
+            </w:r>
+            <w:r>
+              <w:rPr>
+                <w:webHidden/>
+                <w:sz w:val="24"/>
+                <w:szCs w:val="24"/>
+              </w:rPr>
+              <w:fldChar w:fldCharType="end"/>
+            </w:r>
+          </w:hyperlink>
+        </w:p>
+        <w:p>
+          <w:pPr>
+            <w:pStyle w:val="Sommario1"/>
+            <w:rPr>
+              <w:rFonts w:asciiTheme="minorHAnsi" w:eastAsiaTheme="minorEastAsia" w:hAnsiTheme="minorHAnsi" w:cstheme="minorBidi"/>
+              <w:b w:val="0"/>
+              <w:bCs w:val="0"/>
+              <w:sz w:val="24"/>
+              <w:szCs w:val="24"/>
+              <w:lang w:val="it-IT" w:eastAsia="it-IT"/>
+            </w:rPr>
+          </w:pPr>
+          <w:hyperlink w:anchor="_Toc172301176" w:history="1">
+            <w:r>
+              <w:rPr>
+                <w:rStyle w:val="Collegamentoipertestuale"/>
+                <w:sz w:val="24"/>
+                <w:szCs w:val="24"/>
+              </w:rPr>
+              <w:t>5 RoomFinder application</w:t>
+            </w:r>
+            <w:r>
+              <w:rPr>
+                <w:webHidden/>
+                <w:sz w:val="24"/>
+                <w:szCs w:val="24"/>
+              </w:rPr>
+              <w:tab/>
+            </w:r>
+            <w:r>
+              <w:rPr>
+                <w:webHidden/>
+                <w:sz w:val="24"/>
+                <w:szCs w:val="24"/>
+              </w:rPr>
+              <w:fldChar w:fldCharType="begin"/>
+            </w:r>
+            <w:r>
+              <w:rPr>
+                <w:webHidden/>
+                <w:sz w:val="24"/>
+                <w:szCs w:val="24"/>
+              </w:rPr>
+              <w:instrText xml:space="preserve"> PAGEREF _Toc172301176 \h </w:instrText>
             </w:r>
             <w:r>
               <w:rPr>
@@ -1844,24 +1922,494 @@
         </w:p>
         <w:p>
           <w:pPr>
+            <w:pStyle w:val="Sommario2"/>
+            <w:rPr>
+              <w:rFonts w:asciiTheme="minorHAnsi" w:eastAsiaTheme="minorEastAsia" w:hAnsiTheme="minorHAnsi"/>
+              <w:b w:val="0"/>
+              <w:bCs w:val="0"/>
+              <w:sz w:val="24"/>
+              <w:szCs w:val="24"/>
+              <w:lang w:val="it-IT" w:eastAsia="it-IT"/>
+            </w:rPr>
+          </w:pPr>
+          <w:hyperlink w:anchor="_Toc172301177" w:history="1">
+            <w:r>
+              <w:rPr>
+                <w:rStyle w:val="Collegamentoipertestuale"/>
+                <w:b w:val="0"/>
+                <w:bCs w:val="0"/>
+                <w:sz w:val="24"/>
+                <w:szCs w:val="24"/>
+              </w:rPr>
+              <w:t>5.1 Final application</w:t>
+            </w:r>
+            <w:r>
+              <w:rPr>
+                <w:b w:val="0"/>
+                <w:bCs w:val="0"/>
+                <w:webHidden/>
+                <w:sz w:val="24"/>
+                <w:szCs w:val="24"/>
+              </w:rPr>
+              <w:tab/>
+            </w:r>
+            <w:r>
+              <w:rPr>
+                <w:b w:val="0"/>
+                <w:bCs w:val="0"/>
+                <w:webHidden/>
+                <w:sz w:val="24"/>
+                <w:szCs w:val="24"/>
+              </w:rPr>
+              <w:fldChar w:fldCharType="begin"/>
+            </w:r>
+            <w:r>
+              <w:rPr>
+                <w:b w:val="0"/>
+                <w:bCs w:val="0"/>
+                <w:webHidden/>
+                <w:sz w:val="24"/>
+                <w:szCs w:val="24"/>
+              </w:rPr>
+              <w:instrText xml:space="preserve"> PAGEREF _Toc172301177 \h </w:instrText>
+            </w:r>
+            <w:r>
+              <w:rPr>
+                <w:b w:val="0"/>
+                <w:bCs w:val="0"/>
+                <w:webHidden/>
+                <w:sz w:val="24"/>
+                <w:szCs w:val="24"/>
+              </w:rPr>
+            </w:r>
+            <w:r>
+              <w:rPr>
+                <w:b w:val="0"/>
+                <w:bCs w:val="0"/>
+                <w:webHidden/>
+                <w:sz w:val="24"/>
+                <w:szCs w:val="24"/>
+              </w:rPr>
+              <w:fldChar w:fldCharType="separate"/>
+            </w:r>
+            <w:r>
+              <w:rPr>
+                <w:b w:val="0"/>
+                <w:bCs w:val="0"/>
+                <w:webHidden/>
+                <w:sz w:val="24"/>
+                <w:szCs w:val="24"/>
+              </w:rPr>
+              <w:t>21</w:t>
+            </w:r>
+            <w:r>
+              <w:rPr>
+                <w:b w:val="0"/>
+                <w:bCs w:val="0"/>
+                <w:webHidden/>
+                <w:sz w:val="24"/>
+                <w:szCs w:val="24"/>
+              </w:rPr>
+              <w:fldChar w:fldCharType="end"/>
+            </w:r>
+          </w:hyperlink>
+        </w:p>
+        <w:p>
+          <w:pPr>
+            <w:pStyle w:val="Sommario2"/>
+            <w:rPr>
+              <w:rFonts w:asciiTheme="minorHAnsi" w:eastAsiaTheme="minorEastAsia" w:hAnsiTheme="minorHAnsi"/>
+              <w:b w:val="0"/>
+              <w:bCs w:val="0"/>
+              <w:sz w:val="24"/>
+              <w:szCs w:val="24"/>
+              <w:lang w:val="it-IT" w:eastAsia="it-IT"/>
+            </w:rPr>
+          </w:pPr>
+          <w:hyperlink w:anchor="_Toc172301178" w:history="1">
+            <w:r>
+              <w:rPr>
+                <w:rStyle w:val="Collegamentoipertestuale"/>
+                <w:b w:val="0"/>
+                <w:bCs w:val="0"/>
+                <w:sz w:val="24"/>
+                <w:szCs w:val="24"/>
+              </w:rPr>
+              <w:t>5.2 Structure of the application</w:t>
+            </w:r>
+            <w:r>
+              <w:rPr>
+                <w:b w:val="0"/>
+                <w:bCs w:val="0"/>
+                <w:webHidden/>
+                <w:sz w:val="24"/>
+                <w:szCs w:val="24"/>
+              </w:rPr>
+              <w:tab/>
+            </w:r>
+            <w:r>
+              <w:rPr>
+                <w:b w:val="0"/>
+                <w:bCs w:val="0"/>
+                <w:webHidden/>
+                <w:sz w:val="24"/>
+                <w:szCs w:val="24"/>
+              </w:rPr>
+              <w:fldChar w:fldCharType="begin"/>
+            </w:r>
+            <w:r>
+              <w:rPr>
+                <w:b w:val="0"/>
+                <w:bCs w:val="0"/>
+                <w:webHidden/>
+                <w:sz w:val="24"/>
+                <w:szCs w:val="24"/>
+              </w:rPr>
+              <w:instrText xml:space="preserve"> PAGEREF _Toc172301178 \h </w:instrText>
+            </w:r>
+            <w:r>
+              <w:rPr>
+                <w:b w:val="0"/>
+                <w:bCs w:val="0"/>
+                <w:webHidden/>
+                <w:sz w:val="24"/>
+                <w:szCs w:val="24"/>
+              </w:rPr>
+            </w:r>
+            <w:r>
+              <w:rPr>
+                <w:b w:val="0"/>
+                <w:bCs w:val="0"/>
+                <w:webHidden/>
+                <w:sz w:val="24"/>
+                <w:szCs w:val="24"/>
+              </w:rPr>
+              <w:fldChar w:fldCharType="separate"/>
+            </w:r>
+            <w:r>
+              <w:rPr>
+                <w:b w:val="0"/>
+                <w:bCs w:val="0"/>
+                <w:webHidden/>
+                <w:sz w:val="24"/>
+                <w:szCs w:val="24"/>
+              </w:rPr>
+              <w:t>21</w:t>
+            </w:r>
+            <w:r>
+              <w:rPr>
+                <w:b w:val="0"/>
+                <w:bCs w:val="0"/>
+                <w:webHidden/>
+                <w:sz w:val="24"/>
+                <w:szCs w:val="24"/>
+              </w:rPr>
+              <w:fldChar w:fldCharType="end"/>
+            </w:r>
+          </w:hyperlink>
+        </w:p>
+        <w:p>
+          <w:pPr>
+            <w:pStyle w:val="Sommario2"/>
+            <w:rPr>
+              <w:rFonts w:asciiTheme="minorHAnsi" w:eastAsiaTheme="minorEastAsia" w:hAnsiTheme="minorHAnsi"/>
+              <w:b w:val="0"/>
+              <w:bCs w:val="0"/>
+              <w:sz w:val="24"/>
+              <w:szCs w:val="24"/>
+              <w:lang w:val="it-IT" w:eastAsia="it-IT"/>
+            </w:rPr>
+          </w:pPr>
+          <w:hyperlink w:anchor="_Toc172301179" w:history="1">
+            <w:r>
+              <w:rPr>
+                <w:rStyle w:val="Collegamentoipertestuale"/>
+                <w:b w:val="0"/>
+                <w:bCs w:val="0"/>
+                <w:sz w:val="24"/>
+                <w:szCs w:val="24"/>
+              </w:rPr>
+              <w:t>5.3 External services and libraries</w:t>
+            </w:r>
+            <w:r>
+              <w:rPr>
+                <w:b w:val="0"/>
+                <w:bCs w:val="0"/>
+                <w:webHidden/>
+                <w:sz w:val="24"/>
+                <w:szCs w:val="24"/>
+              </w:rPr>
+              <w:tab/>
+            </w:r>
+            <w:r>
+              <w:rPr>
+                <w:b w:val="0"/>
+                <w:bCs w:val="0"/>
+                <w:webHidden/>
+                <w:sz w:val="24"/>
+                <w:szCs w:val="24"/>
+              </w:rPr>
+              <w:fldChar w:fldCharType="begin"/>
+            </w:r>
+            <w:r>
+              <w:rPr>
+                <w:b w:val="0"/>
+                <w:bCs w:val="0"/>
+                <w:webHidden/>
+                <w:sz w:val="24"/>
+                <w:szCs w:val="24"/>
+              </w:rPr>
+              <w:instrText xml:space="preserve"> PAGEREF _Toc172301179 \h </w:instrText>
+            </w:r>
+            <w:r>
+              <w:rPr>
+                <w:b w:val="0"/>
+                <w:bCs w:val="0"/>
+                <w:webHidden/>
+                <w:sz w:val="24"/>
+                <w:szCs w:val="24"/>
+              </w:rPr>
+            </w:r>
+            <w:r>
+              <w:rPr>
+                <w:b w:val="0"/>
+                <w:bCs w:val="0"/>
+                <w:webHidden/>
+                <w:sz w:val="24"/>
+                <w:szCs w:val="24"/>
+              </w:rPr>
+              <w:fldChar w:fldCharType="separate"/>
+            </w:r>
+            <w:r>
+              <w:rPr>
+                <w:b w:val="0"/>
+                <w:bCs w:val="0"/>
+                <w:webHidden/>
+                <w:sz w:val="24"/>
+                <w:szCs w:val="24"/>
+              </w:rPr>
+              <w:t>21</w:t>
+            </w:r>
+            <w:r>
+              <w:rPr>
+                <w:b w:val="0"/>
+                <w:bCs w:val="0"/>
+                <w:webHidden/>
+                <w:sz w:val="24"/>
+                <w:szCs w:val="24"/>
+              </w:rPr>
+              <w:fldChar w:fldCharType="end"/>
+            </w:r>
+          </w:hyperlink>
+        </w:p>
+        <w:p>
+          <w:pPr>
+            <w:pStyle w:val="Sommario2"/>
+            <w:rPr>
+              <w:rFonts w:asciiTheme="minorHAnsi" w:eastAsiaTheme="minorEastAsia" w:hAnsiTheme="minorHAnsi"/>
+              <w:b w:val="0"/>
+              <w:bCs w:val="0"/>
+              <w:sz w:val="24"/>
+              <w:szCs w:val="24"/>
+              <w:lang w:val="it-IT" w:eastAsia="it-IT"/>
+            </w:rPr>
+          </w:pPr>
+          <w:hyperlink w:anchor="_Toc172301180" w:history="1">
+            <w:r>
+              <w:rPr>
+                <w:rStyle w:val="Collegamentoipertestuale"/>
+                <w:b w:val="0"/>
+                <w:bCs w:val="0"/>
+                <w:sz w:val="24"/>
+                <w:szCs w:val="24"/>
+              </w:rPr>
+              <w:t>5.4 Testing</w:t>
+            </w:r>
+            <w:r>
+              <w:rPr>
+                <w:b w:val="0"/>
+                <w:bCs w:val="0"/>
+                <w:webHidden/>
+                <w:sz w:val="24"/>
+                <w:szCs w:val="24"/>
+              </w:rPr>
+              <w:tab/>
+            </w:r>
+            <w:r>
+              <w:rPr>
+                <w:b w:val="0"/>
+                <w:bCs w:val="0"/>
+                <w:webHidden/>
+                <w:sz w:val="24"/>
+                <w:szCs w:val="24"/>
+              </w:rPr>
+              <w:fldChar w:fldCharType="begin"/>
+            </w:r>
+            <w:r>
+              <w:rPr>
+                <w:b w:val="0"/>
+                <w:bCs w:val="0"/>
+                <w:webHidden/>
+                <w:sz w:val="24"/>
+                <w:szCs w:val="24"/>
+              </w:rPr>
+              <w:instrText xml:space="preserve"> PAGEREF _Toc172301180 \h </w:instrText>
+            </w:r>
+            <w:r>
+              <w:rPr>
+                <w:b w:val="0"/>
+                <w:bCs w:val="0"/>
+                <w:webHidden/>
+                <w:sz w:val="24"/>
+                <w:szCs w:val="24"/>
+              </w:rPr>
+            </w:r>
+            <w:r>
+              <w:rPr>
+                <w:b w:val="0"/>
+                <w:bCs w:val="0"/>
+                <w:webHidden/>
+                <w:sz w:val="24"/>
+                <w:szCs w:val="24"/>
+              </w:rPr>
+              <w:fldChar w:fldCharType="separate"/>
+            </w:r>
+            <w:r>
+              <w:rPr>
+                <w:b w:val="0"/>
+                <w:bCs w:val="0"/>
+                <w:webHidden/>
+                <w:sz w:val="24"/>
+                <w:szCs w:val="24"/>
+              </w:rPr>
+              <w:t>21</w:t>
+            </w:r>
+            <w:r>
+              <w:rPr>
+                <w:b w:val="0"/>
+                <w:bCs w:val="0"/>
+                <w:webHidden/>
+                <w:sz w:val="24"/>
+                <w:szCs w:val="24"/>
+              </w:rPr>
+              <w:fldChar w:fldCharType="end"/>
+            </w:r>
+          </w:hyperlink>
+        </w:p>
+        <w:p>
+          <w:pPr>
+            <w:pStyle w:val="Sommario2"/>
+            <w:rPr>
+              <w:rFonts w:asciiTheme="minorHAnsi" w:eastAsiaTheme="minorEastAsia" w:hAnsiTheme="minorHAnsi"/>
+              <w:b w:val="0"/>
+              <w:bCs w:val="0"/>
+              <w:sz w:val="24"/>
+              <w:szCs w:val="24"/>
+              <w:lang w:val="it-IT" w:eastAsia="it-IT"/>
+            </w:rPr>
+          </w:pPr>
+          <w:hyperlink w:anchor="_Toc172301181" w:history="1">
+            <w:r>
+              <w:rPr>
+                <w:rStyle w:val="Collegamentoipertestuale"/>
+                <w:b w:val="0"/>
+                <w:bCs w:val="0"/>
+                <w:sz w:val="24"/>
+                <w:szCs w:val="24"/>
+              </w:rPr>
+              <w:t>5.5 Future implementations</w:t>
+            </w:r>
+            <w:r>
+              <w:rPr>
+                <w:b w:val="0"/>
+                <w:bCs w:val="0"/>
+                <w:webHidden/>
+                <w:sz w:val="24"/>
+                <w:szCs w:val="24"/>
+              </w:rPr>
+              <w:tab/>
+            </w:r>
+            <w:r>
+              <w:rPr>
+                <w:b w:val="0"/>
+                <w:bCs w:val="0"/>
+                <w:webHidden/>
+                <w:sz w:val="24"/>
+                <w:szCs w:val="24"/>
+              </w:rPr>
+              <w:fldChar w:fldCharType="begin"/>
+            </w:r>
+            <w:r>
+              <w:rPr>
+                <w:b w:val="0"/>
+                <w:bCs w:val="0"/>
+                <w:webHidden/>
+                <w:sz w:val="24"/>
+                <w:szCs w:val="24"/>
+              </w:rPr>
+              <w:instrText xml:space="preserve"> PAGEREF _Toc172301181 \h </w:instrText>
+            </w:r>
+            <w:r>
+              <w:rPr>
+                <w:b w:val="0"/>
+                <w:bCs w:val="0"/>
+                <w:webHidden/>
+                <w:sz w:val="24"/>
+                <w:szCs w:val="24"/>
+              </w:rPr>
+            </w:r>
+            <w:r>
+              <w:rPr>
+                <w:b w:val="0"/>
+                <w:bCs w:val="0"/>
+                <w:webHidden/>
+                <w:sz w:val="24"/>
+                <w:szCs w:val="24"/>
+              </w:rPr>
+              <w:fldChar w:fldCharType="separate"/>
+            </w:r>
+            <w:r>
+              <w:rPr>
+                <w:b w:val="0"/>
+                <w:bCs w:val="0"/>
+                <w:webHidden/>
+                <w:sz w:val="24"/>
+                <w:szCs w:val="24"/>
+              </w:rPr>
+              <w:t>21</w:t>
+            </w:r>
+            <w:r>
+              <w:rPr>
+                <w:b w:val="0"/>
+                <w:bCs w:val="0"/>
+                <w:webHidden/>
+                <w:sz w:val="24"/>
+                <w:szCs w:val="24"/>
+              </w:rPr>
+              <w:fldChar w:fldCharType="end"/>
+            </w:r>
+          </w:hyperlink>
+        </w:p>
+        <w:p>
+          <w:pPr>
             <w:pStyle w:val="Sommario1"/>
             <w:rPr>
               <w:rFonts w:asciiTheme="minorHAnsi" w:eastAsiaTheme="minorEastAsia" w:hAnsiTheme="minorHAnsi" w:cstheme="minorBidi"/>
               <w:b w:val="0"/>
               <w:bCs w:val="0"/>
-              <w:sz w:val="28"/>
-              <w:szCs w:val="28"/>
+              <w:sz w:val="24"/>
+              <w:szCs w:val="24"/>
               <w:lang w:val="it-IT" w:eastAsia="it-IT"/>
             </w:rPr>
           </w:pPr>
-          <w:hyperlink w:anchor="_Toc171945098" w:history="1">
+          <w:hyperlink w:anchor="_Toc172301182" w:history="1">
             <w:r>
               <w:rPr>
                 <w:rStyle w:val="Collegamentoipertestuale"/>
                 <w:sz w:val="24"/>
                 <w:szCs w:val="24"/>
               </w:rPr>
-              <w:t>5 RoomFinder application</w:t>
+              <w:t>6 Flutter final considerations</w:t>
             </w:r>
             <w:r>
               <w:rPr>
@@ -1885,7 +2433,7 @@
                 <w:sz w:val="24"/>
                 <w:szCs w:val="24"/>
               </w:rPr>
-              <w:instrText xml:space="preserve"> PAGEREF _Toc171945098 \h </w:instrText>
+              <w:instrText xml:space="preserve"> PAGEREF _Toc172301182 \h </w:instrText>
             </w:r>
             <w:r>
               <w:rPr>
@@ -1922,460 +2470,6 @@
         </w:p>
         <w:p>
           <w:pPr>
-            <w:pStyle w:val="Sommario2"/>
-            <w:rPr>
-              <w:rFonts w:asciiTheme="minorHAnsi" w:eastAsiaTheme="minorEastAsia" w:hAnsiTheme="minorHAnsi"/>
-              <w:b w:val="0"/>
-              <w:bCs w:val="0"/>
-              <w:sz w:val="28"/>
-              <w:szCs w:val="28"/>
-              <w:lang w:val="it-IT" w:eastAsia="it-IT"/>
-            </w:rPr>
-          </w:pPr>
-          <w:hyperlink w:anchor="_Toc171945099" w:history="1">
-            <w:r>
-              <w:rPr>
-                <w:rStyle w:val="Collegamentoipertestuale"/>
-                <w:b w:val="0"/>
-                <w:bCs w:val="0"/>
-                <w:sz w:val="24"/>
-                <w:szCs w:val="24"/>
-              </w:rPr>
-              <w:t>5.1 Structure of the application</w:t>
-            </w:r>
-            <w:r>
-              <w:rPr>
-                <w:b w:val="0"/>
-                <w:bCs w:val="0"/>
-                <w:webHidden/>
-                <w:sz w:val="24"/>
-                <w:szCs w:val="24"/>
-              </w:rPr>
-              <w:tab/>
-            </w:r>
-            <w:r>
-              <w:rPr>
-                <w:b w:val="0"/>
-                <w:bCs w:val="0"/>
-                <w:webHidden/>
-                <w:sz w:val="24"/>
-                <w:szCs w:val="24"/>
-              </w:rPr>
-              <w:fldChar w:fldCharType="begin"/>
-            </w:r>
-            <w:r>
-              <w:rPr>
-                <w:b w:val="0"/>
-                <w:bCs w:val="0"/>
-                <w:webHidden/>
-                <w:sz w:val="24"/>
-                <w:szCs w:val="24"/>
-              </w:rPr>
-              <w:instrText xml:space="preserve"> PAGEREF _Toc171945099 \h </w:instrText>
-            </w:r>
-            <w:r>
-              <w:rPr>
-                <w:b w:val="0"/>
-                <w:bCs w:val="0"/>
-                <w:webHidden/>
-                <w:sz w:val="24"/>
-                <w:szCs w:val="24"/>
-              </w:rPr>
-            </w:r>
-            <w:r>
-              <w:rPr>
-                <w:b w:val="0"/>
-                <w:bCs w:val="0"/>
-                <w:webHidden/>
-                <w:sz w:val="24"/>
-                <w:szCs w:val="24"/>
-              </w:rPr>
-              <w:fldChar w:fldCharType="separate"/>
-            </w:r>
-            <w:r>
-              <w:rPr>
-                <w:b w:val="0"/>
-                <w:bCs w:val="0"/>
-                <w:webHidden/>
-                <w:sz w:val="24"/>
-                <w:szCs w:val="24"/>
-              </w:rPr>
-              <w:t>22</w:t>
-            </w:r>
-            <w:r>
-              <w:rPr>
-                <w:b w:val="0"/>
-                <w:bCs w:val="0"/>
-                <w:webHidden/>
-                <w:sz w:val="24"/>
-                <w:szCs w:val="24"/>
-              </w:rPr>
-              <w:fldChar w:fldCharType="end"/>
-            </w:r>
-          </w:hyperlink>
-        </w:p>
-        <w:p>
-          <w:pPr>
-            <w:pStyle w:val="Sommario2"/>
-            <w:rPr>
-              <w:rFonts w:asciiTheme="minorHAnsi" w:eastAsiaTheme="minorEastAsia" w:hAnsiTheme="minorHAnsi"/>
-              <w:b w:val="0"/>
-              <w:bCs w:val="0"/>
-              <w:sz w:val="28"/>
-              <w:szCs w:val="28"/>
-              <w:lang w:val="it-IT" w:eastAsia="it-IT"/>
-            </w:rPr>
-          </w:pPr>
-          <w:hyperlink w:anchor="_Toc171945100" w:history="1">
-            <w:r>
-              <w:rPr>
-                <w:rStyle w:val="Collegamentoipertestuale"/>
-                <w:b w:val="0"/>
-                <w:bCs w:val="0"/>
-                <w:sz w:val="24"/>
-                <w:szCs w:val="24"/>
-              </w:rPr>
-              <w:t>5.2 Libraries</w:t>
-            </w:r>
-            <w:r>
-              <w:rPr>
-                <w:b w:val="0"/>
-                <w:bCs w:val="0"/>
-                <w:webHidden/>
-                <w:sz w:val="24"/>
-                <w:szCs w:val="24"/>
-              </w:rPr>
-              <w:tab/>
-            </w:r>
-            <w:r>
-              <w:rPr>
-                <w:b w:val="0"/>
-                <w:bCs w:val="0"/>
-                <w:webHidden/>
-                <w:sz w:val="24"/>
-                <w:szCs w:val="24"/>
-              </w:rPr>
-              <w:fldChar w:fldCharType="begin"/>
-            </w:r>
-            <w:r>
-              <w:rPr>
-                <w:b w:val="0"/>
-                <w:bCs w:val="0"/>
-                <w:webHidden/>
-                <w:sz w:val="24"/>
-                <w:szCs w:val="24"/>
-              </w:rPr>
-              <w:instrText xml:space="preserve"> PAGEREF _Toc171945100 \h </w:instrText>
-            </w:r>
-            <w:r>
-              <w:rPr>
-                <w:b w:val="0"/>
-                <w:bCs w:val="0"/>
-                <w:webHidden/>
-                <w:sz w:val="24"/>
-                <w:szCs w:val="24"/>
-              </w:rPr>
-            </w:r>
-            <w:r>
-              <w:rPr>
-                <w:b w:val="0"/>
-                <w:bCs w:val="0"/>
-                <w:webHidden/>
-                <w:sz w:val="24"/>
-                <w:szCs w:val="24"/>
-              </w:rPr>
-              <w:fldChar w:fldCharType="separate"/>
-            </w:r>
-            <w:r>
-              <w:rPr>
-                <w:b w:val="0"/>
-                <w:bCs w:val="0"/>
-                <w:webHidden/>
-                <w:sz w:val="24"/>
-                <w:szCs w:val="24"/>
-              </w:rPr>
-              <w:t>22</w:t>
-            </w:r>
-            <w:r>
-              <w:rPr>
-                <w:b w:val="0"/>
-                <w:bCs w:val="0"/>
-                <w:webHidden/>
-                <w:sz w:val="24"/>
-                <w:szCs w:val="24"/>
-              </w:rPr>
-              <w:fldChar w:fldCharType="end"/>
-            </w:r>
-          </w:hyperlink>
-        </w:p>
-        <w:p>
-          <w:pPr>
-            <w:pStyle w:val="Sommario2"/>
-            <w:rPr>
-              <w:rFonts w:asciiTheme="minorHAnsi" w:eastAsiaTheme="minorEastAsia" w:hAnsiTheme="minorHAnsi"/>
-              <w:b w:val="0"/>
-              <w:bCs w:val="0"/>
-              <w:sz w:val="28"/>
-              <w:szCs w:val="28"/>
-              <w:lang w:val="it-IT" w:eastAsia="it-IT"/>
-            </w:rPr>
-          </w:pPr>
-          <w:hyperlink w:anchor="_Toc171945101" w:history="1">
-            <w:r>
-              <w:rPr>
-                <w:rStyle w:val="Collegamentoipertestuale"/>
-                <w:b w:val="0"/>
-                <w:bCs w:val="0"/>
-                <w:sz w:val="24"/>
-                <w:szCs w:val="24"/>
-              </w:rPr>
-              <w:t>5.3 Testing</w:t>
-            </w:r>
-            <w:r>
-              <w:rPr>
-                <w:b w:val="0"/>
-                <w:bCs w:val="0"/>
-                <w:webHidden/>
-                <w:sz w:val="24"/>
-                <w:szCs w:val="24"/>
-              </w:rPr>
-              <w:tab/>
-            </w:r>
-            <w:r>
-              <w:rPr>
-                <w:b w:val="0"/>
-                <w:bCs w:val="0"/>
-                <w:webHidden/>
-                <w:sz w:val="24"/>
-                <w:szCs w:val="24"/>
-              </w:rPr>
-              <w:fldChar w:fldCharType="begin"/>
-            </w:r>
-            <w:r>
-              <w:rPr>
-                <w:b w:val="0"/>
-                <w:bCs w:val="0"/>
-                <w:webHidden/>
-                <w:sz w:val="24"/>
-                <w:szCs w:val="24"/>
-              </w:rPr>
-              <w:instrText xml:space="preserve"> PAGEREF _Toc171945101 \h </w:instrText>
-            </w:r>
-            <w:r>
-              <w:rPr>
-                <w:b w:val="0"/>
-                <w:bCs w:val="0"/>
-                <w:webHidden/>
-                <w:sz w:val="24"/>
-                <w:szCs w:val="24"/>
-              </w:rPr>
-            </w:r>
-            <w:r>
-              <w:rPr>
-                <w:b w:val="0"/>
-                <w:bCs w:val="0"/>
-                <w:webHidden/>
-                <w:sz w:val="24"/>
-                <w:szCs w:val="24"/>
-              </w:rPr>
-              <w:fldChar w:fldCharType="separate"/>
-            </w:r>
-            <w:r>
-              <w:rPr>
-                <w:b w:val="0"/>
-                <w:bCs w:val="0"/>
-                <w:webHidden/>
-                <w:sz w:val="24"/>
-                <w:szCs w:val="24"/>
-              </w:rPr>
-              <w:t>22</w:t>
-            </w:r>
-            <w:r>
-              <w:rPr>
-                <w:b w:val="0"/>
-                <w:bCs w:val="0"/>
-                <w:webHidden/>
-                <w:sz w:val="24"/>
-                <w:szCs w:val="24"/>
-              </w:rPr>
-              <w:fldChar w:fldCharType="end"/>
-            </w:r>
-          </w:hyperlink>
-        </w:p>
-        <w:p>
-          <w:pPr>
-            <w:pStyle w:val="Sommario2"/>
-            <w:rPr>
-              <w:rFonts w:asciiTheme="minorHAnsi" w:eastAsiaTheme="minorEastAsia" w:hAnsiTheme="minorHAnsi"/>
-              <w:b w:val="0"/>
-              <w:bCs w:val="0"/>
-              <w:sz w:val="28"/>
-              <w:szCs w:val="28"/>
-              <w:lang w:val="it-IT" w:eastAsia="it-IT"/>
-            </w:rPr>
-          </w:pPr>
-          <w:hyperlink w:anchor="_Toc171945102" w:history="1">
-            <w:r>
-              <w:rPr>
-                <w:rStyle w:val="Collegamentoipertestuale"/>
-                <w:b w:val="0"/>
-                <w:bCs w:val="0"/>
-                <w:sz w:val="24"/>
-                <w:szCs w:val="24"/>
-              </w:rPr>
-              <w:t>5.4 Future implementations</w:t>
-            </w:r>
-            <w:r>
-              <w:rPr>
-                <w:b w:val="0"/>
-                <w:bCs w:val="0"/>
-                <w:webHidden/>
-                <w:sz w:val="24"/>
-                <w:szCs w:val="24"/>
-              </w:rPr>
-              <w:tab/>
-            </w:r>
-            <w:r>
-              <w:rPr>
-                <w:b w:val="0"/>
-                <w:bCs w:val="0"/>
-                <w:webHidden/>
-                <w:sz w:val="24"/>
-                <w:szCs w:val="24"/>
-              </w:rPr>
-              <w:fldChar w:fldCharType="begin"/>
-            </w:r>
-            <w:r>
-              <w:rPr>
-                <w:b w:val="0"/>
-                <w:bCs w:val="0"/>
-                <w:webHidden/>
-                <w:sz w:val="24"/>
-                <w:szCs w:val="24"/>
-              </w:rPr>
-              <w:instrText xml:space="preserve"> PAGEREF _Toc171945102 \h </w:instrText>
-            </w:r>
-            <w:r>
-              <w:rPr>
-                <w:b w:val="0"/>
-                <w:bCs w:val="0"/>
-                <w:webHidden/>
-                <w:sz w:val="24"/>
-                <w:szCs w:val="24"/>
-              </w:rPr>
-            </w:r>
-            <w:r>
-              <w:rPr>
-                <w:b w:val="0"/>
-                <w:bCs w:val="0"/>
-                <w:webHidden/>
-                <w:sz w:val="24"/>
-                <w:szCs w:val="24"/>
-              </w:rPr>
-              <w:fldChar w:fldCharType="separate"/>
-            </w:r>
-            <w:r>
-              <w:rPr>
-                <w:b w:val="0"/>
-                <w:bCs w:val="0"/>
-                <w:webHidden/>
-                <w:sz w:val="24"/>
-                <w:szCs w:val="24"/>
-              </w:rPr>
-              <w:t>22</w:t>
-            </w:r>
-            <w:r>
-              <w:rPr>
-                <w:b w:val="0"/>
-                <w:bCs w:val="0"/>
-                <w:webHidden/>
-                <w:sz w:val="24"/>
-                <w:szCs w:val="24"/>
-              </w:rPr>
-              <w:fldChar w:fldCharType="end"/>
-            </w:r>
-          </w:hyperlink>
-        </w:p>
-        <w:p>
-          <w:pPr>
-            <w:pStyle w:val="Sommario1"/>
-            <w:rPr>
-              <w:rFonts w:asciiTheme="minorHAnsi" w:eastAsiaTheme="minorEastAsia" w:hAnsiTheme="minorHAnsi" w:cstheme="minorBidi"/>
-              <w:b w:val="0"/>
-              <w:bCs w:val="0"/>
-              <w:sz w:val="28"/>
-              <w:szCs w:val="28"/>
-              <w:lang w:val="it-IT" w:eastAsia="it-IT"/>
-            </w:rPr>
-          </w:pPr>
-          <w:hyperlink w:anchor="_Toc171945103" w:history="1">
-            <w:r>
-              <w:rPr>
-                <w:rStyle w:val="Collegamentoipertestuale"/>
-                <w:sz w:val="24"/>
-                <w:szCs w:val="24"/>
-              </w:rPr>
-              <w:t>6 Flutter final considerations</w:t>
-            </w:r>
-            <w:r>
-              <w:rPr>
-                <w:webHidden/>
-                <w:sz w:val="24"/>
-                <w:szCs w:val="24"/>
-              </w:rPr>
-              <w:tab/>
-            </w:r>
-            <w:r>
-              <w:rPr>
-                <w:webHidden/>
-                <w:sz w:val="24"/>
-                <w:szCs w:val="24"/>
-              </w:rPr>
-              <w:fldChar w:fldCharType="begin"/>
-            </w:r>
-            <w:r>
-              <w:rPr>
-                <w:webHidden/>
-                <w:sz w:val="24"/>
-                <w:szCs w:val="24"/>
-              </w:rPr>
-              <w:instrText xml:space="preserve"> PAGEREF _Toc171945103 \h </w:instrText>
-            </w:r>
-            <w:r>
-              <w:rPr>
-                <w:webHidden/>
-                <w:sz w:val="24"/>
-                <w:szCs w:val="24"/>
-              </w:rPr>
-            </w:r>
-            <w:r>
-              <w:rPr>
-                <w:webHidden/>
-                <w:sz w:val="24"/>
-                <w:szCs w:val="24"/>
-              </w:rPr>
-              <w:fldChar w:fldCharType="separate"/>
-            </w:r>
-            <w:r>
-              <w:rPr>
-                <w:webHidden/>
-                <w:sz w:val="24"/>
-                <w:szCs w:val="24"/>
-              </w:rPr>
-              <w:t>23</w:t>
-            </w:r>
-            <w:r>
-              <w:rPr>
-                <w:webHidden/>
-                <w:sz w:val="24"/>
-                <w:szCs w:val="24"/>
-              </w:rPr>
-              <w:fldChar w:fldCharType="end"/>
-            </w:r>
-          </w:hyperlink>
-        </w:p>
-        <w:p>
-          <w:pPr>
             <w:spacing w:after="0"/>
             <w:rPr>
               <w:rFonts w:ascii="Aptos" w:hAnsi="Aptos"/>
@@ -2522,22 +2616,6 @@
     </w:p>
     <w:p>
       <w:pPr>
-        <w:spacing w:after="0"/>
-        <w:rPr>
-          <w:rFonts w:ascii="Aptos" w:hAnsi="Aptos"/>
-        </w:rPr>
-      </w:pPr>
-    </w:p>
-    <w:p>
-      <w:pPr>
-        <w:spacing w:after="0"/>
-        <w:rPr>
-          <w:rFonts w:ascii="Aptos" w:hAnsi="Aptos"/>
-        </w:rPr>
-      </w:pPr>
-    </w:p>
-    <w:p>
-      <w:pPr>
         <w:jc w:val="center"/>
         <w:rPr>
           <w:b/>
@@ -2917,7 +2995,7 @@
           <w:color w:val="000000" w:themeColor="text1"/>
         </w:rPr>
       </w:pPr>
-      <w:bookmarkStart w:id="0" w:name="_Toc171945085"/>
+      <w:bookmarkStart w:id="0" w:name="_Toc172301163"/>
       <w:r>
         <w:rPr>
           <w:rFonts w:ascii="Aptos" w:hAnsi="Aptos"/>
@@ -3030,7 +3108,7 @@
           <w:szCs w:val="36"/>
         </w:rPr>
       </w:pPr>
-      <w:bookmarkStart w:id="1" w:name="_Toc171945086"/>
+      <w:bookmarkStart w:id="1" w:name="_Toc172301164"/>
       <w:r>
         <w:rPr>
           <w:rFonts w:ascii="Aptos" w:hAnsi="Aptos"/>
@@ -3268,7 +3346,7 @@
           <w:szCs w:val="28"/>
         </w:rPr>
       </w:pPr>
-      <w:bookmarkStart w:id="2" w:name="_Toc171945087"/>
+      <w:bookmarkStart w:id="2" w:name="_Toc172301165"/>
       <w:r>
         <w:rPr>
           <w:rFonts w:ascii="Aptos" w:hAnsi="Aptos"/>
@@ -3330,42 +3408,6 @@
       </w:r>
       <w:r>
         <w:t xml:space="preserve">. </w:t>
-      </w:r>
-      <w:proofErr w:type="spellStart"/>
-      <w:r>
-        <w:t>RoomFinder</w:t>
-      </w:r>
-      <w:proofErr w:type="spellEnd"/>
-      <w:r>
-        <w:t xml:space="preserve"> represents also an effective solution for international students who can encounter difficulties in interacting with people who only talk Italian. </w:t>
-      </w:r>
-      <w:r>
-        <w:t xml:space="preserve">In fact, the application is available in both Italian and English version to </w:t>
-      </w:r>
-      <w:r>
-        <w:t>increase</w:t>
-      </w:r>
-      <w:r>
-        <w:t xml:space="preserve"> </w:t>
-      </w:r>
-      <w:proofErr w:type="spellStart"/>
-      <w:r>
-        <w:t>RoomFinder’s</w:t>
-      </w:r>
-      <w:proofErr w:type="spellEnd"/>
-      <w:r>
-        <w:t xml:space="preserve"> </w:t>
-      </w:r>
-      <w:proofErr w:type="gramStart"/>
-      <w:r>
-        <w:t>users</w:t>
-      </w:r>
-      <w:proofErr w:type="gramEnd"/>
-      <w:r>
-        <w:t xml:space="preserve"> segment</w:t>
-      </w:r>
-      <w:r>
-        <w:t>.</w:t>
       </w:r>
     </w:p>
     <w:p>
@@ -3612,7 +3654,7 @@
           <w:color w:val="000000" w:themeColor="text1"/>
         </w:rPr>
       </w:pPr>
-      <w:bookmarkStart w:id="3" w:name="_Toc171945088"/>
+      <w:bookmarkStart w:id="3" w:name="_Toc172301166"/>
       <w:r>
         <w:rPr>
           <w:rFonts w:ascii="Aptos" w:hAnsi="Aptos"/>
@@ -3762,7 +3804,7 @@
           <w:szCs w:val="36"/>
         </w:rPr>
       </w:pPr>
-      <w:bookmarkStart w:id="4" w:name="_Toc171945089"/>
+      <w:bookmarkStart w:id="4" w:name="_Toc172301167"/>
       <w:r>
         <w:rPr>
           <w:rFonts w:ascii="Aptos" w:hAnsi="Aptos"/>
@@ -4010,7 +4052,7 @@
           <w:szCs w:val="32"/>
         </w:rPr>
       </w:pPr>
-      <w:bookmarkStart w:id="5" w:name="_Toc171945090"/>
+      <w:bookmarkStart w:id="5" w:name="_Toc172301168"/>
       <w:r>
         <w:rPr>
           <w:b/>
@@ -6405,304 +6447,6 @@
       <w:pPr>
         <w:spacing w:after="0"/>
         <w:jc w:val="both"/>
-        <w:rPr>
-          <w:sz w:val="24"/>
-          <w:szCs w:val="24"/>
-        </w:rPr>
-      </w:pPr>
-    </w:p>
-    <w:p>
-      <w:pPr>
-        <w:spacing w:after="100"/>
-        <w:rPr>
-          <w:b/>
-          <w:bCs/>
-          <w:sz w:val="28"/>
-          <w:szCs w:val="28"/>
-        </w:rPr>
-      </w:pPr>
-    </w:p>
-    <w:p>
-      <w:pPr>
-        <w:spacing w:after="100"/>
-        <w:rPr>
-          <w:b/>
-          <w:bCs/>
-          <w:sz w:val="24"/>
-          <w:szCs w:val="24"/>
-        </w:rPr>
-      </w:pPr>
-      <w:r>
-        <w:rPr>
-          <w:noProof/>
-          <w:sz w:val="24"/>
-          <w:szCs w:val="24"/>
-        </w:rPr>
-        <w:lastRenderedPageBreak/>
-        <w:drawing>
-          <wp:anchor distT="0" distB="0" distL="114300" distR="114300" simplePos="0" relativeHeight="251667456" behindDoc="0" locked="0" layoutInCell="1" allowOverlap="1" wp14:anchorId="3B706A3B" wp14:editId="66537D07">
-            <wp:simplePos x="0" y="0"/>
-            <wp:positionH relativeFrom="margin">
-              <wp:align>left</wp:align>
-            </wp:positionH>
-            <wp:positionV relativeFrom="paragraph">
-              <wp:posOffset>19231</wp:posOffset>
-            </wp:positionV>
-            <wp:extent cx="1680845" cy="3642995"/>
-            <wp:effectExtent l="19050" t="19050" r="14605" b="14605"/>
-            <wp:wrapSquare wrapText="bothSides"/>
-            <wp:docPr id="319080517" name="Immagine 1"/>
-            <wp:cNvGraphicFramePr>
-              <a:graphicFrameLocks xmlns:a="http://schemas.openxmlformats.org/drawingml/2006/main" noChangeAspect="1"/>
-            </wp:cNvGraphicFramePr>
-            <a:graphic xmlns:a="http://schemas.openxmlformats.org/drawingml/2006/main">
-              <a:graphicData uri="http://schemas.openxmlformats.org/drawingml/2006/picture">
-                <pic:pic xmlns:pic="http://schemas.openxmlformats.org/drawingml/2006/picture">
-                  <pic:nvPicPr>
-                    <pic:cNvPr id="319080517" name="Immagine 1"/>
-                    <pic:cNvPicPr/>
-                  </pic:nvPicPr>
-                  <pic:blipFill>
-                    <a:blip r:embed="rId15" cstate="print">
-                      <a:extLst>
-                        <a:ext uri="{28A0092B-C50C-407E-A947-70E740481C1C}">
-                          <a14:useLocalDpi xmlns:a14="http://schemas.microsoft.com/office/drawing/2010/main" val="0"/>
-                        </a:ext>
-                      </a:extLst>
-                    </a:blip>
-                    <a:stretch>
-                      <a:fillRect/>
-                    </a:stretch>
-                  </pic:blipFill>
-                  <pic:spPr>
-                    <a:xfrm>
-                      <a:off x="0" y="0"/>
-                      <a:ext cx="1680845" cy="3642995"/>
-                    </a:xfrm>
-                    <a:prstGeom prst="rect">
-                      <a:avLst/>
-                    </a:prstGeom>
-                    <a:ln>
-                      <a:solidFill>
-                        <a:schemeClr val="tx1"/>
-                      </a:solidFill>
-                    </a:ln>
-                  </pic:spPr>
-                </pic:pic>
-              </a:graphicData>
-            </a:graphic>
-            <wp14:sizeRelV relativeFrom="margin">
-              <wp14:pctHeight>0</wp14:pctHeight>
-            </wp14:sizeRelV>
-          </wp:anchor>
-        </w:drawing>
-      </w:r>
-      <w:r>
-        <w:rPr>
-          <w:b/>
-          <w:bCs/>
-          <w:sz w:val="28"/>
-          <w:szCs w:val="28"/>
-        </w:rPr>
-        <w:t>ACCOUNT</w:t>
-      </w:r>
-    </w:p>
-    <w:p>
-      <w:pPr>
-        <w:spacing w:after="60"/>
-        <w:jc w:val="both"/>
-        <w:rPr>
-          <w:sz w:val="24"/>
-          <w:szCs w:val="24"/>
-        </w:rPr>
-      </w:pPr>
-      <w:r>
-        <w:rPr>
-          <w:kern w:val="0"/>
-          <w14:ligatures w14:val="none"/>
-        </w:rPr>
-        <w:t>The page contains both account and app settings</w:t>
-      </w:r>
-      <w:r>
-        <w:rPr>
-          <w:kern w:val="0"/>
-          <w14:ligatures w14:val="none"/>
-        </w:rPr>
-        <w:t xml:space="preserve">. It is possible to login to </w:t>
-      </w:r>
-      <w:proofErr w:type="spellStart"/>
-      <w:r>
-        <w:rPr>
-          <w:kern w:val="0"/>
-          <w14:ligatures w14:val="none"/>
-        </w:rPr>
-        <w:t>RoomFinder</w:t>
-      </w:r>
-      <w:proofErr w:type="spellEnd"/>
-      <w:r>
-        <w:rPr>
-          <w:kern w:val="0"/>
-          <w14:ligatures w14:val="none"/>
-        </w:rPr>
-        <w:t xml:space="preserve"> or manages the app preferences such as the language.  </w:t>
-      </w:r>
-    </w:p>
-    <w:p>
-      <w:pPr>
-        <w:spacing w:after="0"/>
-        <w:jc w:val="both"/>
-      </w:pPr>
-      <w:r>
-        <w:t>The layout o</w:t>
-      </w:r>
-      <w:r>
-        <w:t xml:space="preserve">f the page is simple, intuitive and it tries to contain the basic elements for account and </w:t>
-      </w:r>
-      <w:r>
-        <w:t xml:space="preserve">system settings present in every real application. </w:t>
-      </w:r>
-      <w:r>
-        <w:t xml:space="preserve">In particular the language setting is fundamental since the users segment are both Italian and international students.  </w:t>
-      </w:r>
-    </w:p>
-    <w:p>
-      <w:pPr>
-        <w:spacing w:after="0"/>
-        <w:jc w:val="both"/>
-      </w:pPr>
-    </w:p>
-    <w:p>
-      <w:pPr>
-        <w:spacing w:after="0"/>
-        <w:jc w:val="both"/>
-      </w:pPr>
-    </w:p>
-    <w:p>
-      <w:pPr>
-        <w:spacing w:after="0"/>
-        <w:jc w:val="both"/>
-      </w:pPr>
-    </w:p>
-    <w:p>
-      <w:pPr>
-        <w:spacing w:after="0"/>
-        <w:jc w:val="both"/>
-      </w:pPr>
-    </w:p>
-    <w:p>
-      <w:pPr>
-        <w:spacing w:after="0"/>
-        <w:jc w:val="both"/>
-        <w:rPr>
-          <w:sz w:val="24"/>
-          <w:szCs w:val="24"/>
-        </w:rPr>
-      </w:pPr>
-    </w:p>
-    <w:p>
-      <w:pPr>
-        <w:spacing w:after="0"/>
-        <w:jc w:val="both"/>
-        <w:rPr>
-          <w:sz w:val="24"/>
-          <w:szCs w:val="24"/>
-        </w:rPr>
-      </w:pPr>
-    </w:p>
-    <w:p>
-      <w:pPr>
-        <w:spacing w:after="0"/>
-        <w:jc w:val="both"/>
-        <w:rPr>
-          <w:sz w:val="24"/>
-          <w:szCs w:val="24"/>
-        </w:rPr>
-      </w:pPr>
-    </w:p>
-    <w:p>
-      <w:pPr>
-        <w:spacing w:after="0"/>
-        <w:jc w:val="both"/>
-        <w:rPr>
-          <w:sz w:val="24"/>
-          <w:szCs w:val="24"/>
-        </w:rPr>
-      </w:pPr>
-    </w:p>
-    <w:p>
-      <w:pPr>
-        <w:spacing w:after="0"/>
-        <w:jc w:val="both"/>
-        <w:rPr>
-          <w:sz w:val="24"/>
-          <w:szCs w:val="24"/>
-        </w:rPr>
-      </w:pPr>
-    </w:p>
-    <w:p>
-      <w:pPr>
-        <w:spacing w:after="0"/>
-        <w:jc w:val="both"/>
-        <w:rPr>
-          <w:sz w:val="24"/>
-          <w:szCs w:val="24"/>
-        </w:rPr>
-      </w:pPr>
-    </w:p>
-    <w:p>
-      <w:pPr>
-        <w:spacing w:after="0"/>
-        <w:jc w:val="both"/>
-        <w:rPr>
-          <w:sz w:val="24"/>
-          <w:szCs w:val="24"/>
-        </w:rPr>
-      </w:pPr>
-    </w:p>
-    <w:p>
-      <w:pPr>
-        <w:spacing w:after="0"/>
-        <w:jc w:val="both"/>
-        <w:rPr>
-          <w:sz w:val="24"/>
-          <w:szCs w:val="24"/>
-        </w:rPr>
-      </w:pPr>
-    </w:p>
-    <w:p>
-      <w:pPr>
-        <w:spacing w:after="0"/>
-        <w:jc w:val="both"/>
-        <w:rPr>
-          <w:sz w:val="24"/>
-          <w:szCs w:val="24"/>
-        </w:rPr>
-      </w:pPr>
-    </w:p>
-    <w:p>
-      <w:pPr>
-        <w:spacing w:after="0"/>
-        <w:jc w:val="both"/>
-        <w:rPr>
-          <w:sz w:val="24"/>
-          <w:szCs w:val="24"/>
-        </w:rPr>
-      </w:pPr>
-    </w:p>
-    <w:p>
-      <w:pPr>
-        <w:spacing w:after="0"/>
-        <w:jc w:val="both"/>
-        <w:rPr>
-          <w:sz w:val="24"/>
-          <w:szCs w:val="24"/>
-        </w:rPr>
-      </w:pPr>
-    </w:p>
-    <w:p>
-      <w:pPr>
-        <w:spacing w:after="0"/>
-        <w:jc w:val="both"/>
       </w:pPr>
       <w:r>
         <w:t xml:space="preserve">All the above pages are </w:t>
@@ -6740,196 +6484,6 @@
       <w:r>
         <w:t xml:space="preserve">. </w:t>
       </w:r>
-    </w:p>
-    <w:p>
-      <w:pPr>
-        <w:spacing w:after="0"/>
-        <w:jc w:val="both"/>
-        <w:rPr>
-          <w:sz w:val="24"/>
-          <w:szCs w:val="24"/>
-        </w:rPr>
-      </w:pPr>
-    </w:p>
-    <w:p>
-      <w:pPr>
-        <w:spacing w:after="0"/>
-        <w:jc w:val="both"/>
-        <w:rPr>
-          <w:sz w:val="24"/>
-          <w:szCs w:val="24"/>
-        </w:rPr>
-      </w:pPr>
-    </w:p>
-    <w:p>
-      <w:pPr>
-        <w:spacing w:after="0"/>
-        <w:jc w:val="both"/>
-        <w:rPr>
-          <w:sz w:val="24"/>
-          <w:szCs w:val="24"/>
-        </w:rPr>
-      </w:pPr>
-    </w:p>
-    <w:p>
-      <w:pPr>
-        <w:spacing w:after="0"/>
-        <w:jc w:val="both"/>
-        <w:rPr>
-          <w:sz w:val="24"/>
-          <w:szCs w:val="24"/>
-        </w:rPr>
-      </w:pPr>
-    </w:p>
-    <w:p>
-      <w:pPr>
-        <w:spacing w:after="0"/>
-        <w:jc w:val="both"/>
-        <w:rPr>
-          <w:sz w:val="24"/>
-          <w:szCs w:val="24"/>
-        </w:rPr>
-      </w:pPr>
-    </w:p>
-    <w:p>
-      <w:pPr>
-        <w:spacing w:after="0"/>
-        <w:jc w:val="both"/>
-        <w:rPr>
-          <w:sz w:val="24"/>
-          <w:szCs w:val="24"/>
-        </w:rPr>
-      </w:pPr>
-    </w:p>
-    <w:p>
-      <w:pPr>
-        <w:spacing w:after="0"/>
-        <w:jc w:val="both"/>
-        <w:rPr>
-          <w:sz w:val="24"/>
-          <w:szCs w:val="24"/>
-        </w:rPr>
-      </w:pPr>
-    </w:p>
-    <w:p>
-      <w:pPr>
-        <w:spacing w:after="0"/>
-        <w:jc w:val="both"/>
-        <w:rPr>
-          <w:sz w:val="24"/>
-          <w:szCs w:val="24"/>
-        </w:rPr>
-      </w:pPr>
-    </w:p>
-    <w:p>
-      <w:pPr>
-        <w:spacing w:after="0"/>
-        <w:jc w:val="both"/>
-        <w:rPr>
-          <w:sz w:val="24"/>
-          <w:szCs w:val="24"/>
-        </w:rPr>
-      </w:pPr>
-    </w:p>
-    <w:p>
-      <w:pPr>
-        <w:spacing w:after="0"/>
-        <w:jc w:val="both"/>
-        <w:rPr>
-          <w:sz w:val="24"/>
-          <w:szCs w:val="24"/>
-        </w:rPr>
-      </w:pPr>
-    </w:p>
-    <w:p>
-      <w:pPr>
-        <w:spacing w:after="0"/>
-        <w:jc w:val="both"/>
-        <w:rPr>
-          <w:sz w:val="24"/>
-          <w:szCs w:val="24"/>
-        </w:rPr>
-      </w:pPr>
-    </w:p>
-    <w:p>
-      <w:pPr>
-        <w:spacing w:after="0"/>
-        <w:jc w:val="both"/>
-        <w:rPr>
-          <w:sz w:val="24"/>
-          <w:szCs w:val="24"/>
-        </w:rPr>
-      </w:pPr>
-    </w:p>
-    <w:p>
-      <w:pPr>
-        <w:spacing w:after="0"/>
-        <w:jc w:val="both"/>
-        <w:rPr>
-          <w:sz w:val="24"/>
-          <w:szCs w:val="24"/>
-        </w:rPr>
-      </w:pPr>
-    </w:p>
-    <w:p>
-      <w:pPr>
-        <w:spacing w:after="0"/>
-        <w:jc w:val="both"/>
-        <w:rPr>
-          <w:sz w:val="24"/>
-          <w:szCs w:val="24"/>
-        </w:rPr>
-      </w:pPr>
-    </w:p>
-    <w:p>
-      <w:pPr>
-        <w:spacing w:after="0"/>
-        <w:jc w:val="both"/>
-        <w:rPr>
-          <w:sz w:val="24"/>
-          <w:szCs w:val="24"/>
-        </w:rPr>
-      </w:pPr>
-    </w:p>
-    <w:p>
-      <w:pPr>
-        <w:spacing w:after="0"/>
-        <w:jc w:val="both"/>
-        <w:rPr>
-          <w:sz w:val="24"/>
-          <w:szCs w:val="24"/>
-        </w:rPr>
-      </w:pPr>
-    </w:p>
-    <w:p>
-      <w:pPr>
-        <w:spacing w:after="0"/>
-        <w:jc w:val="both"/>
-        <w:rPr>
-          <w:sz w:val="24"/>
-          <w:szCs w:val="24"/>
-        </w:rPr>
-      </w:pPr>
-    </w:p>
-    <w:p>
-      <w:pPr>
-        <w:spacing w:after="0"/>
-        <w:jc w:val="both"/>
-        <w:rPr>
-          <w:sz w:val="24"/>
-          <w:szCs w:val="24"/>
-        </w:rPr>
-      </w:pPr>
-    </w:p>
-    <w:p>
-      <w:pPr>
-        <w:spacing w:after="0"/>
-        <w:jc w:val="both"/>
-        <w:rPr>
-          <w:sz w:val="24"/>
-          <w:szCs w:val="24"/>
-        </w:rPr>
-      </w:pPr>
     </w:p>
     <w:p>
       <w:pPr>
@@ -6944,7 +6498,7 @@
           <w:szCs w:val="32"/>
         </w:rPr>
       </w:pPr>
-      <w:bookmarkStart w:id="6" w:name="_Toc171945091"/>
+      <w:bookmarkStart w:id="6" w:name="_Toc172301169"/>
       <w:r>
         <w:rPr>
           <w:b/>
@@ -7048,7 +6602,7 @@
                     <pic:cNvPicPr/>
                   </pic:nvPicPr>
                   <pic:blipFill>
-                    <a:blip r:embed="rId16" cstate="print">
+                    <a:blip r:embed="rId15" cstate="print">
                       <a:extLst>
                         <a:ext uri="{28A0092B-C50C-407E-A947-70E740481C1C}">
                           <a14:useLocalDpi xmlns:a14="http://schemas.microsoft.com/office/drawing/2010/main" val="0"/>
@@ -7339,7 +6893,7 @@
                     <pic:cNvPicPr/>
                   </pic:nvPicPr>
                   <pic:blipFill>
-                    <a:blip r:embed="rId17" cstate="print">
+                    <a:blip r:embed="rId16" cstate="print">
                       <a:extLst>
                         <a:ext uri="{28A0092B-C50C-407E-A947-70E740481C1C}">
                           <a14:useLocalDpi xmlns:a14="http://schemas.microsoft.com/office/drawing/2010/main" val="0"/>
@@ -7734,7 +7288,7 @@
                     <pic:cNvPicPr/>
                   </pic:nvPicPr>
                   <pic:blipFill>
-                    <a:blip r:embed="rId18" cstate="print">
+                    <a:blip r:embed="rId17" cstate="print">
                       <a:extLst>
                         <a:ext uri="{28A0092B-C50C-407E-A947-70E740481C1C}">
                           <a14:useLocalDpi xmlns:a14="http://schemas.microsoft.com/office/drawing/2010/main" val="0"/>
@@ -8056,7 +7610,7 @@
                     <pic:cNvPicPr/>
                   </pic:nvPicPr>
                   <pic:blipFill>
-                    <a:blip r:embed="rId19" cstate="print">
+                    <a:blip r:embed="rId18" cstate="print">
                       <a:extLst>
                         <a:ext uri="{28A0092B-C50C-407E-A947-70E740481C1C}">
                           <a14:useLocalDpi xmlns:a14="http://schemas.microsoft.com/office/drawing/2010/main" val="0"/>
@@ -8423,7 +7977,7 @@
                     <pic:cNvPicPr/>
                   </pic:nvPicPr>
                   <pic:blipFill>
-                    <a:blip r:embed="rId20" cstate="print">
+                    <a:blip r:embed="rId19" cstate="print">
                       <a:extLst>
                         <a:ext uri="{28A0092B-C50C-407E-A947-70E740481C1C}">
                           <a14:useLocalDpi xmlns:a14="http://schemas.microsoft.com/office/drawing/2010/main" val="0"/>
@@ -8715,16 +8269,16 @@
           <w:szCs w:val="24"/>
         </w:rPr>
         <w:drawing>
-          <wp:anchor distT="0" distB="0" distL="114300" distR="114300" simplePos="0" relativeHeight="251673600" behindDoc="0" locked="0" layoutInCell="1" allowOverlap="1" wp14:anchorId="730A68A3" wp14:editId="066E0778">
+          <wp:anchor distT="0" distB="0" distL="114300" distR="114300" simplePos="0" relativeHeight="251673600" behindDoc="0" locked="0" layoutInCell="1" allowOverlap="1" wp14:anchorId="730A68A3" wp14:editId="09272B48">
             <wp:simplePos x="0" y="0"/>
             <wp:positionH relativeFrom="margin">
-              <wp:posOffset>1905</wp:posOffset>
+              <wp:posOffset>-1905</wp:posOffset>
             </wp:positionH>
             <wp:positionV relativeFrom="paragraph">
-              <wp:posOffset>19050</wp:posOffset>
+              <wp:posOffset>20320</wp:posOffset>
             </wp:positionV>
-            <wp:extent cx="1689100" cy="3660775"/>
-            <wp:effectExtent l="19050" t="19050" r="25400" b="15875"/>
+            <wp:extent cx="1689100" cy="3660140"/>
+            <wp:effectExtent l="19050" t="19050" r="25400" b="16510"/>
             <wp:wrapSquare wrapText="bothSides"/>
             <wp:docPr id="1856073258" name="Immagine 1"/>
             <wp:cNvGraphicFramePr>
@@ -8738,13 +8292,7 @@
                     <pic:cNvPicPr/>
                   </pic:nvPicPr>
                   <pic:blipFill>
-                    <a:blip r:embed="rId21" cstate="print">
-                      <a:extLst>
-                        <a:ext uri="{28A0092B-C50C-407E-A947-70E740481C1C}">
-                          <a14:useLocalDpi xmlns:a14="http://schemas.microsoft.com/office/drawing/2010/main" val="0"/>
-                        </a:ext>
-                      </a:extLst>
-                    </a:blip>
+                    <a:blip r:embed="rId20"/>
                     <a:stretch>
                       <a:fillRect/>
                     </a:stretch>
@@ -8752,7 +8300,7 @@
                   <pic:spPr>
                     <a:xfrm>
                       <a:off x="0" y="0"/>
-                      <a:ext cx="1689100" cy="3660775"/>
+                      <a:ext cx="1689100" cy="3660140"/>
                     </a:xfrm>
                     <a:prstGeom prst="rect">
                       <a:avLst/>
@@ -9006,7 +8554,7 @@
           <w:szCs w:val="32"/>
         </w:rPr>
       </w:pPr>
-      <w:bookmarkStart w:id="7" w:name="_Toc171945092"/>
+      <w:bookmarkStart w:id="7" w:name="_Toc172301170"/>
       <w:r>
         <w:rPr>
           <w:b/>
@@ -9100,7 +8648,7 @@
                     <pic:cNvPicPr/>
                   </pic:nvPicPr>
                   <pic:blipFill>
-                    <a:blip r:embed="rId22" cstate="print">
+                    <a:blip r:embed="rId21" cstate="print">
                       <a:extLst>
                         <a:ext uri="{28A0092B-C50C-407E-A947-70E740481C1C}">
                           <a14:useLocalDpi xmlns:a14="http://schemas.microsoft.com/office/drawing/2010/main" val="0"/>
@@ -9450,7 +8998,7 @@
                     <pic:cNvPicPr/>
                   </pic:nvPicPr>
                   <pic:blipFill>
-                    <a:blip r:embed="rId23" cstate="print">
+                    <a:blip r:embed="rId22" cstate="print">
                       <a:extLst>
                         <a:ext uri="{28A0092B-C50C-407E-A947-70E740481C1C}">
                           <a14:useLocalDpi xmlns:a14="http://schemas.microsoft.com/office/drawing/2010/main" val="0"/>
@@ -9843,7 +9391,7 @@
                     <pic:cNvPicPr/>
                   </pic:nvPicPr>
                   <pic:blipFill>
-                    <a:blip r:embed="rId24"/>
+                    <a:blip r:embed="rId23"/>
                     <a:stretch>
                       <a:fillRect/>
                     </a:stretch>
@@ -10259,7 +9807,7 @@
                     <pic:cNvPicPr/>
                   </pic:nvPicPr>
                   <pic:blipFill>
-                    <a:blip r:embed="rId25"/>
+                    <a:blip r:embed="rId24"/>
                     <a:stretch>
                       <a:fillRect/>
                     </a:stretch>
@@ -10488,7 +10036,7 @@
                     <pic:cNvPicPr/>
                   </pic:nvPicPr>
                   <pic:blipFill>
-                    <a:blip r:embed="rId26"/>
+                    <a:blip r:embed="rId25"/>
                     <a:stretch>
                       <a:fillRect/>
                     </a:stretch>
@@ -11133,7 +10681,7 @@
                     <pic:cNvPicPr/>
                   </pic:nvPicPr>
                   <pic:blipFill>
-                    <a:blip r:embed="rId27" cstate="print">
+                    <a:blip r:embed="rId26" cstate="print">
                       <a:extLst>
                         <a:ext uri="{28A0092B-C50C-407E-A947-70E740481C1C}">
                           <a14:useLocalDpi xmlns:a14="http://schemas.microsoft.com/office/drawing/2010/main" val="0"/>
@@ -11827,7 +11375,7 @@
                     <pic:cNvPicPr/>
                   </pic:nvPicPr>
                   <pic:blipFill>
-                    <a:blip r:embed="rId28"/>
+                    <a:blip r:embed="rId27"/>
                     <a:stretch>
                       <a:fillRect/>
                     </a:stretch>
@@ -12237,6 +11785,233 @@
                     <pic:cNvPicPr/>
                   </pic:nvPicPr>
                   <pic:blipFill>
+                    <a:blip r:embed="rId28"/>
+                    <a:stretch>
+                      <a:fillRect/>
+                    </a:stretch>
+                  </pic:blipFill>
+                  <pic:spPr>
+                    <a:xfrm>
+                      <a:off x="0" y="0"/>
+                      <a:ext cx="1680210" cy="3641090"/>
+                    </a:xfrm>
+                    <a:prstGeom prst="rect">
+                      <a:avLst/>
+                    </a:prstGeom>
+                    <a:ln>
+                      <a:solidFill>
+                        <a:schemeClr val="tx1"/>
+                      </a:solidFill>
+                    </a:ln>
+                  </pic:spPr>
+                </pic:pic>
+              </a:graphicData>
+            </a:graphic>
+            <wp14:sizeRelV relativeFrom="margin">
+              <wp14:pctHeight>0</wp14:pctHeight>
+            </wp14:sizeRelV>
+          </wp:anchor>
+        </w:drawing>
+      </w:r>
+      <w:r>
+        <w:rPr>
+          <w:b/>
+          <w:bCs/>
+          <w:sz w:val="28"/>
+          <w:szCs w:val="28"/>
+        </w:rPr>
+        <w:t xml:space="preserve">ADD/EDIT RENTAL PROPOSAL – </w:t>
+      </w:r>
+      <w:r>
+        <w:rPr>
+          <w:b/>
+          <w:bCs/>
+          <w:sz w:val="28"/>
+          <w:szCs w:val="28"/>
+        </w:rPr>
+        <w:t>PAGE</w:t>
+      </w:r>
+      <w:r>
+        <w:rPr>
+          <w:b/>
+          <w:bCs/>
+          <w:sz w:val="28"/>
+          <w:szCs w:val="28"/>
+        </w:rPr>
+        <w:t xml:space="preserve"> </w:t>
+      </w:r>
+      <w:r>
+        <w:rPr>
+          <w:b/>
+          <w:bCs/>
+          <w:sz w:val="28"/>
+          <w:szCs w:val="28"/>
+        </w:rPr>
+        <w:t>5</w:t>
+      </w:r>
+    </w:p>
+    <w:p>
+      <w:pPr>
+        <w:spacing w:after="0"/>
+        <w:jc w:val="both"/>
+      </w:pPr>
+      <w:r>
+        <w:t>The "Set the monthly rent" screen simplifies the process of defining the accommodation's rental cost. A slider component provides an intuitive mechanism for users to select the desired monthly rent amount. The slider's range and incremental values allow for precise adjustments, ensuring accurate representation of the rental price.</w:t>
+      </w:r>
+      <w:r>
+        <w:t xml:space="preserve"> </w:t>
+      </w:r>
+    </w:p>
+    <w:p>
+      <w:pPr>
+        <w:spacing w:after="0"/>
+        <w:jc w:val="both"/>
+      </w:pPr>
+    </w:p>
+    <w:p>
+      <w:pPr>
+        <w:spacing w:after="0"/>
+        <w:jc w:val="both"/>
+      </w:pPr>
+    </w:p>
+    <w:p>
+      <w:pPr>
+        <w:spacing w:after="0"/>
+        <w:jc w:val="both"/>
+      </w:pPr>
+    </w:p>
+    <w:p>
+      <w:pPr>
+        <w:spacing w:after="0"/>
+        <w:jc w:val="both"/>
+      </w:pPr>
+    </w:p>
+    <w:p>
+      <w:pPr>
+        <w:spacing w:after="0"/>
+        <w:jc w:val="both"/>
+      </w:pPr>
+    </w:p>
+    <w:p>
+      <w:pPr>
+        <w:spacing w:after="0"/>
+        <w:jc w:val="both"/>
+      </w:pPr>
+    </w:p>
+    <w:p>
+      <w:pPr>
+        <w:spacing w:after="0"/>
+        <w:jc w:val="both"/>
+      </w:pPr>
+    </w:p>
+    <w:p>
+      <w:pPr>
+        <w:spacing w:after="0"/>
+        <w:jc w:val="both"/>
+      </w:pPr>
+    </w:p>
+    <w:p>
+      <w:pPr>
+        <w:spacing w:after="0"/>
+        <w:jc w:val="both"/>
+      </w:pPr>
+    </w:p>
+    <w:p>
+      <w:pPr>
+        <w:spacing w:after="0"/>
+        <w:jc w:val="both"/>
+      </w:pPr>
+    </w:p>
+    <w:p>
+      <w:pPr>
+        <w:spacing w:after="0"/>
+        <w:jc w:val="both"/>
+      </w:pPr>
+    </w:p>
+    <w:p>
+      <w:pPr>
+        <w:spacing w:after="0"/>
+        <w:jc w:val="both"/>
+      </w:pPr>
+    </w:p>
+    <w:p>
+      <w:pPr>
+        <w:spacing w:after="0"/>
+        <w:jc w:val="both"/>
+      </w:pPr>
+    </w:p>
+    <w:p>
+      <w:pPr>
+        <w:spacing w:after="0"/>
+        <w:jc w:val="both"/>
+      </w:pPr>
+    </w:p>
+    <w:p>
+      <w:pPr>
+        <w:spacing w:after="0"/>
+        <w:jc w:val="both"/>
+      </w:pPr>
+    </w:p>
+    <w:p>
+      <w:pPr>
+        <w:spacing w:after="0"/>
+        <w:jc w:val="both"/>
+      </w:pPr>
+    </w:p>
+    <w:p>
+      <w:pPr>
+        <w:spacing w:after="0"/>
+        <w:jc w:val="both"/>
+      </w:pPr>
+    </w:p>
+    <w:p>
+      <w:pPr>
+        <w:spacing w:after="0"/>
+        <w:jc w:val="both"/>
+      </w:pPr>
+    </w:p>
+    <w:p>
+      <w:pPr>
+        <w:spacing w:after="100"/>
+        <w:jc w:val="both"/>
+        <w:rPr>
+          <w:b/>
+          <w:bCs/>
+          <w:sz w:val="28"/>
+          <w:szCs w:val="28"/>
+        </w:rPr>
+      </w:pPr>
+      <w:r>
+        <w:rPr>
+          <w:noProof/>
+          <w:kern w:val="0"/>
+          <w14:ligatures w14:val="none"/>
+        </w:rPr>
+        <w:lastRenderedPageBreak/>
+        <w:drawing>
+          <wp:anchor distT="0" distB="0" distL="114300" distR="114300" simplePos="0" relativeHeight="251694080" behindDoc="0" locked="0" layoutInCell="1" allowOverlap="1" wp14:anchorId="6C281F38" wp14:editId="22ECA375">
+            <wp:simplePos x="0" y="0"/>
+            <wp:positionH relativeFrom="column">
+              <wp:posOffset>1905</wp:posOffset>
+            </wp:positionH>
+            <wp:positionV relativeFrom="paragraph">
+              <wp:posOffset>-8715375</wp:posOffset>
+            </wp:positionV>
+            <wp:extent cx="1680210" cy="3641090"/>
+            <wp:effectExtent l="19050" t="19050" r="15240" b="16510"/>
+            <wp:wrapSquare wrapText="bothSides"/>
+            <wp:docPr id="1991045207" name="Immagine 1"/>
+            <wp:cNvGraphicFramePr>
+              <a:graphicFrameLocks xmlns:a="http://schemas.openxmlformats.org/drawingml/2006/main" noChangeAspect="1"/>
+            </wp:cNvGraphicFramePr>
+            <a:graphic xmlns:a="http://schemas.openxmlformats.org/drawingml/2006/main">
+              <a:graphicData uri="http://schemas.openxmlformats.org/drawingml/2006/picture">
+                <pic:pic xmlns:pic="http://schemas.openxmlformats.org/drawingml/2006/picture">
+                  <pic:nvPicPr>
+                    <pic:cNvPr id="1991045207" name="Immagine 1"/>
+                    <pic:cNvPicPr/>
+                  </pic:nvPicPr>
+                  <pic:blipFill>
                     <a:blip r:embed="rId29"/>
                     <a:stretch>
                       <a:fillRect/>
@@ -12272,233 +12047,6 @@
           <w:sz w:val="28"/>
           <w:szCs w:val="28"/>
         </w:rPr>
-        <w:t xml:space="preserve">ADD/EDIT RENTAL PROPOSAL – </w:t>
-      </w:r>
-      <w:r>
-        <w:rPr>
-          <w:b/>
-          <w:bCs/>
-          <w:sz w:val="28"/>
-          <w:szCs w:val="28"/>
-        </w:rPr>
-        <w:t>PAGE</w:t>
-      </w:r>
-      <w:r>
-        <w:rPr>
-          <w:b/>
-          <w:bCs/>
-          <w:sz w:val="28"/>
-          <w:szCs w:val="28"/>
-        </w:rPr>
-        <w:t xml:space="preserve"> </w:t>
-      </w:r>
-      <w:r>
-        <w:rPr>
-          <w:b/>
-          <w:bCs/>
-          <w:sz w:val="28"/>
-          <w:szCs w:val="28"/>
-        </w:rPr>
-        <w:t>5</w:t>
-      </w:r>
-    </w:p>
-    <w:p>
-      <w:pPr>
-        <w:spacing w:after="0"/>
-        <w:jc w:val="both"/>
-      </w:pPr>
-      <w:r>
-        <w:t>The "Set the monthly rent" screen simplifies the process of defining the accommodation's rental cost. A slider component provides an intuitive mechanism for users to select the desired monthly rent amount. The slider's range and incremental values allow for precise adjustments, ensuring accurate representation of the rental price.</w:t>
-      </w:r>
-      <w:r>
-        <w:t xml:space="preserve"> </w:t>
-      </w:r>
-    </w:p>
-    <w:p>
-      <w:pPr>
-        <w:spacing w:after="0"/>
-        <w:jc w:val="both"/>
-      </w:pPr>
-    </w:p>
-    <w:p>
-      <w:pPr>
-        <w:spacing w:after="0"/>
-        <w:jc w:val="both"/>
-      </w:pPr>
-    </w:p>
-    <w:p>
-      <w:pPr>
-        <w:spacing w:after="0"/>
-        <w:jc w:val="both"/>
-      </w:pPr>
-    </w:p>
-    <w:p>
-      <w:pPr>
-        <w:spacing w:after="0"/>
-        <w:jc w:val="both"/>
-      </w:pPr>
-    </w:p>
-    <w:p>
-      <w:pPr>
-        <w:spacing w:after="0"/>
-        <w:jc w:val="both"/>
-      </w:pPr>
-    </w:p>
-    <w:p>
-      <w:pPr>
-        <w:spacing w:after="0"/>
-        <w:jc w:val="both"/>
-      </w:pPr>
-    </w:p>
-    <w:p>
-      <w:pPr>
-        <w:spacing w:after="0"/>
-        <w:jc w:val="both"/>
-      </w:pPr>
-    </w:p>
-    <w:p>
-      <w:pPr>
-        <w:spacing w:after="0"/>
-        <w:jc w:val="both"/>
-      </w:pPr>
-    </w:p>
-    <w:p>
-      <w:pPr>
-        <w:spacing w:after="0"/>
-        <w:jc w:val="both"/>
-      </w:pPr>
-    </w:p>
-    <w:p>
-      <w:pPr>
-        <w:spacing w:after="0"/>
-        <w:jc w:val="both"/>
-      </w:pPr>
-    </w:p>
-    <w:p>
-      <w:pPr>
-        <w:spacing w:after="0"/>
-        <w:jc w:val="both"/>
-      </w:pPr>
-    </w:p>
-    <w:p>
-      <w:pPr>
-        <w:spacing w:after="0"/>
-        <w:jc w:val="both"/>
-      </w:pPr>
-    </w:p>
-    <w:p>
-      <w:pPr>
-        <w:spacing w:after="0"/>
-        <w:jc w:val="both"/>
-      </w:pPr>
-    </w:p>
-    <w:p>
-      <w:pPr>
-        <w:spacing w:after="0"/>
-        <w:jc w:val="both"/>
-      </w:pPr>
-    </w:p>
-    <w:p>
-      <w:pPr>
-        <w:spacing w:after="0"/>
-        <w:jc w:val="both"/>
-      </w:pPr>
-    </w:p>
-    <w:p>
-      <w:pPr>
-        <w:spacing w:after="0"/>
-        <w:jc w:val="both"/>
-      </w:pPr>
-    </w:p>
-    <w:p>
-      <w:pPr>
-        <w:spacing w:after="0"/>
-        <w:jc w:val="both"/>
-      </w:pPr>
-    </w:p>
-    <w:p>
-      <w:pPr>
-        <w:spacing w:after="0"/>
-        <w:jc w:val="both"/>
-      </w:pPr>
-    </w:p>
-    <w:p>
-      <w:pPr>
-        <w:spacing w:after="100"/>
-        <w:jc w:val="both"/>
-        <w:rPr>
-          <w:b/>
-          <w:bCs/>
-          <w:sz w:val="28"/>
-          <w:szCs w:val="28"/>
-        </w:rPr>
-      </w:pPr>
-      <w:r>
-        <w:rPr>
-          <w:noProof/>
-          <w:kern w:val="0"/>
-          <w14:ligatures w14:val="none"/>
-        </w:rPr>
-        <w:lastRenderedPageBreak/>
-        <w:drawing>
-          <wp:anchor distT="0" distB="0" distL="114300" distR="114300" simplePos="0" relativeHeight="251694080" behindDoc="0" locked="0" layoutInCell="1" allowOverlap="1" wp14:anchorId="6C281F38" wp14:editId="22ECA375">
-            <wp:simplePos x="0" y="0"/>
-            <wp:positionH relativeFrom="column">
-              <wp:posOffset>1905</wp:posOffset>
-            </wp:positionH>
-            <wp:positionV relativeFrom="paragraph">
-              <wp:posOffset>-8715375</wp:posOffset>
-            </wp:positionV>
-            <wp:extent cx="1680210" cy="3641090"/>
-            <wp:effectExtent l="19050" t="19050" r="15240" b="16510"/>
-            <wp:wrapSquare wrapText="bothSides"/>
-            <wp:docPr id="1991045207" name="Immagine 1"/>
-            <wp:cNvGraphicFramePr>
-              <a:graphicFrameLocks xmlns:a="http://schemas.openxmlformats.org/drawingml/2006/main" noChangeAspect="1"/>
-            </wp:cNvGraphicFramePr>
-            <a:graphic xmlns:a="http://schemas.openxmlformats.org/drawingml/2006/main">
-              <a:graphicData uri="http://schemas.openxmlformats.org/drawingml/2006/picture">
-                <pic:pic xmlns:pic="http://schemas.openxmlformats.org/drawingml/2006/picture">
-                  <pic:nvPicPr>
-                    <pic:cNvPr id="1991045207" name="Immagine 1"/>
-                    <pic:cNvPicPr/>
-                  </pic:nvPicPr>
-                  <pic:blipFill>
-                    <a:blip r:embed="rId30"/>
-                    <a:stretch>
-                      <a:fillRect/>
-                    </a:stretch>
-                  </pic:blipFill>
-                  <pic:spPr>
-                    <a:xfrm>
-                      <a:off x="0" y="0"/>
-                      <a:ext cx="1680210" cy="3641090"/>
-                    </a:xfrm>
-                    <a:prstGeom prst="rect">
-                      <a:avLst/>
-                    </a:prstGeom>
-                    <a:ln>
-                      <a:solidFill>
-                        <a:schemeClr val="tx1"/>
-                      </a:solidFill>
-                    </a:ln>
-                  </pic:spPr>
-                </pic:pic>
-              </a:graphicData>
-            </a:graphic>
-            <wp14:sizeRelV relativeFrom="margin">
-              <wp14:pctHeight>0</wp14:pctHeight>
-            </wp14:sizeRelV>
-          </wp:anchor>
-        </w:drawing>
-      </w:r>
-      <w:r>
-        <w:rPr>
-          <w:b/>
-          <w:bCs/>
-          <w:sz w:val="28"/>
-          <w:szCs w:val="28"/>
-        </w:rPr>
         <w:t xml:space="preserve">ADD/EDIT RENTAL PROPOSAL – PAGE </w:t>
       </w:r>
       <w:r>
@@ -12681,7 +12229,7 @@
                     <pic:cNvPicPr/>
                   </pic:nvPicPr>
                   <pic:blipFill>
-                    <a:blip r:embed="rId31"/>
+                    <a:blip r:embed="rId30"/>
                     <a:stretch>
                       <a:fillRect/>
                     </a:stretch>
@@ -13358,7 +12906,7 @@
                     <pic:cNvPicPr/>
                   </pic:nvPicPr>
                   <pic:blipFill>
-                    <a:blip r:embed="rId32" cstate="print">
+                    <a:blip r:embed="rId31" cstate="print">
                       <a:extLst>
                         <a:ext uri="{28A0092B-C50C-407E-A947-70E740481C1C}">
                           <a14:useLocalDpi xmlns:a14="http://schemas.microsoft.com/office/drawing/2010/main" val="0"/>
@@ -13678,7 +13226,7 @@
           <w:color w:val="000000" w:themeColor="text1"/>
         </w:rPr>
       </w:pPr>
-      <w:bookmarkStart w:id="8" w:name="_Toc171945093"/>
+      <w:bookmarkStart w:id="8" w:name="_Toc172301171"/>
       <w:r>
         <w:rPr>
           <w:rFonts w:ascii="Aptos" w:hAnsi="Aptos"/>
@@ -13769,7 +13317,7 @@
           <w:szCs w:val="36"/>
         </w:rPr>
       </w:pPr>
-      <w:bookmarkStart w:id="9" w:name="_Toc171945094"/>
+      <w:bookmarkStart w:id="9" w:name="_Toc172301172"/>
       <w:r>
         <w:rPr>
           <w:rFonts w:asciiTheme="minorHAnsi" w:hAnsiTheme="minorHAnsi"/>
@@ -13829,7 +13377,7 @@
           <w:szCs w:val="36"/>
         </w:rPr>
       </w:pPr>
-      <w:bookmarkStart w:id="10" w:name="_Toc171945095"/>
+      <w:bookmarkStart w:id="10" w:name="_Toc172301173"/>
       <w:r>
         <w:rPr>
           <w:rFonts w:ascii="Aptos" w:hAnsi="Aptos"/>
@@ -13944,7 +13492,7 @@
           <w:szCs w:val="28"/>
         </w:rPr>
       </w:pPr>
-      <w:bookmarkStart w:id="11" w:name="_Toc171945096"/>
+      <w:bookmarkStart w:id="11" w:name="_Toc172301174"/>
       <w:r>
         <w:rPr>
           <w:rFonts w:ascii="Aptos" w:hAnsi="Aptos"/>
@@ -14142,7 +13690,7 @@
           <w:color w:val="000000" w:themeColor="text1"/>
         </w:rPr>
       </w:pPr>
-      <w:bookmarkStart w:id="12" w:name="_Toc171945097"/>
+      <w:bookmarkStart w:id="12" w:name="_Toc172301175"/>
       <w:r>
         <w:rPr>
           <w:rFonts w:ascii="Aptos" w:hAnsi="Aptos"/>
@@ -14185,6 +13733,17 @@
         <w:jc w:val="both"/>
       </w:pPr>
       <w:r>
+        <w:t xml:space="preserve">Talk about </w:t>
+      </w:r>
+      <w:proofErr w:type="spellStart"/>
+      <w:r>
+        <w:t>Riverpod</w:t>
+      </w:r>
+      <w:proofErr w:type="spellEnd"/>
+      <w:r>
+        <w:t xml:space="preserve"> architecture</w:t>
+      </w:r>
+      <w:r>
         <w:t>…</w:t>
       </w:r>
     </w:p>
@@ -14470,7 +14029,7 @@
           <w:color w:val="000000" w:themeColor="text1"/>
         </w:rPr>
       </w:pPr>
-      <w:bookmarkStart w:id="13" w:name="_Toc171945098"/>
+      <w:bookmarkStart w:id="13" w:name="_Toc172301176"/>
       <w:r>
         <w:rPr>
           <w:rFonts w:ascii="Aptos" w:hAnsi="Aptos"/>
@@ -14544,7 +14103,7 @@
           <w:szCs w:val="36"/>
         </w:rPr>
       </w:pPr>
-      <w:bookmarkStart w:id="14" w:name="_Toc171945099"/>
+      <w:bookmarkStart w:id="14" w:name="_Toc172301177"/>
       <w:r>
         <w:rPr>
           <w:rFonts w:ascii="Aptos" w:hAnsi="Aptos"/>
@@ -14554,33 +14113,9 @@
           <w:sz w:val="36"/>
           <w:szCs w:val="36"/>
         </w:rPr>
-        <w:t>5.1 Structure of the application</w:t>
-      </w:r>
-      <w:bookmarkEnd w:id="14"/>
-    </w:p>
-    <w:p>
-      <w:pPr>
-        <w:spacing w:after="0"/>
-      </w:pPr>
-    </w:p>
-    <w:p>
-      <w:pPr>
-        <w:spacing w:after="0"/>
-      </w:pPr>
-      <w:r>
-        <w:t>…</w:t>
-      </w:r>
-    </w:p>
-    <w:p>
-      <w:pPr>
-        <w:spacing w:after="0"/>
-      </w:pPr>
-    </w:p>
-    <w:p>
-      <w:pPr>
-        <w:pStyle w:val="Titolo2"/>
-        <w:spacing w:before="0" w:after="0"/>
-        <w:jc w:val="both"/>
+        <w:t xml:space="preserve">5.1 </w:t>
+      </w:r>
+      <w:r>
         <w:rPr>
           <w:rFonts w:ascii="Aptos" w:hAnsi="Aptos"/>
           <w:b/>
@@ -14589,9 +14124,33 @@
           <w:sz w:val="36"/>
           <w:szCs w:val="36"/>
         </w:rPr>
-      </w:pPr>
-      <w:bookmarkStart w:id="15" w:name="_Toc171945100"/>
-      <w:r>
+        <w:t>Final application</w:t>
+      </w:r>
+      <w:bookmarkEnd w:id="14"/>
+    </w:p>
+    <w:p>
+      <w:pPr>
+        <w:spacing w:after="0"/>
+      </w:pPr>
+    </w:p>
+    <w:p>
+      <w:pPr>
+        <w:spacing w:after="0"/>
+      </w:pPr>
+      <w:r>
+        <w:t>…</w:t>
+      </w:r>
+    </w:p>
+    <w:p>
+      <w:pPr>
+        <w:spacing w:after="0"/>
+      </w:pPr>
+    </w:p>
+    <w:p>
+      <w:pPr>
+        <w:pStyle w:val="Titolo2"/>
+        <w:spacing w:before="0" w:after="0"/>
+        <w:jc w:val="both"/>
         <w:rPr>
           <w:rFonts w:ascii="Aptos" w:hAnsi="Aptos"/>
           <w:b/>
@@ -14600,33 +14159,9 @@
           <w:sz w:val="36"/>
           <w:szCs w:val="36"/>
         </w:rPr>
-        <w:t>5.2 Libraries</w:t>
-      </w:r>
-      <w:bookmarkEnd w:id="15"/>
-    </w:p>
-    <w:p>
-      <w:pPr>
-        <w:spacing w:after="0"/>
-      </w:pPr>
-    </w:p>
-    <w:p>
-      <w:pPr>
-        <w:spacing w:after="0"/>
-      </w:pPr>
-      <w:r>
-        <w:t>…</w:t>
-      </w:r>
-    </w:p>
-    <w:p>
-      <w:pPr>
-        <w:spacing w:after="0"/>
-      </w:pPr>
-    </w:p>
-    <w:p>
-      <w:pPr>
-        <w:pStyle w:val="Titolo2"/>
-        <w:spacing w:before="0" w:after="0"/>
-        <w:jc w:val="both"/>
+      </w:pPr>
+      <w:bookmarkStart w:id="15" w:name="_Toc172301178"/>
+      <w:r>
         <w:rPr>
           <w:rFonts w:ascii="Aptos" w:hAnsi="Aptos"/>
           <w:b/>
@@ -14635,8 +14170,8 @@
           <w:sz w:val="36"/>
           <w:szCs w:val="36"/>
         </w:rPr>
-      </w:pPr>
-      <w:bookmarkStart w:id="16" w:name="_Toc171945101"/>
+        <w:t>5.</w:t>
+      </w:r>
       <w:r>
         <w:rPr>
           <w:rFonts w:ascii="Aptos" w:hAnsi="Aptos"/>
@@ -14646,7 +14181,7 @@
           <w:sz w:val="36"/>
           <w:szCs w:val="36"/>
         </w:rPr>
-        <w:t>5.</w:t>
+        <w:t>2</w:t>
       </w:r>
       <w:r>
         <w:rPr>
@@ -14657,9 +14192,33 @@
           <w:sz w:val="36"/>
           <w:szCs w:val="36"/>
         </w:rPr>
-        <w:t>3</w:t>
-      </w:r>
-      <w:r>
+        <w:t xml:space="preserve"> Structure of the application</w:t>
+      </w:r>
+      <w:bookmarkEnd w:id="15"/>
+    </w:p>
+    <w:p>
+      <w:pPr>
+        <w:spacing w:after="0"/>
+      </w:pPr>
+    </w:p>
+    <w:p>
+      <w:pPr>
+        <w:spacing w:after="0"/>
+      </w:pPr>
+      <w:r>
+        <w:t>…</w:t>
+      </w:r>
+    </w:p>
+    <w:p>
+      <w:pPr>
+        <w:spacing w:after="0"/>
+      </w:pPr>
+    </w:p>
+    <w:p>
+      <w:pPr>
+        <w:pStyle w:val="Titolo2"/>
+        <w:spacing w:before="0" w:after="0"/>
+        <w:jc w:val="both"/>
         <w:rPr>
           <w:rFonts w:ascii="Aptos" w:hAnsi="Aptos"/>
           <w:b/>
@@ -14668,33 +14227,9 @@
           <w:sz w:val="36"/>
           <w:szCs w:val="36"/>
         </w:rPr>
-        <w:t xml:space="preserve"> Testing</w:t>
-      </w:r>
-      <w:bookmarkEnd w:id="16"/>
-    </w:p>
-    <w:p>
-      <w:pPr>
-        <w:spacing w:after="0"/>
-      </w:pPr>
-    </w:p>
-    <w:p>
-      <w:pPr>
-        <w:spacing w:after="0"/>
-      </w:pPr>
-      <w:r>
-        <w:t>…</w:t>
-      </w:r>
-    </w:p>
-    <w:p>
-      <w:pPr>
-        <w:spacing w:after="0"/>
-      </w:pPr>
-    </w:p>
-    <w:p>
-      <w:pPr>
-        <w:pStyle w:val="Titolo2"/>
-        <w:spacing w:before="0" w:after="0"/>
-        <w:jc w:val="both"/>
+      </w:pPr>
+      <w:bookmarkStart w:id="16" w:name="_Toc172301179"/>
+      <w:r>
         <w:rPr>
           <w:rFonts w:ascii="Aptos" w:hAnsi="Aptos"/>
           <w:b/>
@@ -14703,8 +14238,8 @@
           <w:sz w:val="36"/>
           <w:szCs w:val="36"/>
         </w:rPr>
-      </w:pPr>
-      <w:bookmarkStart w:id="17" w:name="_Toc171945102"/>
+        <w:t>5.</w:t>
+      </w:r>
       <w:r>
         <w:rPr>
           <w:rFonts w:ascii="Aptos" w:hAnsi="Aptos"/>
@@ -14714,7 +14249,7 @@
           <w:sz w:val="36"/>
           <w:szCs w:val="36"/>
         </w:rPr>
-        <w:t>5.</w:t>
+        <w:t>3</w:t>
       </w:r>
       <w:r>
         <w:rPr>
@@ -14725,7 +14260,7 @@
           <w:sz w:val="36"/>
           <w:szCs w:val="36"/>
         </w:rPr>
-        <w:t>4</w:t>
+        <w:t xml:space="preserve"> </w:t>
       </w:r>
       <w:r>
         <w:rPr>
@@ -14736,9 +14271,164 @@
           <w:sz w:val="36"/>
           <w:szCs w:val="36"/>
         </w:rPr>
+        <w:t>External services and l</w:t>
+      </w:r>
+      <w:r>
+        <w:rPr>
+          <w:rFonts w:ascii="Aptos" w:hAnsi="Aptos"/>
+          <w:b/>
+          <w:bCs/>
+          <w:color w:val="000000" w:themeColor="text1"/>
+          <w:sz w:val="36"/>
+          <w:szCs w:val="36"/>
+        </w:rPr>
+        <w:t>ibraries</w:t>
+      </w:r>
+      <w:bookmarkEnd w:id="16"/>
+    </w:p>
+    <w:p>
+      <w:pPr>
+        <w:spacing w:after="0"/>
+      </w:pPr>
+    </w:p>
+    <w:p>
+      <w:pPr>
+        <w:spacing w:after="0"/>
+      </w:pPr>
+      <w:proofErr w:type="spellStart"/>
+      <w:r>
+        <w:t>Riverpod</w:t>
+      </w:r>
+      <w:proofErr w:type="spellEnd"/>
+      <w:r>
+        <w:t>, Firebase, etc</w:t>
+      </w:r>
+      <w:r>
+        <w:t>…</w:t>
+      </w:r>
+    </w:p>
+    <w:p>
+      <w:pPr>
+        <w:spacing w:after="0"/>
+      </w:pPr>
+    </w:p>
+    <w:p>
+      <w:pPr>
+        <w:pStyle w:val="Titolo2"/>
+        <w:spacing w:before="0" w:after="0"/>
+        <w:jc w:val="both"/>
+        <w:rPr>
+          <w:rFonts w:ascii="Aptos" w:hAnsi="Aptos"/>
+          <w:b/>
+          <w:bCs/>
+          <w:color w:val="000000" w:themeColor="text1"/>
+          <w:sz w:val="36"/>
+          <w:szCs w:val="36"/>
+        </w:rPr>
+      </w:pPr>
+      <w:bookmarkStart w:id="17" w:name="_Toc172301180"/>
+      <w:r>
+        <w:rPr>
+          <w:rFonts w:ascii="Aptos" w:hAnsi="Aptos"/>
+          <w:b/>
+          <w:bCs/>
+          <w:color w:val="000000" w:themeColor="text1"/>
+          <w:sz w:val="36"/>
+          <w:szCs w:val="36"/>
+        </w:rPr>
+        <w:t>5.</w:t>
+      </w:r>
+      <w:r>
+        <w:rPr>
+          <w:rFonts w:ascii="Aptos" w:hAnsi="Aptos"/>
+          <w:b/>
+          <w:bCs/>
+          <w:color w:val="000000" w:themeColor="text1"/>
+          <w:sz w:val="36"/>
+          <w:szCs w:val="36"/>
+        </w:rPr>
+        <w:t>4</w:t>
+      </w:r>
+      <w:r>
+        <w:rPr>
+          <w:rFonts w:ascii="Aptos" w:hAnsi="Aptos"/>
+          <w:b/>
+          <w:bCs/>
+          <w:color w:val="000000" w:themeColor="text1"/>
+          <w:sz w:val="36"/>
+          <w:szCs w:val="36"/>
+        </w:rPr>
+        <w:t xml:space="preserve"> Testing</w:t>
+      </w:r>
+      <w:bookmarkEnd w:id="17"/>
+    </w:p>
+    <w:p>
+      <w:pPr>
+        <w:spacing w:after="0"/>
+      </w:pPr>
+    </w:p>
+    <w:p>
+      <w:pPr>
+        <w:spacing w:after="0"/>
+      </w:pPr>
+      <w:r>
+        <w:t>…</w:t>
+      </w:r>
+    </w:p>
+    <w:p>
+      <w:pPr>
+        <w:spacing w:after="0"/>
+      </w:pPr>
+    </w:p>
+    <w:p>
+      <w:pPr>
+        <w:pStyle w:val="Titolo2"/>
+        <w:spacing w:before="0" w:after="0"/>
+        <w:jc w:val="both"/>
+        <w:rPr>
+          <w:rFonts w:ascii="Aptos" w:hAnsi="Aptos"/>
+          <w:b/>
+          <w:bCs/>
+          <w:color w:val="000000" w:themeColor="text1"/>
+          <w:sz w:val="36"/>
+          <w:szCs w:val="36"/>
+        </w:rPr>
+      </w:pPr>
+      <w:bookmarkStart w:id="18" w:name="_Toc172301181"/>
+      <w:r>
+        <w:rPr>
+          <w:rFonts w:ascii="Aptos" w:hAnsi="Aptos"/>
+          <w:b/>
+          <w:bCs/>
+          <w:color w:val="000000" w:themeColor="text1"/>
+          <w:sz w:val="36"/>
+          <w:szCs w:val="36"/>
+        </w:rPr>
+        <w:t>5.</w:t>
+      </w:r>
+      <w:r>
+        <w:rPr>
+          <w:rFonts w:ascii="Aptos" w:hAnsi="Aptos"/>
+          <w:b/>
+          <w:bCs/>
+          <w:color w:val="000000" w:themeColor="text1"/>
+          <w:sz w:val="36"/>
+          <w:szCs w:val="36"/>
+        </w:rPr>
+        <w:t>5</w:t>
+      </w:r>
+      <w:r>
+        <w:rPr>
+          <w:rFonts w:ascii="Aptos" w:hAnsi="Aptos"/>
+          <w:b/>
+          <w:bCs/>
+          <w:color w:val="000000" w:themeColor="text1"/>
+          <w:sz w:val="36"/>
+          <w:szCs w:val="36"/>
+        </w:rPr>
         <w:t xml:space="preserve"> Future implementations</w:t>
       </w:r>
-      <w:bookmarkEnd w:id="17"/>
+      <w:bookmarkEnd w:id="18"/>
     </w:p>
     <w:p>
       <w:pPr>
@@ -14855,36 +14545,6 @@
     </w:p>
     <w:p>
       <w:pPr>
-        <w:spacing w:after="0"/>
-      </w:pPr>
-    </w:p>
-    <w:p>
-      <w:pPr>
-        <w:spacing w:after="0"/>
-      </w:pPr>
-    </w:p>
-    <w:p>
-      <w:pPr>
-        <w:spacing w:after="0"/>
-      </w:pPr>
-    </w:p>
-    <w:p>
-      <w:pPr>
-        <w:spacing w:after="0"/>
-      </w:pPr>
-    </w:p>
-    <w:p>
-      <w:pPr>
-        <w:spacing w:after="0"/>
-      </w:pPr>
-    </w:p>
-    <w:p>
-      <w:pPr>
-        <w:spacing w:after="0"/>
-      </w:pPr>
-    </w:p>
-    <w:p>
-      <w:pPr>
         <w:pStyle w:val="Titolo1"/>
         <w:spacing w:after="0"/>
         <w:jc w:val="both"/>
@@ -14895,7 +14555,7 @@
           <w:color w:val="000000" w:themeColor="text1"/>
         </w:rPr>
       </w:pPr>
-      <w:bookmarkStart w:id="18" w:name="_Toc171945103"/>
+      <w:bookmarkStart w:id="19" w:name="_Toc172301182"/>
       <w:r>
         <w:rPr>
           <w:rFonts w:ascii="Aptos" w:hAnsi="Aptos"/>
@@ -14924,7 +14584,7 @@
         </w:rPr>
         <w:t>Flutter final considerations</w:t>
       </w:r>
-      <w:bookmarkEnd w:id="18"/>
+      <w:bookmarkEnd w:id="19"/>
     </w:p>
     <w:p>
       <w:pPr>
@@ -14940,7 +14600,7 @@
       </w:r>
     </w:p>
     <w:sectPr>
-      <w:footerReference w:type="default" r:id="rId33"/>
+      <w:footerReference w:type="default" r:id="rId32"/>
       <w:pgSz w:w="11906" w:h="16838"/>
       <w:pgMar w:top="1417" w:right="1134" w:bottom="1134" w:left="1134" w:header="708" w:footer="708" w:gutter="0"/>
       <w:cols w:space="708"/>

</xml_diff>